<commit_message>
added other classifiers and updated documentation
</commit_message>
<xml_diff>
--- a/Project/documentation.docx
+++ b/Project/documentation.docx
@@ -281,8 +281,57 @@
       </w:r>
     </w:p>
     <w:p>
+      <w:pPr>
+        <w:rPr>
+          <w:rtl/>
+        </w:rPr>
+      </w:pPr>
       <w:r>
         <w:t>accuracy score:  0.1016949152542373</w:t>
+      </w:r>
+    </w:p>
+    <w:p>
+      <w:pPr>
+        <w:bidi/>
+      </w:pPr>
+      <w:r>
+        <w:rPr>
+          <w:rFonts w:hint="cs"/>
+          <w:rtl/>
+        </w:rPr>
+        <w:t xml:space="preserve">אחרי ניסיון הרצה ראשון של </w:t>
+      </w:r>
+      <w:r>
+        <w:t>SVM</w:t>
+      </w:r>
+      <w:r>
+        <w:rPr>
+          <w:rFonts w:hint="cs"/>
+          <w:rtl/>
+        </w:rPr>
+        <w:t xml:space="preserve"> (ללא כוונון פרמטרים):</w:t>
+      </w:r>
+      <w:bookmarkStart w:id="0" w:name="_GoBack"/>
+      <w:bookmarkEnd w:id="0"/>
+    </w:p>
+    <w:p>
+      <w:r>
+        <w:t>score:  0.8853648424543947</w:t>
+      </w:r>
+    </w:p>
+    <w:p>
+      <w:r>
+        <w:t>recall score:  0.03468208092485549</w:t>
+      </w:r>
+    </w:p>
+    <w:p>
+      <w:pPr>
+        <w:rPr>
+          <w:rFonts w:hint="cs"/>
+        </w:rPr>
+      </w:pPr>
+      <w:r>
+        <w:t>accuracy score:  0.2571428571428571</w:t>
       </w:r>
     </w:p>
     <w:p>
@@ -331,7 +380,6 @@
         </w:numPr>
         <w:bidi/>
         <w:rPr>
-          <w:rFonts w:hint="cs"/>
           <w:rtl/>
         </w:rPr>
       </w:pPr>
@@ -356,8 +404,6 @@
         </w:rPr>
         <w:t xml:space="preserve"> (למשל לבחור אחד...)</w:t>
       </w:r>
-      <w:bookmarkStart w:id="0" w:name="_GoBack"/>
-      <w:bookmarkEnd w:id="0"/>
     </w:p>
     <w:sectPr>
       <w:pgSz w:w="12240" w:h="15840"/>
@@ -1040,6 +1086,18 @@
       <w:shd w:val="clear" w:color="auto" w:fill="E1DFDD"/>
     </w:rPr>
   </w:style>
+  <w:style w:type="character" w:styleId="FollowedHyperlink">
+    <w:name w:val="FollowedHyperlink"/>
+    <w:basedOn w:val="DefaultParagraphFont"/>
+    <w:uiPriority w:val="99"/>
+    <w:semiHidden/>
+    <w:unhideWhenUsed/>
+    <w:rsid w:val="00EA1AD3"/>
+    <w:rPr>
+      <w:color w:val="954F72" w:themeColor="followedHyperlink"/>
+      <w:u w:val="single"/>
+    </w:rPr>
+  </w:style>
 </w:styles>
 </file>
 

</xml_diff>

<commit_message>
Added train and test files
</commit_message>
<xml_diff>
--- a/Project/documentation.docx
+++ b/Project/documentation.docx
@@ -272,6 +272,9 @@
     </w:p>
     <w:p>
       <w:r>
+        <w:t xml:space="preserve">accuracy </w:t>
+      </w:r>
+      <w:r>
         <w:t>score:  0.7949834162520729</w:t>
       </w:r>
     </w:p>
@@ -287,7 +290,10 @@
         </w:rPr>
       </w:pPr>
       <w:r>
-        <w:t>accuracy score:  0.1016949152542373</w:t>
+        <w:t xml:space="preserve">precision </w:t>
+      </w:r>
+      <w:r>
+        <w:t>score:  0.1016949152542373</w:t>
       </w:r>
     </w:p>
     <w:p>
@@ -311,11 +317,12 @@
         </w:rPr>
         <w:t xml:space="preserve"> (ללא כוונון פרמטרים):</w:t>
       </w:r>
-      <w:bookmarkStart w:id="0" w:name="_GoBack"/>
-      <w:bookmarkEnd w:id="0"/>
     </w:p>
     <w:p>
       <w:r>
+        <w:t xml:space="preserve">accuracy </w:t>
+      </w:r>
+      <w:r>
         <w:t>score:  0.8853648424543947</w:t>
       </w:r>
     </w:p>
@@ -325,13 +332,11 @@
       </w:r>
     </w:p>
     <w:p>
-      <w:pPr>
-        <w:rPr>
-          <w:rFonts w:hint="cs"/>
-        </w:rPr>
-      </w:pPr>
-      <w:r>
-        <w:t>accuracy score:  0.2571428571428571</w:t>
+      <w:r>
+        <w:t>precision</w:t>
+      </w:r>
+      <w:r>
+        <w:t xml:space="preserve"> score:  0.2571428571428571</w:t>
       </w:r>
     </w:p>
     <w:p>
@@ -342,6 +347,9 @@
           <w:numId w:val="2"/>
         </w:numPr>
         <w:bidi/>
+        <w:rPr>
+          <w:rtl/>
+        </w:rPr>
       </w:pPr>
       <w:r>
         <w:rPr>
@@ -369,6 +377,612 @@
           <w:rtl/>
         </w:rPr>
         <w:t>)</w:t>
+      </w:r>
+    </w:p>
+    <w:p>
+      <w:pPr>
+        <w:bidi/>
+        <w:rPr>
+          <w:rtl/>
+        </w:rPr>
+      </w:pPr>
+    </w:p>
+    <w:p>
+      <w:pPr>
+        <w:bidi/>
+        <w:rPr>
+          <w:rtl/>
+        </w:rPr>
+      </w:pPr>
+      <w:r>
+        <w:rPr>
+          <w:rFonts w:hint="cs"/>
+          <w:rtl/>
+        </w:rPr>
+        <w:t xml:space="preserve">שימוש בדאטאסט המקורי (מס' פרובים לכל גן), לעומת </w:t>
+      </w:r>
+      <w:r>
+        <w:rPr>
+          <w:rFonts w:hint="cs"/>
+          <w:rtl/>
+        </w:rPr>
+        <w:t xml:space="preserve">בניית דאטאסט ע"י שימוש בערכים ממוצעים של </w:t>
+      </w:r>
+      <w:r>
+        <w:rPr>
+          <w:rFonts w:hint="cs"/>
+          <w:rtl/>
+        </w:rPr>
+        <w:t xml:space="preserve">רמות </w:t>
+      </w:r>
+      <w:r>
+        <w:rPr>
+          <w:rFonts w:hint="cs"/>
+          <w:rtl/>
+        </w:rPr>
+        <w:t>ביטו</w:t>
+      </w:r>
+      <w:r>
+        <w:rPr>
+          <w:rFonts w:hint="cs"/>
+          <w:rtl/>
+        </w:rPr>
+        <w:t>י</w:t>
+      </w:r>
+      <w:r>
+        <w:rPr>
+          <w:rFonts w:hint="cs"/>
+          <w:rtl/>
+        </w:rPr>
+        <w:t xml:space="preserve"> </w:t>
+      </w:r>
+      <w:r>
+        <w:rPr>
+          <w:rFonts w:hint="cs"/>
+          <w:rtl/>
+        </w:rPr>
+        <w:t xml:space="preserve">על פני הפרובים של </w:t>
+      </w:r>
+      <w:r>
+        <w:rPr>
+          <w:rFonts w:hint="cs"/>
+          <w:rtl/>
+        </w:rPr>
+        <w:t xml:space="preserve">כל גן, לעומת </w:t>
+      </w:r>
+      <w:r>
+        <w:rPr>
+          <w:rFonts w:hint="cs"/>
+          <w:rtl/>
+        </w:rPr>
+        <w:t>בחירה של פרוב יחיד מכל גן (ללא ממוצע)</w:t>
+      </w:r>
+      <w:r>
+        <w:rPr>
+          <w:rFonts w:hint="cs"/>
+          <w:rtl/>
+        </w:rPr>
+        <w:t>:</w:t>
+      </w:r>
+    </w:p>
+    <w:tbl>
+      <w:tblPr>
+        <w:tblStyle w:val="TableGrid"/>
+        <w:bidiVisual/>
+        <w:tblW w:w="0" w:type="auto"/>
+        <w:tblLook w:val="04A0" w:firstRow="1" w:lastRow="0" w:firstColumn="1" w:lastColumn="0" w:noHBand="0" w:noVBand="1"/>
+      </w:tblPr>
+      <w:tblGrid>
+        <w:gridCol w:w="3055"/>
+        <w:gridCol w:w="3240"/>
+        <w:gridCol w:w="3055"/>
+      </w:tblGrid>
+      <w:tr>
+        <w:tc>
+          <w:tcPr>
+            <w:tcW w:w="3055" w:type="dxa"/>
+          </w:tcPr>
+          <w:p>
+            <w:pPr>
+              <w:bidi/>
+              <w:rPr>
+                <w:rFonts w:hint="cs"/>
+                <w:rtl/>
+              </w:rPr>
+            </w:pPr>
+            <w:r>
+              <w:rPr>
+                <w:rFonts w:hint="cs"/>
+                <w:rtl/>
+              </w:rPr>
+              <w:t>כל הפרובים</w:t>
+            </w:r>
+          </w:p>
+        </w:tc>
+        <w:tc>
+          <w:tcPr>
+            <w:tcW w:w="3240" w:type="dxa"/>
+          </w:tcPr>
+          <w:p>
+            <w:pPr>
+              <w:bidi/>
+              <w:rPr>
+                <w:rFonts w:hint="cs"/>
+                <w:rtl/>
+              </w:rPr>
+            </w:pPr>
+            <w:r>
+              <w:rPr>
+                <w:rFonts w:hint="cs"/>
+                <w:rtl/>
+              </w:rPr>
+              <w:t>ללא ממוצע</w:t>
+            </w:r>
+          </w:p>
+        </w:tc>
+        <w:tc>
+          <w:tcPr>
+            <w:tcW w:w="3055" w:type="dxa"/>
+          </w:tcPr>
+          <w:p>
+            <w:pPr>
+              <w:bidi/>
+              <w:rPr>
+                <w:rFonts w:hint="cs"/>
+                <w:rtl/>
+              </w:rPr>
+            </w:pPr>
+            <w:r>
+              <w:rPr>
+                <w:rFonts w:hint="cs"/>
+                <w:rtl/>
+              </w:rPr>
+              <w:t>ממוצע</w:t>
+            </w:r>
+          </w:p>
+        </w:tc>
+      </w:tr>
+      <w:tr>
+        <w:tc>
+          <w:tcPr>
+            <w:tcW w:w="3055" w:type="dxa"/>
+          </w:tcPr>
+          <w:p>
+            <w:r>
+              <w:t>Decision Tree</w:t>
+            </w:r>
+          </w:p>
+          <w:p>
+            <w:r>
+              <w:t>accuracy score:  0.8038971807628524</w:t>
+            </w:r>
+          </w:p>
+          <w:p>
+            <w:r>
+              <w:t>recall score:  0.12138728323699421</w:t>
+            </w:r>
+          </w:p>
+          <w:p>
+            <w:r>
+              <w:t>precision score:  0.11392405063291139</w:t>
+            </w:r>
+          </w:p>
+          <w:p>
+            <w:r>
+              <w:t>SVM</w:t>
+            </w:r>
+          </w:p>
+          <w:p>
+            <w:r>
+              <w:t>accuracy score:  0.8374792703150912</w:t>
+            </w:r>
+          </w:p>
+          <w:p>
+            <w:r>
+              <w:t>recall score:  0.10982658959537572</w:t>
+            </w:r>
+          </w:p>
+          <w:p>
+            <w:r>
+              <w:t>precision score:  0.1503957783641161</w:t>
+            </w:r>
+          </w:p>
+          <w:p>
+            <w:r>
+              <w:lastRenderedPageBreak/>
+              <w:t>KNN with N=3</w:t>
+            </w:r>
+          </w:p>
+          <w:p>
+            <w:r>
+              <w:t>accuracy score:  0.8638059701492538</w:t>
+            </w:r>
+          </w:p>
+          <w:p>
+            <w:r>
+              <w:t>recall score:  0.019267822736030827</w:t>
+            </w:r>
+          </w:p>
+          <w:p>
+            <w:r>
+              <w:t>precision score:  0.06329113924050633</w:t>
+            </w:r>
+          </w:p>
+        </w:tc>
+        <w:tc>
+          <w:tcPr>
+            <w:tcW w:w="3240" w:type="dxa"/>
+          </w:tcPr>
+          <w:p>
+            <w:pPr>
+              <w:rPr>
+                <w:b/>
+                <w:bCs/>
+              </w:rPr>
+            </w:pPr>
+            <w:r>
+              <w:rPr>
+                <w:b/>
+                <w:bCs/>
+              </w:rPr>
+              <w:lastRenderedPageBreak/>
+              <w:t>ID3</w:t>
+            </w:r>
+          </w:p>
+          <w:p>
+            <w:r>
+              <w:t>score:  0.8130182421227198</w:t>
+            </w:r>
+          </w:p>
+          <w:p>
+            <w:r>
+              <w:t>recall score:  0.10982658959537572</w:t>
+            </w:r>
+          </w:p>
+          <w:p>
+            <w:r>
+              <w:t>accuracy score:  0.11468812877263582</w:t>
+            </w:r>
+          </w:p>
+          <w:p>
+            <w:pPr>
+              <w:rPr>
+                <w:b/>
+                <w:bCs/>
+              </w:rPr>
+            </w:pPr>
+            <w:r>
+              <w:rPr>
+                <w:b/>
+                <w:bCs/>
+              </w:rPr>
+              <w:t>SVM</w:t>
+            </w:r>
+          </w:p>
+          <w:p>
+            <w:r>
+              <w:t>score:  0.8874378109452736</w:t>
+            </w:r>
+          </w:p>
+          <w:p>
+            <w:r>
+              <w:t>recall score:  0.019267822736030827</w:t>
+            </w:r>
+          </w:p>
+          <w:p>
+            <w:r>
+              <w:t>accuracy score:  0.22727272727272727</w:t>
+            </w:r>
+          </w:p>
+          <w:p>
+            <w:pPr>
+              <w:rPr>
+                <w:b/>
+                <w:bCs/>
+              </w:rPr>
+            </w:pPr>
+            <w:r>
+              <w:rPr>
+                <w:b/>
+                <w:bCs/>
+              </w:rPr>
+              <w:t>KNN with N=3</w:t>
+            </w:r>
+          </w:p>
+          <w:p>
+            <w:r>
+              <w:t>score:  0.87106135986733</w:t>
+            </w:r>
+          </w:p>
+          <w:p>
+            <w:r>
+              <w:lastRenderedPageBreak/>
+              <w:t>recall score:  0.025048169556840076</w:t>
+            </w:r>
+          </w:p>
+          <w:p>
+            <w:pPr>
+              <w:rPr>
+                <w:rFonts w:hint="cs"/>
+                <w:rtl/>
+              </w:rPr>
+            </w:pPr>
+            <w:r>
+              <w:t>accuracy score:  0.10077519379844961</w:t>
+            </w:r>
+          </w:p>
+        </w:tc>
+        <w:tc>
+          <w:tcPr>
+            <w:tcW w:w="3055" w:type="dxa"/>
+          </w:tcPr>
+          <w:p>
+            <w:pPr>
+              <w:rPr>
+                <w:b/>
+                <w:bCs/>
+              </w:rPr>
+            </w:pPr>
+            <w:r>
+              <w:rPr>
+                <w:b/>
+                <w:bCs/>
+              </w:rPr>
+              <w:lastRenderedPageBreak/>
+              <w:t>Decision Tree</w:t>
+            </w:r>
+          </w:p>
+          <w:p>
+            <w:pPr>
+              <w:rPr>
+                <w:b/>
+                <w:bCs/>
+              </w:rPr>
+            </w:pPr>
+            <w:r>
+              <w:rPr>
+                <w:b/>
+                <w:bCs/>
+              </w:rPr>
+              <w:t>accuracy score:  0.7941542288557214</w:t>
+            </w:r>
+          </w:p>
+          <w:p>
+            <w:pPr>
+              <w:rPr>
+                <w:b/>
+                <w:bCs/>
+              </w:rPr>
+            </w:pPr>
+            <w:r>
+              <w:rPr>
+                <w:b/>
+                <w:bCs/>
+              </w:rPr>
+              <w:t>recall score:  0.1001926782273603</w:t>
+            </w:r>
+          </w:p>
+          <w:p>
+            <w:pPr>
+              <w:rPr>
+                <w:b/>
+                <w:bCs/>
+              </w:rPr>
+            </w:pPr>
+            <w:r>
+              <w:rPr>
+                <w:b/>
+                <w:bCs/>
+              </w:rPr>
+              <w:t>precision score:  0.08996539792387544</w:t>
+            </w:r>
+          </w:p>
+          <w:p>
+            <w:pPr>
+              <w:rPr>
+                <w:b/>
+                <w:bCs/>
+              </w:rPr>
+            </w:pPr>
+            <w:r>
+              <w:rPr>
+                <w:b/>
+                <w:bCs/>
+              </w:rPr>
+              <w:t>SVM</w:t>
+            </w:r>
+          </w:p>
+          <w:p>
+            <w:pPr>
+              <w:rPr>
+                <w:b/>
+                <w:bCs/>
+              </w:rPr>
+            </w:pPr>
+            <w:r>
+              <w:rPr>
+                <w:b/>
+                <w:bCs/>
+              </w:rPr>
+              <w:t>accuracy score:  0.8146766169154229</w:t>
+            </w:r>
+          </w:p>
+          <w:p>
+            <w:pPr>
+              <w:rPr>
+                <w:b/>
+                <w:bCs/>
+              </w:rPr>
+            </w:pPr>
+            <w:r>
+              <w:rPr>
+                <w:b/>
+                <w:bCs/>
+              </w:rPr>
+              <w:t>recall score:  0.13102119460500963</w:t>
+            </w:r>
+          </w:p>
+          <w:p>
+            <w:pPr>
+              <w:rPr>
+                <w:b/>
+                <w:bCs/>
+              </w:rPr>
+            </w:pPr>
+            <w:r>
+              <w:rPr>
+                <w:b/>
+                <w:bCs/>
+              </w:rPr>
+              <w:t>precision score:  0.13307240704500978</w:t>
+            </w:r>
+          </w:p>
+          <w:p>
+            <w:pPr>
+              <w:rPr>
+                <w:b/>
+                <w:bCs/>
+              </w:rPr>
+            </w:pPr>
+            <w:r>
+              <w:rPr>
+                <w:b/>
+                <w:bCs/>
+              </w:rPr>
+              <w:lastRenderedPageBreak/>
+              <w:t>KNN with N=3</w:t>
+            </w:r>
+          </w:p>
+          <w:p>
+            <w:pPr>
+              <w:rPr>
+                <w:b/>
+                <w:bCs/>
+              </w:rPr>
+            </w:pPr>
+            <w:r>
+              <w:rPr>
+                <w:b/>
+                <w:bCs/>
+              </w:rPr>
+              <w:t>accuracy score:  0.8646351575456053</w:t>
+            </w:r>
+          </w:p>
+          <w:p>
+            <w:pPr>
+              <w:rPr>
+                <w:b/>
+                <w:bCs/>
+              </w:rPr>
+            </w:pPr>
+            <w:r>
+              <w:rPr>
+                <w:b/>
+                <w:bCs/>
+              </w:rPr>
+              <w:t>recall score:  0.036608863198458574</w:t>
+            </w:r>
+          </w:p>
+          <w:p>
+            <w:r>
+              <w:rPr>
+                <w:b/>
+                <w:bCs/>
+              </w:rPr>
+              <w:t>precision score:  0.11046511627906977</w:t>
+            </w:r>
+            <w:bookmarkStart w:id="0" w:name="_GoBack"/>
+            <w:bookmarkEnd w:id="0"/>
+          </w:p>
+        </w:tc>
+      </w:tr>
+    </w:tbl>
+    <w:p>
+      <w:pPr>
+        <w:bidi/>
+        <w:rPr>
+          <w:rtl/>
+        </w:rPr>
+      </w:pPr>
+    </w:p>
+    <w:p>
+      <w:pPr>
+        <w:bidi/>
+        <w:rPr>
+          <w:rFonts w:hint="cs"/>
+        </w:rPr>
+      </w:pPr>
+      <w:r>
+        <w:rPr>
+          <w:rFonts w:hint="cs"/>
+          <w:rtl/>
+        </w:rPr>
+        <w:t>נראה שההבדל לא</w:t>
+      </w:r>
+      <w:r>
+        <w:rPr>
+          <w:rFonts w:hint="cs"/>
+          <w:rtl/>
+        </w:rPr>
+        <w:t xml:space="preserve"> משמעותי כל כך</w:t>
+      </w:r>
+      <w:r>
+        <w:t xml:space="preserve"> </w:t>
+      </w:r>
+      <w:r>
+        <w:rPr>
+          <w:rFonts w:hint="cs"/>
+          <w:rtl/>
+        </w:rPr>
+        <w:t>(כל התוצאות באותו סדר גודל).</w:t>
+      </w:r>
+      <w:r>
+        <w:t xml:space="preserve"> </w:t>
+      </w:r>
+      <w:r>
+        <w:rPr>
+          <w:rFonts w:hint="cs"/>
+          <w:rtl/>
+        </w:rPr>
+        <w:t xml:space="preserve"> לכן נמשיך עם </w:t>
+      </w:r>
+      <w:r>
+        <w:rPr>
+          <w:rFonts w:hint="cs"/>
+          <w:rtl/>
+        </w:rPr>
+        <w:t>ה</w:t>
+      </w:r>
+      <w:r>
+        <w:rPr>
+          <w:rFonts w:hint="cs"/>
+          <w:b/>
+          <w:bCs/>
+          <w:rtl/>
+        </w:rPr>
+        <w:t>ממוצע</w:t>
+      </w:r>
+      <w:r>
+        <w:rPr>
+          <w:rFonts w:hint="cs"/>
+          <w:rtl/>
+        </w:rPr>
+        <w:t>.</w:t>
+      </w:r>
+    </w:p>
+    <w:p>
+      <w:pPr>
+        <w:bidi/>
+        <w:rPr>
+          <w:rtl/>
+        </w:rPr>
+      </w:pPr>
+      <w:r>
+        <w:rPr>
+          <w:rFonts w:hint="cs"/>
+          <w:rtl/>
+        </w:rPr>
+        <w:t>כיוונים להמשך:</w:t>
       </w:r>
     </w:p>
     <w:p>
@@ -376,33 +990,47 @@
         <w:pStyle w:val="ListParagraph"/>
         <w:numPr>
           <w:ilvl w:val="0"/>
-          <w:numId w:val="2"/>
+          <w:numId w:val="3"/>
         </w:numPr>
         <w:bidi/>
-        <w:rPr>
-          <w:rtl/>
-        </w:rPr>
-      </w:pPr>
-      <w:r>
-        <w:rPr>
-          <w:rFonts w:hint="cs"/>
-          <w:rtl/>
-        </w:rPr>
-        <w:t>רעיונות לשיפור: לבדוק אם</w:t>
-      </w:r>
-      <w:r>
-        <w:rPr>
-          <w:rFonts w:hint="cs"/>
-          <w:rtl/>
-        </w:rPr>
-        <w:t xml:space="preserve"> עדיף להשתמש בדרך שונה מממוצע כדי להגיע לערכים יחידים של רמות ביטוי לכל גן</w:t>
-      </w:r>
-      <w:r>
-        <w:rPr>
-          <w:rFonts w:hint="cs"/>
-          <w:rtl/>
-        </w:rPr>
-        <w:t xml:space="preserve"> (למשל לבחור אחד...)</w:t>
+      </w:pPr>
+      <w:r>
+        <w:rPr>
+          <w:rFonts w:hint="cs"/>
+          <w:rtl/>
+        </w:rPr>
+        <w:t xml:space="preserve">לעשות צעדי </w:t>
+      </w:r>
+      <w:r>
+        <w:t>data preparation</w:t>
+      </w:r>
+      <w:r>
+        <w:rPr>
+          <w:rFonts w:hint="cs"/>
+          <w:rtl/>
+        </w:rPr>
+        <w:t xml:space="preserve"> למשל טרנספורמציית לוג, נרמול...</w:t>
+      </w:r>
+    </w:p>
+    <w:p>
+      <w:pPr>
+        <w:pStyle w:val="ListParagraph"/>
+        <w:numPr>
+          <w:ilvl w:val="0"/>
+          <w:numId w:val="3"/>
+        </w:numPr>
+        <w:bidi/>
+        <w:rPr>
+          <w:rFonts w:hint="cs"/>
+          <w:rtl/>
+        </w:rPr>
+      </w:pPr>
+      <w:r>
+        <w:rPr>
+          <w:rFonts w:hint="cs"/>
+          <w:rtl/>
+        </w:rPr>
+        <w:t>כוונון פרמטרים</w:t>
       </w:r>
     </w:p>
     <w:sectPr>
@@ -418,6 +1046,118 @@
 <file path=word/numbering.xml><?xml version="1.0" encoding="utf-8"?>
 <w:numbering xmlns:wpc="http://schemas.microsoft.com/office/word/2010/wordprocessingCanvas" xmlns:cx="http://schemas.microsoft.com/office/drawing/2014/chartex" xmlns:cx1="http://schemas.microsoft.com/office/drawing/2015/9/8/chartex" xmlns:cx2="http://schemas.microsoft.com/office/drawing/2015/10/21/chartex" xmlns:cx3="http://schemas.microsoft.com/office/drawing/2016/5/9/chartex" xmlns:cx4="http://schemas.microsoft.com/office/drawing/2016/5/10/chartex" xmlns:cx5="http://schemas.microsoft.com/office/drawing/2016/5/11/chartex" xmlns:cx6="http://schemas.microsoft.com/office/drawing/2016/5/12/chartex" xmlns:cx7="http://schemas.microsoft.com/office/drawing/2016/5/13/chartex" xmlns:cx8="http://schemas.microsoft.com/office/drawing/2016/5/14/chartex" xmlns:mc="http://schemas.openxmlformats.org/markup-compatibility/2006" xmlns:aink="http://schemas.microsoft.com/office/drawing/2016/ink" xmlns:am3d="http://schemas.microsoft.com/office/drawing/2017/model3d" xmlns:o="urn:schemas-microsoft-com:office:office" xmlns:r="http://schemas.openxmlformats.org/officeDocument/2006/relationships" xmlns:m="http://schemas.openxmlformats.org/officeDocument/2006/math" xmlns:v="urn:schemas-microsoft-com:vml" xmlns:wp14="http://schemas.microsoft.com/office/word/2010/wordprocessingDrawing" xmlns:wp="http://schemas.openxmlformats.org/drawingml/2006/wordprocessingDrawing" xmlns:w10="urn:schemas-microsoft-com:office:word" xmlns:w="http://schemas.openxmlformats.org/wordprocessingml/2006/main" xmlns:w14="http://schemas.microsoft.com/office/word/2010/wordml" xmlns:w15="http://schemas.microsoft.com/office/word/2012/wordml" xmlns:w16cid="http://schemas.microsoft.com/office/word/2016/wordml/cid" xmlns:w16se="http://schemas.microsoft.com/office/word/2015/wordml/symex" xmlns:wpg="http://schemas.microsoft.com/office/word/2010/wordprocessingGroup" xmlns:wpi="http://schemas.microsoft.com/office/word/2010/wordprocessingInk" xmlns:wne="http://schemas.microsoft.com/office/word/2006/wordml" xmlns:wps="http://schemas.microsoft.com/office/word/2010/wordprocessingShape" mc:Ignorable="w14 w15 w16se w16cid wp14">
   <w:abstractNum w:abstractNumId="0" w15:restartNumberingAfterBreak="0">
+    <w:nsid w:val="15B20048"/>
+    <w:multiLevelType w:val="hybridMultilevel"/>
+    <w:tmpl w:val="74BCD9E0"/>
+    <w:lvl w:ilvl="0" w:tplc="64244006">
+      <w:numFmt w:val="bullet"/>
+      <w:lvlText w:val="-"/>
+      <w:lvlJc w:val="left"/>
+      <w:pPr>
+        <w:ind w:left="720" w:hanging="360"/>
+      </w:pPr>
+      <w:rPr>
+        <w:rFonts w:ascii="Arial" w:eastAsiaTheme="minorHAnsi" w:hAnsi="Arial" w:cs="Arial" w:hint="default"/>
+      </w:rPr>
+    </w:lvl>
+    <w:lvl w:ilvl="1" w:tplc="04090003" w:tentative="1">
+      <w:start w:val="1"/>
+      <w:numFmt w:val="bullet"/>
+      <w:lvlText w:val="o"/>
+      <w:lvlJc w:val="left"/>
+      <w:pPr>
+        <w:ind w:left="1440" w:hanging="360"/>
+      </w:pPr>
+      <w:rPr>
+        <w:rFonts w:ascii="Courier New" w:hAnsi="Courier New" w:cs="Courier New" w:hint="default"/>
+      </w:rPr>
+    </w:lvl>
+    <w:lvl w:ilvl="2" w:tplc="04090005" w:tentative="1">
+      <w:start w:val="1"/>
+      <w:numFmt w:val="bullet"/>
+      <w:lvlText w:val=""/>
+      <w:lvlJc w:val="left"/>
+      <w:pPr>
+        <w:ind w:left="2160" w:hanging="360"/>
+      </w:pPr>
+      <w:rPr>
+        <w:rFonts w:ascii="Wingdings" w:hAnsi="Wingdings" w:hint="default"/>
+      </w:rPr>
+    </w:lvl>
+    <w:lvl w:ilvl="3" w:tplc="04090001" w:tentative="1">
+      <w:start w:val="1"/>
+      <w:numFmt w:val="bullet"/>
+      <w:lvlText w:val=""/>
+      <w:lvlJc w:val="left"/>
+      <w:pPr>
+        <w:ind w:left="2880" w:hanging="360"/>
+      </w:pPr>
+      <w:rPr>
+        <w:rFonts w:ascii="Symbol" w:hAnsi="Symbol" w:hint="default"/>
+      </w:rPr>
+    </w:lvl>
+    <w:lvl w:ilvl="4" w:tplc="04090003" w:tentative="1">
+      <w:start w:val="1"/>
+      <w:numFmt w:val="bullet"/>
+      <w:lvlText w:val="o"/>
+      <w:lvlJc w:val="left"/>
+      <w:pPr>
+        <w:ind w:left="3600" w:hanging="360"/>
+      </w:pPr>
+      <w:rPr>
+        <w:rFonts w:ascii="Courier New" w:hAnsi="Courier New" w:cs="Courier New" w:hint="default"/>
+      </w:rPr>
+    </w:lvl>
+    <w:lvl w:ilvl="5" w:tplc="04090005" w:tentative="1">
+      <w:start w:val="1"/>
+      <w:numFmt w:val="bullet"/>
+      <w:lvlText w:val=""/>
+      <w:lvlJc w:val="left"/>
+      <w:pPr>
+        <w:ind w:left="4320" w:hanging="360"/>
+      </w:pPr>
+      <w:rPr>
+        <w:rFonts w:ascii="Wingdings" w:hAnsi="Wingdings" w:hint="default"/>
+      </w:rPr>
+    </w:lvl>
+    <w:lvl w:ilvl="6" w:tplc="04090001" w:tentative="1">
+      <w:start w:val="1"/>
+      <w:numFmt w:val="bullet"/>
+      <w:lvlText w:val=""/>
+      <w:lvlJc w:val="left"/>
+      <w:pPr>
+        <w:ind w:left="5040" w:hanging="360"/>
+      </w:pPr>
+      <w:rPr>
+        <w:rFonts w:ascii="Symbol" w:hAnsi="Symbol" w:hint="default"/>
+      </w:rPr>
+    </w:lvl>
+    <w:lvl w:ilvl="7" w:tplc="04090003" w:tentative="1">
+      <w:start w:val="1"/>
+      <w:numFmt w:val="bullet"/>
+      <w:lvlText w:val="o"/>
+      <w:lvlJc w:val="left"/>
+      <w:pPr>
+        <w:ind w:left="5760" w:hanging="360"/>
+      </w:pPr>
+      <w:rPr>
+        <w:rFonts w:ascii="Courier New" w:hAnsi="Courier New" w:cs="Courier New" w:hint="default"/>
+      </w:rPr>
+    </w:lvl>
+    <w:lvl w:ilvl="8" w:tplc="04090005" w:tentative="1">
+      <w:start w:val="1"/>
+      <w:numFmt w:val="bullet"/>
+      <w:lvlText w:val=""/>
+      <w:lvlJc w:val="left"/>
+      <w:pPr>
+        <w:ind w:left="6480" w:hanging="360"/>
+      </w:pPr>
+      <w:rPr>
+        <w:rFonts w:ascii="Wingdings" w:hAnsi="Wingdings" w:hint="default"/>
+      </w:rPr>
+    </w:lvl>
+  </w:abstractNum>
+  <w:abstractNum w:abstractNumId="1" w15:restartNumberingAfterBreak="0">
     <w:nsid w:val="1FB940C8"/>
     <w:multiLevelType w:val="hybridMultilevel"/>
     <w:tmpl w:val="A1E44B7A"/>
@@ -506,7 +1246,7 @@
       </w:pPr>
     </w:lvl>
   </w:abstractNum>
-  <w:abstractNum w:abstractNumId="1" w15:restartNumberingAfterBreak="0">
+  <w:abstractNum w:abstractNumId="2" w15:restartNumberingAfterBreak="0">
     <w:nsid w:val="2A775EE6"/>
     <w:multiLevelType w:val="hybridMultilevel"/>
     <w:tmpl w:val="21C634FE"/>
@@ -619,10 +1359,13 @@
     </w:lvl>
   </w:abstractNum>
   <w:num w:numId="1">
-    <w:abstractNumId w:val="0"/>
+    <w:abstractNumId w:val="1"/>
   </w:num>
   <w:num w:numId="2">
-    <w:abstractNumId w:val="1"/>
+    <w:abstractNumId w:val="2"/>
+  </w:num>
+  <w:num w:numId="3">
+    <w:abstractNumId w:val="0"/>
   </w:num>
 </w:numbering>
 </file>
@@ -1098,6 +1841,25 @@
       <w:u w:val="single"/>
     </w:rPr>
   </w:style>
+  <w:style w:type="table" w:styleId="TableGrid">
+    <w:name w:val="Table Grid"/>
+    <w:basedOn w:val="TableNormal"/>
+    <w:uiPriority w:val="39"/>
+    <w:rsid w:val="00227459"/>
+    <w:pPr>
+      <w:spacing w:after="0" w:line="240" w:lineRule="auto"/>
+    </w:pPr>
+    <w:tblPr>
+      <w:tblBorders>
+        <w:top w:val="single" w:sz="4" w:space="0" w:color="auto"/>
+        <w:left w:val="single" w:sz="4" w:space="0" w:color="auto"/>
+        <w:bottom w:val="single" w:sz="4" w:space="0" w:color="auto"/>
+        <w:right w:val="single" w:sz="4" w:space="0" w:color="auto"/>
+        <w:insideH w:val="single" w:sz="4" w:space="0" w:color="auto"/>
+        <w:insideV w:val="single" w:sz="4" w:space="0" w:color="auto"/>
+      </w:tblBorders>
+    </w:tblPr>
+  </w:style>
 </w:styles>
 </file>
 

</xml_diff>

<commit_message>
Experiement with preprocessing and other classifiers, added to doc
</commit_message>
<xml_diff>
--- a/Project/documentation.docx
+++ b/Project/documentation.docx
@@ -247,6 +247,89 @@
         </w:rPr>
         <w:t>, מתוך 16080 גנים מתויגים.</w:t>
       </w:r>
+    </w:p>
+    <w:p>
+      <w:pPr>
+        <w:bidi/>
+      </w:pPr>
+      <w:r>
+        <w:rPr>
+          <w:rFonts w:hint="cs"/>
+          <w:rtl/>
+        </w:rPr>
+        <w:t>מס' ה-</w:t>
+      </w:r>
+      <w:r>
+        <w:t>terms</w:t>
+      </w:r>
+      <w:r>
+        <w:rPr>
+          <w:rFonts w:hint="cs"/>
+          <w:rtl/>
+        </w:rPr>
+        <w:t xml:space="preserve"> בדאטאסט שמקושרים ל-</w:t>
+      </w:r>
+      <w:r>
+        <w:t>apoptosis</w:t>
+      </w:r>
+      <w:r>
+        <w:rPr>
+          <w:rFonts w:hint="cs"/>
+          <w:rtl/>
+        </w:rPr>
+        <w:t xml:space="preserve"> הוא 150.</w:t>
+      </w:r>
+    </w:p>
+    <w:p>
+      <w:pPr>
+        <w:bidi/>
+        <w:rPr>
+          <w:rFonts w:hint="cs"/>
+          <w:rtl/>
+        </w:rPr>
+      </w:pPr>
+      <w:r>
+        <w:rPr>
+          <w:rFonts w:hint="cs"/>
+          <w:rtl/>
+        </w:rPr>
+        <w:t>** הרבה מה-</w:t>
+      </w:r>
+      <w:r>
+        <w:t>terms</w:t>
+      </w:r>
+      <w:r>
+        <w:rPr>
+          <w:rFonts w:hint="cs"/>
+          <w:rtl/>
+        </w:rPr>
+        <w:t xml:space="preserve"> שמקושרים ל-</w:t>
+      </w:r>
+      <w:r>
+        <w:t>apoptosis</w:t>
+      </w:r>
+      <w:r>
+        <w:rPr>
+          <w:rFonts w:hint="cs"/>
+          <w:rtl/>
+        </w:rPr>
+        <w:t xml:space="preserve"> הם דווקא "</w:t>
+      </w:r>
+      <w:r>
+        <w:t xml:space="preserve">negative regulation </w:t>
+      </w:r>
+      <w:r>
+        <w:t>of apoptosis</w:t>
+      </w:r>
+      <w:r>
+        <w:rPr>
+          <w:rFonts w:hint="cs"/>
+          <w:rtl/>
+        </w:rPr>
+        <w:t>" וניסוחים דומים, האם הגיוני להתייחס אליהם באותה צורה?</w:t>
+      </w:r>
+      <w:bookmarkStart w:id="0" w:name="_GoBack"/>
+      <w:bookmarkEnd w:id="0"/>
     </w:p>
     <w:p>
       <w:pPr>
@@ -486,7 +569,6 @@
             <w:pPr>
               <w:bidi/>
               <w:rPr>
-                <w:rFonts w:hint="cs"/>
                 <w:rtl/>
               </w:rPr>
             </w:pPr>
@@ -507,7 +589,6 @@
             <w:pPr>
               <w:bidi/>
               <w:rPr>
-                <w:rFonts w:hint="cs"/>
                 <w:rtl/>
               </w:rPr>
             </w:pPr>
@@ -528,7 +609,6 @@
             <w:pPr>
               <w:bidi/>
               <w:rPr>
-                <w:rFonts w:hint="cs"/>
                 <w:rtl/>
               </w:rPr>
             </w:pPr>
@@ -579,6 +659,7 @@
           </w:p>
           <w:p>
             <w:r>
+              <w:lastRenderedPageBreak/>
               <w:t>recall score:  0.10982658959537572</w:t>
             </w:r>
           </w:p>
@@ -589,7 +670,6 @@
           </w:p>
           <w:p>
             <w:r>
-              <w:lastRenderedPageBreak/>
               <w:t>KNN with N=3</w:t>
             </w:r>
           </w:p>
@@ -671,7 +751,11 @@
           </w:p>
           <w:p>
             <w:r>
-              <w:t>accuracy score:  0.22727272727272727</w:t>
+              <w:lastRenderedPageBreak/>
+              <w:t>precision</w:t>
+            </w:r>
+            <w:r>
+              <w:t xml:space="preserve"> score:  0.22727272727272727</w:t>
             </w:r>
           </w:p>
           <w:p>
@@ -696,14 +780,12 @@
           </w:p>
           <w:p>
             <w:r>
-              <w:lastRenderedPageBreak/>
               <w:t>recall score:  0.025048169556840076</w:t>
             </w:r>
           </w:p>
           <w:p>
             <w:pPr>
               <w:rPr>
-                <w:rFonts w:hint="cs"/>
                 <w:rtl/>
               </w:rPr>
             </w:pPr>
@@ -717,182 +799,66 @@
             <w:tcW w:w="3055" w:type="dxa"/>
           </w:tcPr>
           <w:p>
-            <w:pPr>
-              <w:rPr>
-                <w:b/>
-                <w:bCs/>
-              </w:rPr>
-            </w:pPr>
-            <w:r>
-              <w:rPr>
-                <w:b/>
-                <w:bCs/>
-              </w:rPr>
+            <w:r>
               <w:lastRenderedPageBreak/>
               <w:t>Decision Tree</w:t>
             </w:r>
           </w:p>
           <w:p>
-            <w:pPr>
-              <w:rPr>
-                <w:b/>
-                <w:bCs/>
-              </w:rPr>
-            </w:pPr>
-            <w:r>
-              <w:rPr>
-                <w:b/>
-                <w:bCs/>
-              </w:rPr>
+            <w:r>
               <w:t>accuracy score:  0.7941542288557214</w:t>
             </w:r>
           </w:p>
           <w:p>
-            <w:pPr>
-              <w:rPr>
-                <w:b/>
-                <w:bCs/>
-              </w:rPr>
-            </w:pPr>
-            <w:r>
-              <w:rPr>
-                <w:b/>
-                <w:bCs/>
-              </w:rPr>
+            <w:r>
               <w:t>recall score:  0.1001926782273603</w:t>
             </w:r>
           </w:p>
           <w:p>
-            <w:pPr>
-              <w:rPr>
-                <w:b/>
-                <w:bCs/>
-              </w:rPr>
-            </w:pPr>
-            <w:r>
-              <w:rPr>
-                <w:b/>
-                <w:bCs/>
-              </w:rPr>
+            <w:r>
               <w:t>precision score:  0.08996539792387544</w:t>
             </w:r>
           </w:p>
           <w:p>
-            <w:pPr>
-              <w:rPr>
-                <w:b/>
-                <w:bCs/>
-              </w:rPr>
-            </w:pPr>
-            <w:r>
-              <w:rPr>
-                <w:b/>
-                <w:bCs/>
-              </w:rPr>
+            <w:r>
               <w:t>SVM</w:t>
             </w:r>
           </w:p>
           <w:p>
-            <w:pPr>
-              <w:rPr>
-                <w:b/>
-                <w:bCs/>
-              </w:rPr>
-            </w:pPr>
-            <w:r>
-              <w:rPr>
-                <w:b/>
-                <w:bCs/>
-              </w:rPr>
+            <w:r>
               <w:t>accuracy score:  0.8146766169154229</w:t>
             </w:r>
           </w:p>
           <w:p>
-            <w:pPr>
-              <w:rPr>
-                <w:b/>
-                <w:bCs/>
-              </w:rPr>
-            </w:pPr>
-            <w:r>
-              <w:rPr>
-                <w:b/>
-                <w:bCs/>
-              </w:rPr>
+            <w:r>
+              <w:lastRenderedPageBreak/>
               <w:t>recall score:  0.13102119460500963</w:t>
             </w:r>
           </w:p>
           <w:p>
-            <w:pPr>
-              <w:rPr>
-                <w:b/>
-                <w:bCs/>
-              </w:rPr>
-            </w:pPr>
-            <w:r>
-              <w:rPr>
-                <w:b/>
-                <w:bCs/>
-              </w:rPr>
+            <w:r>
               <w:t>precision score:  0.13307240704500978</w:t>
             </w:r>
           </w:p>
           <w:p>
-            <w:pPr>
-              <w:rPr>
-                <w:b/>
-                <w:bCs/>
-              </w:rPr>
-            </w:pPr>
-            <w:r>
-              <w:rPr>
-                <w:b/>
-                <w:bCs/>
-              </w:rPr>
-              <w:lastRenderedPageBreak/>
+            <w:r>
               <w:t>KNN with N=3</w:t>
             </w:r>
           </w:p>
           <w:p>
-            <w:pPr>
-              <w:rPr>
-                <w:b/>
-                <w:bCs/>
-              </w:rPr>
-            </w:pPr>
-            <w:r>
-              <w:rPr>
-                <w:b/>
-                <w:bCs/>
-              </w:rPr>
+            <w:r>
               <w:t>accuracy score:  0.8646351575456053</w:t>
             </w:r>
           </w:p>
           <w:p>
-            <w:pPr>
-              <w:rPr>
-                <w:b/>
-                <w:bCs/>
-              </w:rPr>
-            </w:pPr>
-            <w:r>
-              <w:rPr>
-                <w:b/>
-                <w:bCs/>
-              </w:rPr>
+            <w:r>
               <w:t>recall score:  0.036608863198458574</w:t>
             </w:r>
           </w:p>
           <w:p>
             <w:r>
-              <w:rPr>
-                <w:b/>
-                <w:bCs/>
-              </w:rPr>
               <w:t>precision score:  0.11046511627906977</w:t>
             </w:r>
-            <w:bookmarkStart w:id="0" w:name="_GoBack"/>
-            <w:bookmarkEnd w:id="0"/>
           </w:p>
         </w:tc>
       </w:tr>
@@ -908,9 +874,6 @@
     <w:p>
       <w:pPr>
         <w:bidi/>
-        <w:rPr>
-          <w:rFonts w:hint="cs"/>
-        </w:rPr>
       </w:pPr>
       <w:r>
         <w:rPr>
@@ -1020,10 +983,6 @@
           <w:numId w:val="3"/>
         </w:numPr>
         <w:bidi/>
-        <w:rPr>
-          <w:rFonts w:hint="cs"/>
-          <w:rtl/>
-        </w:rPr>
       </w:pPr>
       <w:r>
         <w:rPr>
@@ -1031,6 +990,617 @@
           <w:rtl/>
         </w:rPr>
         <w:t>כוונון פרמטרים</w:t>
+      </w:r>
+    </w:p>
+    <w:p>
+      <w:pPr>
+        <w:pStyle w:val="ListParagraph"/>
+        <w:numPr>
+          <w:ilvl w:val="0"/>
+          <w:numId w:val="3"/>
+        </w:numPr>
+        <w:bidi/>
+      </w:pPr>
+      <w:r>
+        <w:rPr>
+          <w:rFonts w:hint="cs"/>
+          <w:rtl/>
+        </w:rPr>
+        <w:t xml:space="preserve">להוסיף </w:t>
+      </w:r>
+      <w:r>
+        <w:t>heat map</w:t>
+      </w:r>
+      <w:r>
+        <w:rPr>
+          <w:rFonts w:hint="cs"/>
+          <w:rtl/>
+        </w:rPr>
+        <w:t xml:space="preserve"> בסגנון של שיעורי הבית / מה שראינו במצגות</w:t>
+      </w:r>
+    </w:p>
+    <w:p>
+      <w:pPr>
+        <w:bidi/>
+      </w:pPr>
+    </w:p>
+    <w:p>
+      <w:pPr>
+        <w:bidi/>
+        <w:rPr>
+          <w:u w:val="single"/>
+          <w:rtl/>
+        </w:rPr>
+      </w:pPr>
+      <w:r>
+        <w:rPr>
+          <w:u w:val="single"/>
+        </w:rPr>
+        <w:t>Preprocessing</w:t>
+      </w:r>
+      <w:r>
+        <w:rPr>
+          <w:rFonts w:hint="cs"/>
+          <w:u w:val="single"/>
+          <w:rtl/>
+        </w:rPr>
+        <w:t>:</w:t>
+      </w:r>
+    </w:p>
+    <w:p>
+      <w:pPr>
+        <w:pStyle w:val="ListParagraph"/>
+        <w:numPr>
+          <w:ilvl w:val="0"/>
+          <w:numId w:val="3"/>
+        </w:numPr>
+        <w:bidi/>
+      </w:pPr>
+      <w:r>
+        <w:t>Standard scaler</w:t>
+      </w:r>
+      <w:r>
+        <w:rPr>
+          <w:rFonts w:hint="cs"/>
+          <w:rtl/>
+        </w:rPr>
+        <w:t>: (מחסירים ממוצע ומחלקים ב</w:t>
+      </w:r>
+      <w:r>
+        <w:rPr>
+          <w:rFonts w:hint="cs"/>
+          <w:rtl/>
+        </w:rPr>
+        <w:t>סטיית התקן)</w:t>
+      </w:r>
+    </w:p>
+    <w:p>
+      <w:pPr>
+        <w:pStyle w:val="ListParagraph"/>
+        <w:bidi/>
+        <w:rPr>
+          <w:rtl/>
+        </w:rPr>
+      </w:pPr>
+      <w:r>
+        <w:rPr>
+          <w:rFonts w:hint="cs"/>
+          <w:rtl/>
+        </w:rPr>
+        <w:t xml:space="preserve">התוצאות </w:t>
+      </w:r>
+      <w:r>
+        <w:rPr>
+          <w:rtl/>
+        </w:rPr>
+        <w:t>–</w:t>
+      </w:r>
+    </w:p>
+    <w:p>
+      <w:pPr>
+        <w:pStyle w:val="ListParagraph"/>
+      </w:pPr>
+      <w:r>
+        <w:t>Decision Tree</w:t>
+      </w:r>
+    </w:p>
+    <w:p>
+      <w:pPr>
+        <w:pStyle w:val="ListParagraph"/>
+      </w:pPr>
+      <w:r>
+        <w:t>accuracy score:  0.7999585406301825</w:t>
+      </w:r>
+    </w:p>
+    <w:p>
+      <w:pPr>
+        <w:pStyle w:val="ListParagraph"/>
+      </w:pPr>
+      <w:r>
+        <w:t>recall score:  0.10211946050096339</w:t>
+      </w:r>
+    </w:p>
+    <w:p>
+      <w:pPr>
+        <w:pStyle w:val="ListParagraph"/>
+      </w:pPr>
+      <w:r>
+        <w:t>precision score:  0.09601449275362318</w:t>
+      </w:r>
+    </w:p>
+    <w:p>
+      <w:pPr>
+        <w:pStyle w:val="ListParagraph"/>
+      </w:pPr>
+      <w:r>
+        <w:t>SVM</w:t>
+      </w:r>
+    </w:p>
+    <w:p>
+      <w:pPr>
+        <w:pStyle w:val="ListParagraph"/>
+      </w:pPr>
+      <w:r>
+        <w:t>accuracy score:  0.8018242122719734</w:t>
+      </w:r>
+    </w:p>
+    <w:p>
+      <w:pPr>
+        <w:pStyle w:val="ListParagraph"/>
+      </w:pPr>
+      <w:r>
+        <w:t>recall score:  0.22350674373795762</w:t>
+      </w:r>
+    </w:p>
+    <w:p>
+      <w:pPr>
+        <w:pStyle w:val="ListParagraph"/>
+      </w:pPr>
+      <w:r>
+        <w:t>precision score:  0.17339312406576982</w:t>
+      </w:r>
+    </w:p>
+    <w:p>
+      <w:pPr>
+        <w:pStyle w:val="ListParagraph"/>
+      </w:pPr>
+      <w:r>
+        <w:t>KNN with N=3</w:t>
+      </w:r>
+    </w:p>
+    <w:p>
+      <w:pPr>
+        <w:pStyle w:val="ListParagraph"/>
+      </w:pPr>
+      <w:r>
+        <w:t>accuracy score:  0.8644278606965174</w:t>
+      </w:r>
+    </w:p>
+    <w:p>
+      <w:pPr>
+        <w:pStyle w:val="ListParagraph"/>
+      </w:pPr>
+      <w:r>
+        <w:t>recall score:  0.02697495183044316</w:t>
+      </w:r>
+    </w:p>
+    <w:p>
+      <w:pPr>
+        <w:pStyle w:val="ListParagraph"/>
+      </w:pPr>
+      <w:r>
+        <w:t>precision score:  0.08588957055214724</w:t>
+      </w:r>
+    </w:p>
+    <w:p>
+      <w:pPr>
+        <w:pStyle w:val="ListParagraph"/>
+        <w:numPr>
+          <w:ilvl w:val="0"/>
+          <w:numId w:val="3"/>
+        </w:numPr>
+        <w:bidi/>
+      </w:pPr>
+      <w:r>
+        <w:t>Log-transform</w:t>
+      </w:r>
+      <w:r>
+        <w:rPr>
+          <w:rFonts w:hint="cs"/>
+          <w:rtl/>
+        </w:rPr>
+        <w:t>:</w:t>
+      </w:r>
+      <w:r>
+        <w:rPr>
+          <w:rFonts w:hint="cs"/>
+          <w:rtl/>
+        </w:rPr>
+        <w:t xml:space="preserve"> (=&gt; גרוע, ה</w:t>
+      </w:r>
+      <w:r>
+        <w:rPr>
+          <w:rFonts w:hint="cs"/>
+          <w:rtl/>
+        </w:rPr>
+        <w:t>סבר אפשרי הוא שמלכחילה ההפרשים בין רמות הביטוי אינם דרסטיים כמו שראינו בשיעורי הבית למשל)</w:t>
+      </w:r>
+    </w:p>
+    <w:p>
+      <w:pPr>
+        <w:pStyle w:val="ListParagraph"/>
+      </w:pPr>
+      <w:r>
+        <w:t>Decision Tree</w:t>
+      </w:r>
+    </w:p>
+    <w:p>
+      <w:pPr>
+        <w:pStyle w:val="ListParagraph"/>
+      </w:pPr>
+      <w:r>
+        <w:t>accuracy score:  0.8030679933665008</w:t>
+      </w:r>
+    </w:p>
+    <w:p>
+      <w:pPr>
+        <w:pStyle w:val="ListParagraph"/>
+      </w:pPr>
+      <w:r>
+        <w:t>recall score:  0.10211946050096339</w:t>
+      </w:r>
+    </w:p>
+    <w:p>
+      <w:pPr>
+        <w:pStyle w:val="ListParagraph"/>
+      </w:pPr>
+      <w:r>
+        <w:t>precision score:  0.09869646182495345</w:t>
+      </w:r>
+    </w:p>
+    <w:p>
+      <w:pPr>
+        <w:pStyle w:val="ListParagraph"/>
+      </w:pPr>
+      <w:r>
+        <w:t>SVM</w:t>
+      </w:r>
+    </w:p>
+    <w:p>
+      <w:pPr>
+        <w:pStyle w:val="ListParagraph"/>
+      </w:pPr>
+      <w:r>
+        <w:t>accuracy score:  0.8924129353233831</w:t>
+      </w:r>
+    </w:p>
+    <w:p>
+      <w:pPr>
+        <w:pStyle w:val="ListParagraph"/>
+      </w:pPr>
+      <w:r>
+        <w:t>recall score:  0.0</w:t>
+      </w:r>
+    </w:p>
+    <w:p>
+      <w:pPr>
+        <w:pStyle w:val="ListParagraph"/>
+      </w:pPr>
+      <w:r>
+        <w:lastRenderedPageBreak/>
+        <w:t>precision score:  0.0</w:t>
+      </w:r>
+    </w:p>
+    <w:p>
+      <w:pPr>
+        <w:pStyle w:val="ListParagraph"/>
+      </w:pPr>
+      <w:r>
+        <w:t>KNN with N=3</w:t>
+      </w:r>
+    </w:p>
+    <w:p>
+      <w:pPr>
+        <w:pStyle w:val="ListParagraph"/>
+      </w:pPr>
+      <w:r>
+        <w:t>accuracy score:  0.8640132669983416</w:t>
+      </w:r>
+    </w:p>
+    <w:p>
+      <w:pPr>
+        <w:pStyle w:val="ListParagraph"/>
+      </w:pPr>
+      <w:r>
+        <w:t>recall score:  0.028901734104046242</w:t>
+      </w:r>
+    </w:p>
+    <w:p>
+      <w:pPr>
+        <w:pStyle w:val="ListParagraph"/>
+        <w:rPr>
+          <w:rFonts w:hint="cs"/>
+          <w:rtl/>
+        </w:rPr>
+      </w:pPr>
+      <w:r>
+        <w:t>precision score:  0.08982035928143713</w:t>
+      </w:r>
+    </w:p>
+    <w:p>
+      <w:pPr>
+        <w:bidi/>
+        <w:rPr>
+          <w:rtl/>
+        </w:rPr>
+      </w:pPr>
+    </w:p>
+    <w:p>
+      <w:pPr>
+        <w:bidi/>
+        <w:rPr>
+          <w:rtl/>
+        </w:rPr>
+      </w:pPr>
+      <w:r>
+        <w:rPr>
+          <w:rFonts w:hint="cs"/>
+          <w:rtl/>
+        </w:rPr>
+        <w:t>הקשרים ביולוגיים:</w:t>
+      </w:r>
+    </w:p>
+    <w:p>
+      <w:pPr>
+        <w:pStyle w:val="ListParagraph"/>
+        <w:numPr>
+          <w:ilvl w:val="0"/>
+          <w:numId w:val="4"/>
+        </w:numPr>
+        <w:bidi/>
+        <w:rPr>
+          <w:rFonts w:cs="Arial"/>
+          <w:rtl/>
+        </w:rPr>
+      </w:pPr>
+      <w:r>
+        <w:rPr>
+          <w:rFonts w:hint="cs"/>
+          <w:rtl/>
+        </w:rPr>
+        <w:t>מתוך המאמר</w:t>
+      </w:r>
+      <w:r>
+        <w:rPr>
+          <w:rFonts w:hint="cs"/>
+          <w:rtl/>
+        </w:rPr>
+        <w:t xml:space="preserve">: </w:t>
+      </w:r>
+      <w:r>
+        <w:t>https://www.ncbi.nlm.nih.gov/pmc/articles/PMC4470986</w:t>
+      </w:r>
+      <w:r>
+        <w:rPr>
+          <w:rFonts w:cs="Arial"/>
+          <w:rtl/>
+        </w:rPr>
+        <w:t>/</w:t>
+      </w:r>
+    </w:p>
+    <w:p>
+      <w:pPr>
+        <w:rPr>
+          <w:rtl/>
+        </w:rPr>
+      </w:pPr>
+      <w:r>
+        <w:rPr>
+          <w:color w:val="000000"/>
+          <w:shd w:val="clear" w:color="auto" w:fill="FFFFFF"/>
+        </w:rPr>
+        <w:t>failure to activate apoptosis are major contributors leading to malignant cellular transformation [</w:t>
+      </w:r>
+      <w:hyperlink r:id="rId6" w:anchor="pone.0130300.ref002" w:history="1">
+        <w:r>
+          <w:rPr>
+            <w:rStyle w:val="Hyperlink"/>
+            <w:color w:val="642A8F"/>
+            <w:shd w:val="clear" w:color="auto" w:fill="FFFFFF"/>
+          </w:rPr>
+          <w:t>2</w:t>
+        </w:r>
+      </w:hyperlink>
+      <w:r>
+        <w:rPr>
+          <w:color w:val="000000"/>
+          <w:shd w:val="clear" w:color="auto" w:fill="FFFFFF"/>
+        </w:rPr>
+        <w:t>, </w:t>
+      </w:r>
+      <w:hyperlink r:id="rId7" w:anchor="pone.0130300.ref003" w:history="1">
+        <w:r>
+          <w:rPr>
+            <w:rStyle w:val="Hyperlink"/>
+            <w:color w:val="642A8F"/>
+            <w:shd w:val="clear" w:color="auto" w:fill="FFFFFF"/>
+          </w:rPr>
+          <w:t>3</w:t>
+        </w:r>
+      </w:hyperlink>
+      <w:r>
+        <w:rPr>
+          <w:color w:val="000000"/>
+          <w:shd w:val="clear" w:color="auto" w:fill="FFFFFF"/>
+        </w:rPr>
+        <w:t>]. Identification of signal transduction targets for apoptosis induction is therefore of importance to provide novel opportunities for therapeutic approaches.</w:t>
+      </w:r>
+      <w:r>
+        <w:rPr>
+          <w:rFonts w:hint="cs"/>
+          <w:rtl/>
+        </w:rPr>
+        <w:t xml:space="preserve"> </w:t>
+      </w:r>
+    </w:p>
+    <w:p>
+      <w:pPr>
+        <w:pStyle w:val="ListParagraph"/>
+        <w:numPr>
+          <w:ilvl w:val="0"/>
+          <w:numId w:val="4"/>
+        </w:numPr>
+        <w:bidi/>
+      </w:pPr>
+      <w:r>
+        <w:rPr>
+          <w:rFonts w:hint="cs"/>
+          <w:rtl/>
+        </w:rPr>
+        <w:t>מתוך:</w:t>
+      </w:r>
+      <w:r>
+        <w:rPr>
+          <w:rFonts w:hint="cs"/>
+          <w:rtl/>
+        </w:rPr>
+        <w:t xml:space="preserve"> </w:t>
+      </w:r>
+      <w:r>
+        <w:t>https://www.ncbi.nlm.nih.gov/pmc/articles/PMC2785190</w:t>
+      </w:r>
+      <w:r>
+        <w:rPr>
+          <w:rFonts w:cs="Arial"/>
+          <w:rtl/>
+        </w:rPr>
+        <w:t>/</w:t>
+      </w:r>
+    </w:p>
+    <w:p>
+      <w:pPr>
+        <w:rPr>
+          <w:rtl/>
+        </w:rPr>
+      </w:pPr>
+      <w:r>
+        <w:t xml:space="preserve">Protein Kinase </w:t>
+      </w:r>
+      <w:proofErr w:type="spellStart"/>
+      <w:r>
+        <w:t>Cδ</w:t>
+      </w:r>
+      <w:proofErr w:type="spellEnd"/>
+      <w:r>
+        <w:t xml:space="preserve"> Supports Survival of MDA-MB-231 Breast Cancer Cells by Suppressing the ERK1/2 Pathway</w:t>
+      </w:r>
+    </w:p>
+    <w:p>
+      <w:pPr>
+        <w:bidi/>
+        <w:rPr>
+          <w:rtl/>
+        </w:rPr>
+      </w:pPr>
+      <w:r>
+        <w:rPr>
+          <w:rtl/>
+        </w:rPr>
+        <w:tab/>
+      </w:r>
+      <w:r>
+        <w:rPr>
+          <w:rFonts w:hint="cs"/>
+          <w:rtl/>
+        </w:rPr>
+        <w:t xml:space="preserve">בהתאמה, </w:t>
+      </w:r>
+      <w:r>
+        <w:t>down regulation</w:t>
+      </w:r>
+      <w:r>
+        <w:rPr>
+          <w:rFonts w:hint="cs"/>
+          <w:rtl/>
+        </w:rPr>
+        <w:t xml:space="preserve"> של </w:t>
+      </w:r>
+      <w:r>
+        <w:rPr>
+          <w:rFonts w:hint="cs"/>
+        </w:rPr>
+        <w:t>PKCD</w:t>
+      </w:r>
+      <w:r>
+        <w:rPr>
+          <w:rFonts w:hint="cs"/>
+          <w:rtl/>
+        </w:rPr>
+        <w:t xml:space="preserve"> גורמת ל-</w:t>
+      </w:r>
+      <w:r>
+        <w:t>apoptosis</w:t>
+      </w:r>
+      <w:r>
+        <w:rPr>
+          <w:rFonts w:hint="cs"/>
+          <w:rtl/>
+        </w:rPr>
+        <w:t xml:space="preserve"> של תאים סרטניים.</w:t>
+      </w:r>
+    </w:p>
+    <w:p>
+      <w:pPr>
+        <w:pStyle w:val="ListParagraph"/>
+        <w:numPr>
+          <w:ilvl w:val="0"/>
+          <w:numId w:val="2"/>
+        </w:numPr>
+        <w:bidi/>
+        <w:rPr>
+          <w:rtl/>
+        </w:rPr>
+      </w:pPr>
+      <w:r>
+        <w:rPr>
+          <w:color w:val="000000"/>
+          <w:shd w:val="clear" w:color="auto" w:fill="FFFFFF"/>
+        </w:rPr>
+        <w:t> protein kinase C</w:t>
+      </w:r>
+      <w:r>
+        <w:rPr>
+          <w:rFonts w:hint="cs"/>
+          <w:color w:val="000000"/>
+          <w:shd w:val="clear" w:color="auto" w:fill="FFFFFF"/>
+          <w:rtl/>
+        </w:rPr>
+        <w:t xml:space="preserve"> הוא </w:t>
+      </w:r>
+      <w:r>
+        <w:rPr>
+          <w:color w:val="000000"/>
+          <w:shd w:val="clear" w:color="auto" w:fill="FFFFFF"/>
+        </w:rPr>
+        <w:t>signaling pathway</w:t>
+      </w:r>
+      <w:r>
+        <w:rPr>
+          <w:rFonts w:hint="cs"/>
+          <w:color w:val="000000"/>
+          <w:shd w:val="clear" w:color="auto" w:fill="FFFFFF"/>
+          <w:rtl/>
+        </w:rPr>
+        <w:t xml:space="preserve"> </w:t>
+      </w:r>
+      <w:r>
+        <w:rPr>
+          <w:rFonts w:hint="cs"/>
+          <w:color w:val="000000"/>
+          <w:shd w:val="clear" w:color="auto" w:fill="FFFFFF"/>
+          <w:rtl/>
+        </w:rPr>
+        <w:t>ולכן מהווה 'מטרה' שניתן לתקוף על מנת למנוע השרדות של תאים סרטניים.</w:t>
       </w:r>
     </w:p>
     <w:sectPr>
@@ -1247,6 +1817,95 @@
     </w:lvl>
   </w:abstractNum>
   <w:abstractNum w:abstractNumId="2" w15:restartNumberingAfterBreak="0">
+    <w:nsid w:val="26F11D03"/>
+    <w:multiLevelType w:val="hybridMultilevel"/>
+    <w:tmpl w:val="911E9FBE"/>
+    <w:lvl w:ilvl="0" w:tplc="1528F6F4">
+      <w:start w:val="1"/>
+      <w:numFmt w:val="decimal"/>
+      <w:lvlText w:val="%1."/>
+      <w:lvlJc w:val="left"/>
+      <w:pPr>
+        <w:ind w:left="720" w:hanging="360"/>
+      </w:pPr>
+      <w:rPr>
+        <w:rFonts w:cstheme="minorBidi" w:hint="default"/>
+      </w:rPr>
+    </w:lvl>
+    <w:lvl w:ilvl="1" w:tplc="04090019" w:tentative="1">
+      <w:start w:val="1"/>
+      <w:numFmt w:val="lowerLetter"/>
+      <w:lvlText w:val="%2."/>
+      <w:lvlJc w:val="left"/>
+      <w:pPr>
+        <w:ind w:left="1440" w:hanging="360"/>
+      </w:pPr>
+    </w:lvl>
+    <w:lvl w:ilvl="2" w:tplc="0409001B" w:tentative="1">
+      <w:start w:val="1"/>
+      <w:numFmt w:val="lowerRoman"/>
+      <w:lvlText w:val="%3."/>
+      <w:lvlJc w:val="right"/>
+      <w:pPr>
+        <w:ind w:left="2160" w:hanging="180"/>
+      </w:pPr>
+    </w:lvl>
+    <w:lvl w:ilvl="3" w:tplc="0409000F" w:tentative="1">
+      <w:start w:val="1"/>
+      <w:numFmt w:val="decimal"/>
+      <w:lvlText w:val="%4."/>
+      <w:lvlJc w:val="left"/>
+      <w:pPr>
+        <w:ind w:left="2880" w:hanging="360"/>
+      </w:pPr>
+    </w:lvl>
+    <w:lvl w:ilvl="4" w:tplc="04090019" w:tentative="1">
+      <w:start w:val="1"/>
+      <w:numFmt w:val="lowerLetter"/>
+      <w:lvlText w:val="%5."/>
+      <w:lvlJc w:val="left"/>
+      <w:pPr>
+        <w:ind w:left="3600" w:hanging="360"/>
+      </w:pPr>
+    </w:lvl>
+    <w:lvl w:ilvl="5" w:tplc="0409001B" w:tentative="1">
+      <w:start w:val="1"/>
+      <w:numFmt w:val="lowerRoman"/>
+      <w:lvlText w:val="%6."/>
+      <w:lvlJc w:val="right"/>
+      <w:pPr>
+        <w:ind w:left="4320" w:hanging="180"/>
+      </w:pPr>
+    </w:lvl>
+    <w:lvl w:ilvl="6" w:tplc="0409000F" w:tentative="1">
+      <w:start w:val="1"/>
+      <w:numFmt w:val="decimal"/>
+      <w:lvlText w:val="%7."/>
+      <w:lvlJc w:val="left"/>
+      <w:pPr>
+        <w:ind w:left="5040" w:hanging="360"/>
+      </w:pPr>
+    </w:lvl>
+    <w:lvl w:ilvl="7" w:tplc="04090019" w:tentative="1">
+      <w:start w:val="1"/>
+      <w:numFmt w:val="lowerLetter"/>
+      <w:lvlText w:val="%8."/>
+      <w:lvlJc w:val="left"/>
+      <w:pPr>
+        <w:ind w:left="5760" w:hanging="360"/>
+      </w:pPr>
+    </w:lvl>
+    <w:lvl w:ilvl="8" w:tplc="0409001B" w:tentative="1">
+      <w:start w:val="1"/>
+      <w:numFmt w:val="lowerRoman"/>
+      <w:lvlText w:val="%9."/>
+      <w:lvlJc w:val="right"/>
+      <w:pPr>
+        <w:ind w:left="6480" w:hanging="180"/>
+      </w:pPr>
+    </w:lvl>
+  </w:abstractNum>
+  <w:abstractNum w:abstractNumId="3" w15:restartNumberingAfterBreak="0">
     <w:nsid w:val="2A775EE6"/>
     <w:multiLevelType w:val="hybridMultilevel"/>
     <w:tmpl w:val="21C634FE"/>
@@ -1358,14 +2017,133 @@
       </w:rPr>
     </w:lvl>
   </w:abstractNum>
+  <w:abstractNum w:abstractNumId="4" w15:restartNumberingAfterBreak="0">
+    <w:nsid w:val="4E50068C"/>
+    <w:multiLevelType w:val="hybridMultilevel"/>
+    <w:tmpl w:val="9364C602"/>
+    <w:lvl w:ilvl="0" w:tplc="7E808A92">
+      <w:start w:val="3"/>
+      <w:numFmt w:val="bullet"/>
+      <w:lvlText w:val=""/>
+      <w:lvlJc w:val="left"/>
+      <w:pPr>
+        <w:ind w:left="1080" w:hanging="360"/>
+      </w:pPr>
+      <w:rPr>
+        <w:rFonts w:ascii="Wingdings" w:eastAsiaTheme="minorHAnsi" w:hAnsi="Wingdings" w:cstheme="minorBidi" w:hint="default"/>
+      </w:rPr>
+    </w:lvl>
+    <w:lvl w:ilvl="1" w:tplc="04090003" w:tentative="1">
+      <w:start w:val="1"/>
+      <w:numFmt w:val="bullet"/>
+      <w:lvlText w:val="o"/>
+      <w:lvlJc w:val="left"/>
+      <w:pPr>
+        <w:ind w:left="1800" w:hanging="360"/>
+      </w:pPr>
+      <w:rPr>
+        <w:rFonts w:ascii="Courier New" w:hAnsi="Courier New" w:cs="Courier New" w:hint="default"/>
+      </w:rPr>
+    </w:lvl>
+    <w:lvl w:ilvl="2" w:tplc="04090005" w:tentative="1">
+      <w:start w:val="1"/>
+      <w:numFmt w:val="bullet"/>
+      <w:lvlText w:val=""/>
+      <w:lvlJc w:val="left"/>
+      <w:pPr>
+        <w:ind w:left="2520" w:hanging="360"/>
+      </w:pPr>
+      <w:rPr>
+        <w:rFonts w:ascii="Wingdings" w:hAnsi="Wingdings" w:hint="default"/>
+      </w:rPr>
+    </w:lvl>
+    <w:lvl w:ilvl="3" w:tplc="04090001" w:tentative="1">
+      <w:start w:val="1"/>
+      <w:numFmt w:val="bullet"/>
+      <w:lvlText w:val=""/>
+      <w:lvlJc w:val="left"/>
+      <w:pPr>
+        <w:ind w:left="3240" w:hanging="360"/>
+      </w:pPr>
+      <w:rPr>
+        <w:rFonts w:ascii="Symbol" w:hAnsi="Symbol" w:hint="default"/>
+      </w:rPr>
+    </w:lvl>
+    <w:lvl w:ilvl="4" w:tplc="04090003" w:tentative="1">
+      <w:start w:val="1"/>
+      <w:numFmt w:val="bullet"/>
+      <w:lvlText w:val="o"/>
+      <w:lvlJc w:val="left"/>
+      <w:pPr>
+        <w:ind w:left="3960" w:hanging="360"/>
+      </w:pPr>
+      <w:rPr>
+        <w:rFonts w:ascii="Courier New" w:hAnsi="Courier New" w:cs="Courier New" w:hint="default"/>
+      </w:rPr>
+    </w:lvl>
+    <w:lvl w:ilvl="5" w:tplc="04090005" w:tentative="1">
+      <w:start w:val="1"/>
+      <w:numFmt w:val="bullet"/>
+      <w:lvlText w:val=""/>
+      <w:lvlJc w:val="left"/>
+      <w:pPr>
+        <w:ind w:left="4680" w:hanging="360"/>
+      </w:pPr>
+      <w:rPr>
+        <w:rFonts w:ascii="Wingdings" w:hAnsi="Wingdings" w:hint="default"/>
+      </w:rPr>
+    </w:lvl>
+    <w:lvl w:ilvl="6" w:tplc="04090001" w:tentative="1">
+      <w:start w:val="1"/>
+      <w:numFmt w:val="bullet"/>
+      <w:lvlText w:val=""/>
+      <w:lvlJc w:val="left"/>
+      <w:pPr>
+        <w:ind w:left="5400" w:hanging="360"/>
+      </w:pPr>
+      <w:rPr>
+        <w:rFonts w:ascii="Symbol" w:hAnsi="Symbol" w:hint="default"/>
+      </w:rPr>
+    </w:lvl>
+    <w:lvl w:ilvl="7" w:tplc="04090003" w:tentative="1">
+      <w:start w:val="1"/>
+      <w:numFmt w:val="bullet"/>
+      <w:lvlText w:val="o"/>
+      <w:lvlJc w:val="left"/>
+      <w:pPr>
+        <w:ind w:left="6120" w:hanging="360"/>
+      </w:pPr>
+      <w:rPr>
+        <w:rFonts w:ascii="Courier New" w:hAnsi="Courier New" w:cs="Courier New" w:hint="default"/>
+      </w:rPr>
+    </w:lvl>
+    <w:lvl w:ilvl="8" w:tplc="04090005" w:tentative="1">
+      <w:start w:val="1"/>
+      <w:numFmt w:val="bullet"/>
+      <w:lvlText w:val=""/>
+      <w:lvlJc w:val="left"/>
+      <w:pPr>
+        <w:ind w:left="6840" w:hanging="360"/>
+      </w:pPr>
+      <w:rPr>
+        <w:rFonts w:ascii="Wingdings" w:hAnsi="Wingdings" w:hint="default"/>
+      </w:rPr>
+    </w:lvl>
+  </w:abstractNum>
   <w:num w:numId="1">
     <w:abstractNumId w:val="1"/>
   </w:num>
   <w:num w:numId="2">
-    <w:abstractNumId w:val="2"/>
+    <w:abstractNumId w:val="3"/>
   </w:num>
   <w:num w:numId="3">
     <w:abstractNumId w:val="0"/>
+  </w:num>
+  <w:num w:numId="4">
+    <w:abstractNumId w:val="2"/>
+  </w:num>
+  <w:num w:numId="5">
+    <w:abstractNumId w:val="4"/>
   </w:num>
 </w:numbering>
 </file>

</xml_diff>

<commit_message>
Updated documentation after discussion with Leon
</commit_message>
<xml_diff>
--- a/Project/documentation.docx
+++ b/Project/documentation.docx
@@ -1,6 +1,6 @@
 
 <file path=word/document.xml><?xml version="1.0" encoding="utf-8"?>
-<w:document xmlns:wpc="http://schemas.microsoft.com/office/word/2010/wordprocessingCanvas" xmlns:cx="http://schemas.microsoft.com/office/drawing/2014/chartex" xmlns:cx1="http://schemas.microsoft.com/office/drawing/2015/9/8/chartex" xmlns:cx2="http://schemas.microsoft.com/office/drawing/2015/10/21/chartex" xmlns:cx3="http://schemas.microsoft.com/office/drawing/2016/5/9/chartex" xmlns:cx4="http://schemas.microsoft.com/office/drawing/2016/5/10/chartex" xmlns:cx5="http://schemas.microsoft.com/office/drawing/2016/5/11/chartex" xmlns:cx6="http://schemas.microsoft.com/office/drawing/2016/5/12/chartex" xmlns:cx7="http://schemas.microsoft.com/office/drawing/2016/5/13/chartex" xmlns:cx8="http://schemas.microsoft.com/office/drawing/2016/5/14/chartex" xmlns:mc="http://schemas.openxmlformats.org/markup-compatibility/2006" xmlns:aink="http://schemas.microsoft.com/office/drawing/2016/ink" xmlns:am3d="http://schemas.microsoft.com/office/drawing/2017/model3d" xmlns:o="urn:schemas-microsoft-com:office:office" xmlns:r="http://schemas.openxmlformats.org/officeDocument/2006/relationships" xmlns:m="http://schemas.openxmlformats.org/officeDocument/2006/math" xmlns:v="urn:schemas-microsoft-com:vml" xmlns:wp14="http://schemas.microsoft.com/office/word/2010/wordprocessingDrawing" xmlns:wp="http://schemas.openxmlformats.org/drawingml/2006/wordprocessingDrawing" xmlns:w10="urn:schemas-microsoft-com:office:word" xmlns:w="http://schemas.openxmlformats.org/wordprocessingml/2006/main" xmlns:w14="http://schemas.microsoft.com/office/word/2010/wordml" xmlns:w15="http://schemas.microsoft.com/office/word/2012/wordml" xmlns:w16cid="http://schemas.microsoft.com/office/word/2016/wordml/cid" xmlns:w16se="http://schemas.microsoft.com/office/word/2015/wordml/symex" xmlns:wpg="http://schemas.microsoft.com/office/word/2010/wordprocessingGroup" xmlns:wpi="http://schemas.microsoft.com/office/word/2010/wordprocessingInk" xmlns:wne="http://schemas.microsoft.com/office/word/2006/wordml" xmlns:wps="http://schemas.microsoft.com/office/word/2010/wordprocessingShape" mc:Ignorable="w14 w15 w16se w16cid wp14">
+<w:document xmlns:wpc="http://schemas.microsoft.com/office/word/2010/wordprocessingCanvas" xmlns:mc="http://schemas.openxmlformats.org/markup-compatibility/2006" xmlns:o="urn:schemas-microsoft-com:office:office" xmlns:r="http://schemas.openxmlformats.org/officeDocument/2006/relationships" xmlns:m="http://schemas.openxmlformats.org/officeDocument/2006/math" xmlns:v="urn:schemas-microsoft-com:vml" xmlns:wp14="http://schemas.microsoft.com/office/word/2010/wordprocessingDrawing" xmlns:wp="http://schemas.openxmlformats.org/drawingml/2006/wordprocessingDrawing" xmlns:w10="urn:schemas-microsoft-com:office:word" xmlns:w="http://schemas.openxmlformats.org/wordprocessingml/2006/main" xmlns:w14="http://schemas.microsoft.com/office/word/2010/wordml" xmlns:w15="http://schemas.microsoft.com/office/word/2012/wordml" xmlns:wpg="http://schemas.microsoft.com/office/word/2010/wordprocessingGroup" xmlns:wpi="http://schemas.microsoft.com/office/word/2010/wordprocessingInk" xmlns:wne="http://schemas.microsoft.com/office/word/2006/wordml" xmlns:wps="http://schemas.microsoft.com/office/word/2010/wordprocessingShape" mc:Ignorable="w14 w15 wp14">
   <w:body>
     <w:p>
       <w:pPr>
@@ -284,7 +284,6 @@
       <w:pPr>
         <w:bidi/>
         <w:rPr>
-          <w:rFonts w:hint="cs"/>
           <w:rtl/>
         </w:rPr>
       </w:pPr>
@@ -328,8 +327,6 @@
         </w:rPr>
         <w:t>" וניסוחים דומים, האם הגיוני להתייחס אליהם באותה צורה?</w:t>
       </w:r>
-      <w:bookmarkStart w:id="0" w:name="_GoBack"/>
-      <w:bookmarkEnd w:id="0"/>
     </w:p>
     <w:p>
       <w:pPr>
@@ -1319,7 +1316,6 @@
       <w:pPr>
         <w:pStyle w:val="ListParagraph"/>
         <w:rPr>
-          <w:rFonts w:hint="cs"/>
           <w:rtl/>
         </w:rPr>
       </w:pPr>
@@ -1484,15 +1480,7 @@
         </w:rPr>
       </w:pPr>
       <w:r>
-        <w:t xml:space="preserve">Protein Kinase </w:t>
-      </w:r>
-      <w:proofErr w:type="spellStart"/>
-      <w:r>
-        <w:t>Cδ</w:t>
-      </w:r>
-      <w:proofErr w:type="spellEnd"/>
-      <w:r>
-        <w:t xml:space="preserve"> Supports Survival of MDA-MB-231 Breast Cancer Cells by Suppressing the ERK1/2 Pathway</w:t>
+        <w:t>Protein Kinase Cδ Supports Survival of MDA-MB-231 Breast Cancer Cells by Suppressing the ERK1/2 Pathway</w:t>
       </w:r>
     </w:p>
     <w:p>
@@ -1557,9 +1545,6 @@
           <w:numId w:val="2"/>
         </w:numPr>
         <w:bidi/>
-        <w:rPr>
-          <w:rtl/>
-        </w:rPr>
       </w:pPr>
       <w:r>
         <w:rPr>
@@ -1602,6 +1587,133 @@
         </w:rPr>
         <w:t>ולכן מהווה 'מטרה' שניתן לתקוף על מנת למנוע השרדות של תאים סרטניים.</w:t>
       </w:r>
+    </w:p>
+    <w:p>
+      <w:pPr>
+        <w:bidi/>
+        <w:rPr>
+          <w:lang w:val="ru-RU"/>
+        </w:rPr>
+      </w:pPr>
+    </w:p>
+    <w:p>
+      <w:pPr>
+        <w:bidi/>
+        <w:rPr>
+          <w:u w:val="single"/>
+          <w:rtl/>
+        </w:rPr>
+      </w:pPr>
+      <w:r>
+        <w:rPr>
+          <w:rFonts w:hint="cs"/>
+          <w:u w:val="single"/>
+          <w:rtl/>
+        </w:rPr>
+        <w:t>הוספ</w:t>
+      </w:r>
+      <w:r>
+        <w:rPr>
+          <w:rFonts w:hint="cs"/>
+          <w:u w:val="single"/>
+          <w:rtl/>
+        </w:rPr>
+        <w:t>ו</w:t>
+      </w:r>
+      <w:r>
+        <w:rPr>
+          <w:rFonts w:hint="cs"/>
+          <w:u w:val="single"/>
+          <w:rtl/>
+        </w:rPr>
+        <w:t>ת שהוצעו על ידי לאון</w:t>
+      </w:r>
+    </w:p>
+    <w:p>
+      <w:pPr>
+        <w:pStyle w:val="ListParagraph"/>
+        <w:numPr>
+          <w:ilvl w:val="0"/>
+          <w:numId w:val="3"/>
+        </w:numPr>
+      </w:pPr>
+      <w:r>
+        <w:t>Check which go terms are more associated with apoptosis and which less by checking which go terms appear mostly in genes labeled true.</w:t>
+      </w:r>
+    </w:p>
+    <w:p>
+      <w:pPr>
+        <w:pStyle w:val="ListParagraph"/>
+        <w:numPr>
+          <w:ilvl w:val="0"/>
+          <w:numId w:val="3"/>
+        </w:numPr>
+      </w:pPr>
+      <w:r>
+        <w:t>Do semi supervised clustering by clustering 70% of the genes and then predicting the rest.</w:t>
+      </w:r>
+    </w:p>
+    <w:p>
+      <w:pPr>
+        <w:pStyle w:val="ListParagraph"/>
+        <w:numPr>
+          <w:ilvl w:val="0"/>
+          <w:numId w:val="3"/>
+        </w:numPr>
+      </w:pPr>
+      <w:r>
+        <w:t>Check whether the 82% result of genes being in the same cluster is due to the cluster being too big (having most of the genes) or if the result is actually good</w:t>
+      </w:r>
+    </w:p>
+    <w:p>
+      <w:pPr>
+        <w:pStyle w:val="ListParagraph"/>
+        <w:numPr>
+          <w:ilvl w:val="0"/>
+          <w:numId w:val="3"/>
+        </w:numPr>
+      </w:pPr>
+      <w:r>
+        <w:t>Low priority: Classify using the diff between features. Requires finding out information about the features (samples) by searching them in geo database.</w:t>
+      </w:r>
+    </w:p>
+    <w:p>
+      <w:pPr>
+        <w:pStyle w:val="ListParagraph"/>
+        <w:numPr>
+          <w:ilvl w:val="0"/>
+          <w:numId w:val="3"/>
+        </w:numPr>
+      </w:pPr>
+      <w:r>
+        <w:t>Make sure to mention that our matrix is transposed!</w:t>
+      </w:r>
+    </w:p>
+    <w:p>
+      <w:pPr>
+        <w:pStyle w:val="ListParagraph"/>
+        <w:numPr>
+          <w:ilvl w:val="0"/>
+          <w:numId w:val="3"/>
+        </w:numPr>
+      </w:pPr>
+      <w:r>
+        <w:t>Undersampling</w:t>
+      </w:r>
+    </w:p>
+    <w:p>
+      <w:pPr>
+        <w:pStyle w:val="ListParagraph"/>
+        <w:numPr>
+          <w:ilvl w:val="0"/>
+          <w:numId w:val="3"/>
+        </w:numPr>
+      </w:pPr>
+      <w:r>
+        <w:t>Filter genes</w:t>
+      </w:r>
+      <w:bookmarkStart w:id="0" w:name="_GoBack"/>
+      <w:bookmarkEnd w:id="0"/>
     </w:p>
     <w:sectPr>
       <w:pgSz w:w="12240" w:h="15840"/>
@@ -1614,7 +1726,7 @@
 </file>
 
 <file path=word/numbering.xml><?xml version="1.0" encoding="utf-8"?>
-<w:numbering xmlns:wpc="http://schemas.microsoft.com/office/word/2010/wordprocessingCanvas" xmlns:cx="http://schemas.microsoft.com/office/drawing/2014/chartex" xmlns:cx1="http://schemas.microsoft.com/office/drawing/2015/9/8/chartex" xmlns:cx2="http://schemas.microsoft.com/office/drawing/2015/10/21/chartex" xmlns:cx3="http://schemas.microsoft.com/office/drawing/2016/5/9/chartex" xmlns:cx4="http://schemas.microsoft.com/office/drawing/2016/5/10/chartex" xmlns:cx5="http://schemas.microsoft.com/office/drawing/2016/5/11/chartex" xmlns:cx6="http://schemas.microsoft.com/office/drawing/2016/5/12/chartex" xmlns:cx7="http://schemas.microsoft.com/office/drawing/2016/5/13/chartex" xmlns:cx8="http://schemas.microsoft.com/office/drawing/2016/5/14/chartex" xmlns:mc="http://schemas.openxmlformats.org/markup-compatibility/2006" xmlns:aink="http://schemas.microsoft.com/office/drawing/2016/ink" xmlns:am3d="http://schemas.microsoft.com/office/drawing/2017/model3d" xmlns:o="urn:schemas-microsoft-com:office:office" xmlns:r="http://schemas.openxmlformats.org/officeDocument/2006/relationships" xmlns:m="http://schemas.openxmlformats.org/officeDocument/2006/math" xmlns:v="urn:schemas-microsoft-com:vml" xmlns:wp14="http://schemas.microsoft.com/office/word/2010/wordprocessingDrawing" xmlns:wp="http://schemas.openxmlformats.org/drawingml/2006/wordprocessingDrawing" xmlns:w10="urn:schemas-microsoft-com:office:word" xmlns:w="http://schemas.openxmlformats.org/wordprocessingml/2006/main" xmlns:w14="http://schemas.microsoft.com/office/word/2010/wordml" xmlns:w15="http://schemas.microsoft.com/office/word/2012/wordml" xmlns:w16cid="http://schemas.microsoft.com/office/word/2016/wordml/cid" xmlns:w16se="http://schemas.microsoft.com/office/word/2015/wordml/symex" xmlns:wpg="http://schemas.microsoft.com/office/word/2010/wordprocessingGroup" xmlns:wpi="http://schemas.microsoft.com/office/word/2010/wordprocessingInk" xmlns:wne="http://schemas.microsoft.com/office/word/2006/wordml" xmlns:wps="http://schemas.microsoft.com/office/word/2010/wordprocessingShape" mc:Ignorable="w14 w15 w16se w16cid wp14">
+<w:numbering xmlns:wpc="http://schemas.microsoft.com/office/word/2010/wordprocessingCanvas" xmlns:mc="http://schemas.openxmlformats.org/markup-compatibility/2006" xmlns:o="urn:schemas-microsoft-com:office:office" xmlns:r="http://schemas.openxmlformats.org/officeDocument/2006/relationships" xmlns:m="http://schemas.openxmlformats.org/officeDocument/2006/math" xmlns:v="urn:schemas-microsoft-com:vml" xmlns:wp14="http://schemas.microsoft.com/office/word/2010/wordprocessingDrawing" xmlns:wp="http://schemas.openxmlformats.org/drawingml/2006/wordprocessingDrawing" xmlns:w10="urn:schemas-microsoft-com:office:word" xmlns:w="http://schemas.openxmlformats.org/wordprocessingml/2006/main" xmlns:w14="http://schemas.microsoft.com/office/word/2010/wordml" xmlns:w15="http://schemas.microsoft.com/office/word/2012/wordml" xmlns:wpg="http://schemas.microsoft.com/office/word/2010/wordprocessingGroup" xmlns:wpi="http://schemas.microsoft.com/office/word/2010/wordprocessingInk" xmlns:wne="http://schemas.microsoft.com/office/word/2006/wordml" xmlns:wps="http://schemas.microsoft.com/office/word/2010/wordprocessingShape" mc:Ignorable="w14 w15 wp14">
   <w:abstractNum w:abstractNumId="0" w15:restartNumberingAfterBreak="0">
     <w:nsid w:val="15B20048"/>
     <w:multiLevelType w:val="hybridMultilevel"/>
@@ -2149,7 +2261,7 @@
 </file>
 
 <file path=word/styles.xml><?xml version="1.0" encoding="utf-8"?>
-<w:styles xmlns:mc="http://schemas.openxmlformats.org/markup-compatibility/2006" xmlns:r="http://schemas.openxmlformats.org/officeDocument/2006/relationships" xmlns:w="http://schemas.openxmlformats.org/wordprocessingml/2006/main" xmlns:w14="http://schemas.microsoft.com/office/word/2010/wordml" xmlns:w15="http://schemas.microsoft.com/office/word/2012/wordml" xmlns:w16cid="http://schemas.microsoft.com/office/word/2016/wordml/cid" xmlns:w16se="http://schemas.microsoft.com/office/word/2015/wordml/symex" mc:Ignorable="w14 w15 w16se w16cid">
+<w:styles xmlns:mc="http://schemas.openxmlformats.org/markup-compatibility/2006" xmlns:r="http://schemas.openxmlformats.org/officeDocument/2006/relationships" xmlns:w="http://schemas.openxmlformats.org/wordprocessingml/2006/main" xmlns:w14="http://schemas.microsoft.com/office/word/2010/wordml" xmlns:w15="http://schemas.microsoft.com/office/word/2012/wordml" mc:Ignorable="w14 w15">
   <w:docDefaults>
     <w:rPrDefault>
       <w:rPr>
@@ -2165,7 +2277,7 @@
       </w:pPr>
     </w:pPrDefault>
   </w:docDefaults>
-  <w:latentStyles w:defLockedState="0" w:defUIPriority="99" w:defSemiHidden="0" w:defUnhideWhenUsed="0" w:defQFormat="0" w:count="375">
+  <w:latentStyles w:defLockedState="0" w:defUIPriority="99" w:defSemiHidden="0" w:defUnhideWhenUsed="0" w:defQFormat="0" w:count="371">
     <w:lsdException w:name="Normal" w:uiPriority="0" w:qFormat="1"/>
     <w:lsdException w:name="heading 1" w:uiPriority="9" w:qFormat="1"/>
     <w:lsdException w:name="heading 2" w:semiHidden="1" w:uiPriority="9" w:unhideWhenUsed="1" w:qFormat="1"/>
@@ -2537,10 +2649,6 @@
     <w:lsdException w:name="List Table 5 Dark Accent 6" w:uiPriority="50"/>
     <w:lsdException w:name="List Table 6 Colorful Accent 6" w:uiPriority="51"/>
     <w:lsdException w:name="List Table 7 Colorful Accent 6" w:uiPriority="52"/>
-    <w:lsdException w:name="Mention" w:semiHidden="1" w:unhideWhenUsed="1"/>
-    <w:lsdException w:name="Smart Hyperlink" w:semiHidden="1" w:unhideWhenUsed="1"/>
-    <w:lsdException w:name="Hashtag" w:semiHidden="1" w:unhideWhenUsed="1"/>
-    <w:lsdException w:name="Unresolved Mention" w:semiHidden="1" w:unhideWhenUsed="1"/>
   </w:latentStyles>
   <w:style w:type="paragraph" w:default="1" w:styleId="Normal">
     <w:name w:val="Normal"/>
@@ -2595,7 +2703,7 @@
       <w:u w:val="single"/>
     </w:rPr>
   </w:style>
-  <w:style w:type="character" w:styleId="UnresolvedMention">
+  <w:style w:type="character" w:customStyle="1" w:styleId="UnresolvedMention">
     <w:name w:val="Unresolved Mention"/>
     <w:basedOn w:val="DefaultParagraphFont"/>
     <w:uiPriority w:val="99"/>

</xml_diff>

<commit_message>
Added go term relevance calculation
</commit_message>
<xml_diff>
--- a/Project/documentation.docx
+++ b/Project/documentation.docx
@@ -1,6 +1,6 @@
 
 <file path=word/document.xml><?xml version="1.0" encoding="utf-8"?>
-<w:document xmlns:wpc="http://schemas.microsoft.com/office/word/2010/wordprocessingCanvas" xmlns:mc="http://schemas.openxmlformats.org/markup-compatibility/2006" xmlns:o="urn:schemas-microsoft-com:office:office" xmlns:r="http://schemas.openxmlformats.org/officeDocument/2006/relationships" xmlns:m="http://schemas.openxmlformats.org/officeDocument/2006/math" xmlns:v="urn:schemas-microsoft-com:vml" xmlns:wp14="http://schemas.microsoft.com/office/word/2010/wordprocessingDrawing" xmlns:wp="http://schemas.openxmlformats.org/drawingml/2006/wordprocessingDrawing" xmlns:w10="urn:schemas-microsoft-com:office:word" xmlns:w="http://schemas.openxmlformats.org/wordprocessingml/2006/main" xmlns:w14="http://schemas.microsoft.com/office/word/2010/wordml" xmlns:w15="http://schemas.microsoft.com/office/word/2012/wordml" xmlns:wpg="http://schemas.microsoft.com/office/word/2010/wordprocessingGroup" xmlns:wpi="http://schemas.microsoft.com/office/word/2010/wordprocessingInk" xmlns:wne="http://schemas.microsoft.com/office/word/2006/wordml" xmlns:wps="http://schemas.microsoft.com/office/word/2010/wordprocessingShape" mc:Ignorable="w14 w15 wp14">
+<w:document xmlns:wpc="http://schemas.microsoft.com/office/word/2010/wordprocessingCanvas" xmlns:cx="http://schemas.microsoft.com/office/drawing/2014/chartex" xmlns:cx1="http://schemas.microsoft.com/office/drawing/2015/9/8/chartex" xmlns:cx2="http://schemas.microsoft.com/office/drawing/2015/10/21/chartex" xmlns:cx3="http://schemas.microsoft.com/office/drawing/2016/5/9/chartex" xmlns:cx4="http://schemas.microsoft.com/office/drawing/2016/5/10/chartex" xmlns:cx5="http://schemas.microsoft.com/office/drawing/2016/5/11/chartex" xmlns:cx6="http://schemas.microsoft.com/office/drawing/2016/5/12/chartex" xmlns:cx7="http://schemas.microsoft.com/office/drawing/2016/5/13/chartex" xmlns:cx8="http://schemas.microsoft.com/office/drawing/2016/5/14/chartex" xmlns:mc="http://schemas.openxmlformats.org/markup-compatibility/2006" xmlns:aink="http://schemas.microsoft.com/office/drawing/2016/ink" xmlns:am3d="http://schemas.microsoft.com/office/drawing/2017/model3d" xmlns:o="urn:schemas-microsoft-com:office:office" xmlns:r="http://schemas.openxmlformats.org/officeDocument/2006/relationships" xmlns:m="http://schemas.openxmlformats.org/officeDocument/2006/math" xmlns:v="urn:schemas-microsoft-com:vml" xmlns:wp14="http://schemas.microsoft.com/office/word/2010/wordprocessingDrawing" xmlns:wp="http://schemas.openxmlformats.org/drawingml/2006/wordprocessingDrawing" xmlns:w10="urn:schemas-microsoft-com:office:word" xmlns:w="http://schemas.openxmlformats.org/wordprocessingml/2006/main" xmlns:w14="http://schemas.microsoft.com/office/word/2010/wordml" xmlns:w15="http://schemas.microsoft.com/office/word/2012/wordml" xmlns:w16cid="http://schemas.microsoft.com/office/word/2016/wordml/cid" xmlns:w16se="http://schemas.microsoft.com/office/word/2015/wordml/symex" xmlns:wpg="http://schemas.microsoft.com/office/word/2010/wordprocessingGroup" xmlns:wpi="http://schemas.microsoft.com/office/word/2010/wordprocessingInk" xmlns:wne="http://schemas.microsoft.com/office/word/2006/wordml" xmlns:wps="http://schemas.microsoft.com/office/word/2010/wordprocessingShape" mc:Ignorable="w14 w15 w16se w16cid wp14">
   <w:body>
     <w:p>
       <w:pPr>
@@ -72,7 +72,39 @@
           <w:rFonts w:hint="cs"/>
           <w:rtl/>
         </w:rPr>
-        <w:t>"איחוד" של פרובים שונים השייכים לאותו גן כך שתהיה שורה אחת לכל גן בדאטאסט, רמות הביטוי יחושבו על-פי ממוצע.</w:t>
+        <w:t xml:space="preserve">"איחוד" של </w:t>
+      </w:r>
+      <w:proofErr w:type="spellStart"/>
+      <w:r>
+        <w:rPr>
+          <w:rFonts w:hint="cs"/>
+          <w:rtl/>
+        </w:rPr>
+        <w:t>פרובים</w:t>
+      </w:r>
+      <w:proofErr w:type="spellEnd"/>
+      <w:r>
+        <w:rPr>
+          <w:rFonts w:hint="cs"/>
+          <w:rtl/>
+        </w:rPr>
+        <w:t xml:space="preserve"> שונים השייכים לאותו גן כך שתהיה שורה אחת לכל גן </w:t>
+      </w:r>
+      <w:proofErr w:type="spellStart"/>
+      <w:r>
+        <w:rPr>
+          <w:rFonts w:hint="cs"/>
+          <w:rtl/>
+        </w:rPr>
+        <w:t>בדאטאסט</w:t>
+      </w:r>
+      <w:proofErr w:type="spellEnd"/>
+      <w:r>
+        <w:rPr>
+          <w:rFonts w:hint="cs"/>
+          <w:rtl/>
+        </w:rPr>
+        <w:t>, רמות הביטוי יחושבו על-פי ממוצע.</w:t>
       </w:r>
     </w:p>
     <w:p>
@@ -267,7 +299,23 @@
           <w:rFonts w:hint="cs"/>
           <w:rtl/>
         </w:rPr>
-        <w:t xml:space="preserve"> בדאטאסט שמקושרים ל-</w:t>
+        <w:t xml:space="preserve"> </w:t>
+      </w:r>
+      <w:proofErr w:type="spellStart"/>
+      <w:r>
+        <w:rPr>
+          <w:rFonts w:hint="cs"/>
+          <w:rtl/>
+        </w:rPr>
+        <w:t>בדאטאסט</w:t>
+      </w:r>
+      <w:proofErr w:type="spellEnd"/>
+      <w:r>
+        <w:rPr>
+          <w:rFonts w:hint="cs"/>
+          <w:rtl/>
+        </w:rPr>
+        <w:t xml:space="preserve"> שמקושרים ל-</w:t>
       </w:r>
       <w:r>
         <w:t>apoptosis</w:t>
@@ -449,8 +497,17 @@
           <w:rFonts w:hint="cs"/>
           <w:rtl/>
         </w:rPr>
-        <w:t xml:space="preserve"> בלייבלים</w:t>
-      </w:r>
+        <w:t xml:space="preserve"> </w:t>
+      </w:r>
+      <w:proofErr w:type="spellStart"/>
+      <w:r>
+        <w:rPr>
+          <w:rFonts w:hint="cs"/>
+          <w:rtl/>
+        </w:rPr>
+        <w:t>בלייבלים</w:t>
+      </w:r>
+      <w:proofErr w:type="spellEnd"/>
       <w:r>
         <w:rPr>
           <w:rFonts w:hint="cs"/>
@@ -479,14 +536,62 @@
           <w:rFonts w:hint="cs"/>
           <w:rtl/>
         </w:rPr>
-        <w:t xml:space="preserve">שימוש בדאטאסט המקורי (מס' פרובים לכל גן), לעומת </w:t>
-      </w:r>
-      <w:r>
-        <w:rPr>
-          <w:rFonts w:hint="cs"/>
-          <w:rtl/>
-        </w:rPr>
-        <w:t xml:space="preserve">בניית דאטאסט ע"י שימוש בערכים ממוצעים של </w:t>
+        <w:t xml:space="preserve">שימוש </w:t>
+      </w:r>
+      <w:proofErr w:type="spellStart"/>
+      <w:r>
+        <w:rPr>
+          <w:rFonts w:hint="cs"/>
+          <w:rtl/>
+        </w:rPr>
+        <w:t>בדאטאסט</w:t>
+      </w:r>
+      <w:proofErr w:type="spellEnd"/>
+      <w:r>
+        <w:rPr>
+          <w:rFonts w:hint="cs"/>
+          <w:rtl/>
+        </w:rPr>
+        <w:t xml:space="preserve"> המקורי (מס' </w:t>
+      </w:r>
+      <w:proofErr w:type="spellStart"/>
+      <w:r>
+        <w:rPr>
+          <w:rFonts w:hint="cs"/>
+          <w:rtl/>
+        </w:rPr>
+        <w:t>פרובים</w:t>
+      </w:r>
+      <w:proofErr w:type="spellEnd"/>
+      <w:r>
+        <w:rPr>
+          <w:rFonts w:hint="cs"/>
+          <w:rtl/>
+        </w:rPr>
+        <w:t xml:space="preserve"> לכל גן), לעומת </w:t>
+      </w:r>
+      <w:r>
+        <w:rPr>
+          <w:rFonts w:hint="cs"/>
+          <w:rtl/>
+        </w:rPr>
+        <w:t xml:space="preserve">בניית </w:t>
+      </w:r>
+      <w:proofErr w:type="spellStart"/>
+      <w:r>
+        <w:rPr>
+          <w:rFonts w:hint="cs"/>
+          <w:rtl/>
+        </w:rPr>
+        <w:t>דאטאסט</w:t>
+      </w:r>
+      <w:proofErr w:type="spellEnd"/>
+      <w:r>
+        <w:rPr>
+          <w:rFonts w:hint="cs"/>
+          <w:rtl/>
+        </w:rPr>
+        <w:t xml:space="preserve"> ע"י שימוש בערכים ממוצעים של </w:t>
       </w:r>
       <w:r>
         <w:rPr>
@@ -521,7 +626,23 @@
           <w:rFonts w:hint="cs"/>
           <w:rtl/>
         </w:rPr>
-        <w:t xml:space="preserve">על פני הפרובים של </w:t>
+        <w:t xml:space="preserve">על פני </w:t>
+      </w:r>
+      <w:proofErr w:type="spellStart"/>
+      <w:r>
+        <w:rPr>
+          <w:rFonts w:hint="cs"/>
+          <w:rtl/>
+        </w:rPr>
+        <w:t>הפרובים</w:t>
+      </w:r>
+      <w:proofErr w:type="spellEnd"/>
+      <w:r>
+        <w:rPr>
+          <w:rFonts w:hint="cs"/>
+          <w:rtl/>
+        </w:rPr>
+        <w:t xml:space="preserve"> של </w:t>
       </w:r>
       <w:r>
         <w:rPr>
@@ -535,7 +656,23 @@
           <w:rFonts w:hint="cs"/>
           <w:rtl/>
         </w:rPr>
-        <w:t>בחירה של פרוב יחיד מכל גן (ללא ממוצע)</w:t>
+        <w:t xml:space="preserve">בחירה של </w:t>
+      </w:r>
+      <w:proofErr w:type="spellStart"/>
+      <w:r>
+        <w:rPr>
+          <w:rFonts w:hint="cs"/>
+          <w:rtl/>
+        </w:rPr>
+        <w:t>פרוב</w:t>
+      </w:r>
+      <w:proofErr w:type="spellEnd"/>
+      <w:r>
+        <w:rPr>
+          <w:rFonts w:hint="cs"/>
+          <w:rtl/>
+        </w:rPr>
+        <w:t xml:space="preserve"> יחיד מכל גן (ללא ממוצע)</w:t>
       </w:r>
       <w:r>
         <w:rPr>
@@ -574,8 +711,17 @@
                 <w:rFonts w:hint="cs"/>
                 <w:rtl/>
               </w:rPr>
-              <w:t>כל הפרובים</w:t>
-            </w:r>
+              <w:t xml:space="preserve">כל </w:t>
+            </w:r>
+            <w:proofErr w:type="spellStart"/>
+            <w:r>
+              <w:rPr>
+                <w:rFonts w:hint="cs"/>
+                <w:rtl/>
+              </w:rPr>
+              <w:t>הפרובים</w:t>
+            </w:r>
+            <w:proofErr w:type="spellEnd"/>
           </w:p>
         </w:tc>
         <w:tc>
@@ -1220,7 +1366,23 @@
           <w:rFonts w:hint="cs"/>
           <w:rtl/>
         </w:rPr>
-        <w:t>סבר אפשרי הוא שמלכחילה ההפרשים בין רמות הביטוי אינם דרסטיים כמו שראינו בשיעורי הבית למשל)</w:t>
+        <w:t xml:space="preserve">סבר אפשרי הוא </w:t>
+      </w:r>
+      <w:proofErr w:type="spellStart"/>
+      <w:r>
+        <w:rPr>
+          <w:rFonts w:hint="cs"/>
+          <w:rtl/>
+        </w:rPr>
+        <w:t>שמלכחילה</w:t>
+      </w:r>
+      <w:proofErr w:type="spellEnd"/>
+      <w:r>
+        <w:rPr>
+          <w:rFonts w:hint="cs"/>
+          <w:rtl/>
+        </w:rPr>
+        <w:t xml:space="preserve"> ההפרשים בין רמות הביטוי אינם דרסטיים כמו שראינו בשיעורי הבית למשל)</w:t>
       </w:r>
     </w:p>
     <w:p>
@@ -1480,7 +1642,15 @@
         </w:rPr>
       </w:pPr>
       <w:r>
-        <w:t>Protein Kinase Cδ Supports Survival of MDA-MB-231 Breast Cancer Cells by Suppressing the ERK1/2 Pathway</w:t>
+        <w:t xml:space="preserve">Protein Kinase </w:t>
+      </w:r>
+      <w:proofErr w:type="spellStart"/>
+      <w:r>
+        <w:t>Cδ</w:t>
+      </w:r>
+      <w:proofErr w:type="spellEnd"/>
+      <w:r>
+        <w:t xml:space="preserve"> Supports Survival of MDA-MB-231 Breast Cancer Cells by Suppressing the ERK1/2 Pathway</w:t>
       </w:r>
     </w:p>
     <w:p>
@@ -1585,7 +1755,27 @@
           <w:shd w:val="clear" w:color="auto" w:fill="FFFFFF"/>
           <w:rtl/>
         </w:rPr>
-        <w:t>ולכן מהווה 'מטרה' שניתן לתקוף על מנת למנוע השרדות של תאים סרטניים.</w:t>
+        <w:t xml:space="preserve">ולכן מהווה 'מטרה' שניתן לתקוף על מנת למנוע </w:t>
+      </w:r>
+      <w:proofErr w:type="spellStart"/>
+      <w:r>
+        <w:rPr>
+          <w:rFonts w:hint="cs"/>
+          <w:color w:val="000000"/>
+          <w:shd w:val="clear" w:color="auto" w:fill="FFFFFF"/>
+          <w:rtl/>
+        </w:rPr>
+        <w:t>השרדות</w:t>
+      </w:r>
+      <w:proofErr w:type="spellEnd"/>
+      <w:r>
+        <w:rPr>
+          <w:rFonts w:hint="cs"/>
+          <w:color w:val="000000"/>
+          <w:shd w:val="clear" w:color="auto" w:fill="FFFFFF"/>
+          <w:rtl/>
+        </w:rPr>
+        <w:t xml:space="preserve"> של תאים סרטניים.</w:t>
       </w:r>
     </w:p>
     <w:p>
@@ -1636,10 +1826,18 @@
           <w:ilvl w:val="0"/>
           <w:numId w:val="3"/>
         </w:numPr>
-      </w:pPr>
-      <w:r>
+        <w:rPr>
+          <w:strike/>
+        </w:rPr>
+      </w:pPr>
+      <w:r>
+        <w:rPr>
+          <w:strike/>
+        </w:rPr>
         <w:t>Check which go terms are more associated with apoptosis and which less by checking which go terms appear mostly in genes labeled true.</w:t>
       </w:r>
+      <w:bookmarkStart w:id="0" w:name="_GoBack"/>
+      <w:bookmarkEnd w:id="0"/>
     </w:p>
     <w:p>
       <w:pPr>
@@ -1662,8 +1860,13 @@
         </w:numPr>
       </w:pPr>
       <w:r>
-        <w:t>Check whether the 82% result of genes being in the same cluster is due to the cluster being too big (having most of the genes) or if the result is actually good</w:t>
-      </w:r>
+        <w:t xml:space="preserve">Check whether the 82% result of genes being in the same cluster is due to the cluster being too big (having most of the genes) or if the result is </w:t>
+      </w:r>
+      <w:proofErr w:type="gramStart"/>
+      <w:r>
+        <w:t>actually good</w:t>
+      </w:r>
+      <w:proofErr w:type="gramEnd"/>
     </w:p>
     <w:p>
       <w:pPr>
@@ -1697,9 +1900,11 @@
           <w:numId w:val="3"/>
         </w:numPr>
       </w:pPr>
+      <w:proofErr w:type="spellStart"/>
       <w:r>
         <w:t>Undersampling</w:t>
       </w:r>
+      <w:proofErr w:type="spellEnd"/>
     </w:p>
     <w:p>
       <w:pPr>
@@ -1712,8 +1917,6 @@
       <w:r>
         <w:t>Filter genes</w:t>
       </w:r>
-      <w:bookmarkStart w:id="0" w:name="_GoBack"/>
-      <w:bookmarkEnd w:id="0"/>
     </w:p>
     <w:sectPr>
       <w:pgSz w:w="12240" w:h="15840"/>
@@ -1726,7 +1929,7 @@
 </file>
 
 <file path=word/numbering.xml><?xml version="1.0" encoding="utf-8"?>
-<w:numbering xmlns:wpc="http://schemas.microsoft.com/office/word/2010/wordprocessingCanvas" xmlns:mc="http://schemas.openxmlformats.org/markup-compatibility/2006" xmlns:o="urn:schemas-microsoft-com:office:office" xmlns:r="http://schemas.openxmlformats.org/officeDocument/2006/relationships" xmlns:m="http://schemas.openxmlformats.org/officeDocument/2006/math" xmlns:v="urn:schemas-microsoft-com:vml" xmlns:wp14="http://schemas.microsoft.com/office/word/2010/wordprocessingDrawing" xmlns:wp="http://schemas.openxmlformats.org/drawingml/2006/wordprocessingDrawing" xmlns:w10="urn:schemas-microsoft-com:office:word" xmlns:w="http://schemas.openxmlformats.org/wordprocessingml/2006/main" xmlns:w14="http://schemas.microsoft.com/office/word/2010/wordml" xmlns:w15="http://schemas.microsoft.com/office/word/2012/wordml" xmlns:wpg="http://schemas.microsoft.com/office/word/2010/wordprocessingGroup" xmlns:wpi="http://schemas.microsoft.com/office/word/2010/wordprocessingInk" xmlns:wne="http://schemas.microsoft.com/office/word/2006/wordml" xmlns:wps="http://schemas.microsoft.com/office/word/2010/wordprocessingShape" mc:Ignorable="w14 w15 wp14">
+<w:numbering xmlns:wpc="http://schemas.microsoft.com/office/word/2010/wordprocessingCanvas" xmlns:cx="http://schemas.microsoft.com/office/drawing/2014/chartex" xmlns:cx1="http://schemas.microsoft.com/office/drawing/2015/9/8/chartex" xmlns:cx2="http://schemas.microsoft.com/office/drawing/2015/10/21/chartex" xmlns:cx3="http://schemas.microsoft.com/office/drawing/2016/5/9/chartex" xmlns:cx4="http://schemas.microsoft.com/office/drawing/2016/5/10/chartex" xmlns:cx5="http://schemas.microsoft.com/office/drawing/2016/5/11/chartex" xmlns:cx6="http://schemas.microsoft.com/office/drawing/2016/5/12/chartex" xmlns:cx7="http://schemas.microsoft.com/office/drawing/2016/5/13/chartex" xmlns:cx8="http://schemas.microsoft.com/office/drawing/2016/5/14/chartex" xmlns:mc="http://schemas.openxmlformats.org/markup-compatibility/2006" xmlns:aink="http://schemas.microsoft.com/office/drawing/2016/ink" xmlns:am3d="http://schemas.microsoft.com/office/drawing/2017/model3d" xmlns:o="urn:schemas-microsoft-com:office:office" xmlns:r="http://schemas.openxmlformats.org/officeDocument/2006/relationships" xmlns:m="http://schemas.openxmlformats.org/officeDocument/2006/math" xmlns:v="urn:schemas-microsoft-com:vml" xmlns:wp14="http://schemas.microsoft.com/office/word/2010/wordprocessingDrawing" xmlns:wp="http://schemas.openxmlformats.org/drawingml/2006/wordprocessingDrawing" xmlns:w10="urn:schemas-microsoft-com:office:word" xmlns:w="http://schemas.openxmlformats.org/wordprocessingml/2006/main" xmlns:w14="http://schemas.microsoft.com/office/word/2010/wordml" xmlns:w15="http://schemas.microsoft.com/office/word/2012/wordml" xmlns:w16cid="http://schemas.microsoft.com/office/word/2016/wordml/cid" xmlns:w16se="http://schemas.microsoft.com/office/word/2015/wordml/symex" xmlns:wpg="http://schemas.microsoft.com/office/word/2010/wordprocessingGroup" xmlns:wpi="http://schemas.microsoft.com/office/word/2010/wordprocessingInk" xmlns:wne="http://schemas.microsoft.com/office/word/2006/wordml" xmlns:wps="http://schemas.microsoft.com/office/word/2010/wordprocessingShape" mc:Ignorable="w14 w15 w16se w16cid wp14">
   <w:abstractNum w:abstractNumId="0" w15:restartNumberingAfterBreak="0">
     <w:nsid w:val="15B20048"/>
     <w:multiLevelType w:val="hybridMultilevel"/>
@@ -2261,7 +2464,7 @@
 </file>
 
 <file path=word/styles.xml><?xml version="1.0" encoding="utf-8"?>
-<w:styles xmlns:mc="http://schemas.openxmlformats.org/markup-compatibility/2006" xmlns:r="http://schemas.openxmlformats.org/officeDocument/2006/relationships" xmlns:w="http://schemas.openxmlformats.org/wordprocessingml/2006/main" xmlns:w14="http://schemas.microsoft.com/office/word/2010/wordml" xmlns:w15="http://schemas.microsoft.com/office/word/2012/wordml" mc:Ignorable="w14 w15">
+<w:styles xmlns:mc="http://schemas.openxmlformats.org/markup-compatibility/2006" xmlns:r="http://schemas.openxmlformats.org/officeDocument/2006/relationships" xmlns:w="http://schemas.openxmlformats.org/wordprocessingml/2006/main" xmlns:w14="http://schemas.microsoft.com/office/word/2010/wordml" xmlns:w15="http://schemas.microsoft.com/office/word/2012/wordml" xmlns:w16cid="http://schemas.microsoft.com/office/word/2016/wordml/cid" xmlns:w16se="http://schemas.microsoft.com/office/word/2015/wordml/symex" mc:Ignorable="w14 w15 w16se w16cid">
   <w:docDefaults>
     <w:rPrDefault>
       <w:rPr>
@@ -2277,7 +2480,7 @@
       </w:pPr>
     </w:pPrDefault>
   </w:docDefaults>
-  <w:latentStyles w:defLockedState="0" w:defUIPriority="99" w:defSemiHidden="0" w:defUnhideWhenUsed="0" w:defQFormat="0" w:count="371">
+  <w:latentStyles w:defLockedState="0" w:defUIPriority="99" w:defSemiHidden="0" w:defUnhideWhenUsed="0" w:defQFormat="0" w:count="375">
     <w:lsdException w:name="Normal" w:uiPriority="0" w:qFormat="1"/>
     <w:lsdException w:name="heading 1" w:uiPriority="9" w:qFormat="1"/>
     <w:lsdException w:name="heading 2" w:semiHidden="1" w:uiPriority="9" w:unhideWhenUsed="1" w:qFormat="1"/>
@@ -2383,7 +2586,6 @@
     <w:lsdException w:name="HTML Sample" w:semiHidden="1" w:unhideWhenUsed="1"/>
     <w:lsdException w:name="HTML Typewriter" w:semiHidden="1" w:unhideWhenUsed="1"/>
     <w:lsdException w:name="HTML Variable" w:semiHidden="1" w:unhideWhenUsed="1"/>
-    <w:lsdException w:name="Normal Table" w:semiHidden="1" w:unhideWhenUsed="1"/>
     <w:lsdException w:name="annotation subject" w:semiHidden="1" w:unhideWhenUsed="1"/>
     <w:lsdException w:name="No List" w:semiHidden="1" w:unhideWhenUsed="1"/>
     <w:lsdException w:name="Outline List 1" w:semiHidden="1" w:unhideWhenUsed="1"/>
@@ -2427,10 +2629,8 @@
     <w:lsdException w:name="Table Elegant" w:semiHidden="1" w:unhideWhenUsed="1"/>
     <w:lsdException w:name="Table Professional" w:semiHidden="1" w:unhideWhenUsed="1"/>
     <w:lsdException w:name="Table Subtle 1" w:semiHidden="1" w:unhideWhenUsed="1"/>
-    <w:lsdException w:name="Table Subtle 2" w:semiHidden="1" w:unhideWhenUsed="1"/>
     <w:lsdException w:name="Table Web 1" w:semiHidden="1" w:unhideWhenUsed="1"/>
     <w:lsdException w:name="Table Web 2" w:semiHidden="1" w:unhideWhenUsed="1"/>
-    <w:lsdException w:name="Table Web 3" w:semiHidden="1" w:unhideWhenUsed="1"/>
     <w:lsdException w:name="Balloon Text" w:semiHidden="1" w:unhideWhenUsed="1"/>
     <w:lsdException w:name="Table Grid" w:uiPriority="39"/>
     <w:lsdException w:name="Table Theme" w:semiHidden="1" w:unhideWhenUsed="1"/>
@@ -2649,6 +2849,10 @@
     <w:lsdException w:name="List Table 5 Dark Accent 6" w:uiPriority="50"/>
     <w:lsdException w:name="List Table 6 Colorful Accent 6" w:uiPriority="51"/>
     <w:lsdException w:name="List Table 7 Colorful Accent 6" w:uiPriority="52"/>
+    <w:lsdException w:name="Mention" w:semiHidden="1" w:unhideWhenUsed="1"/>
+    <w:lsdException w:name="Smart Hyperlink" w:semiHidden="1" w:unhideWhenUsed="1"/>
+    <w:lsdException w:name="Hashtag" w:semiHidden="1" w:unhideWhenUsed="1"/>
+    <w:lsdException w:name="Unresolved Mention" w:semiHidden="1" w:unhideWhenUsed="1"/>
   </w:latentStyles>
   <w:style w:type="paragraph" w:default="1" w:styleId="Normal">
     <w:name w:val="Normal"/>
@@ -2703,8 +2907,8 @@
       <w:u w:val="single"/>
     </w:rPr>
   </w:style>
-  <w:style w:type="character" w:customStyle="1" w:styleId="UnresolvedMention">
-    <w:name w:val="Unresolved Mention"/>
+  <w:style w:type="character" w:customStyle="1" w:styleId="UnresolvedMention1">
+    <w:name w:val="Unresolved Mention1"/>
     <w:basedOn w:val="DefaultParagraphFont"/>
     <w:uiPriority w:val="99"/>
     <w:semiHidden/>

</xml_diff>

<commit_message>
Added info about samples to documentation
</commit_message>
<xml_diff>
--- a/Project/documentation.docx
+++ b/Project/documentation.docx
@@ -1822,7 +1822,6 @@
       <w:pPr>
         <w:bidi/>
         <w:rPr>
-          <w:rFonts w:hint="cs"/>
           <w:rtl/>
         </w:rPr>
       </w:pPr>
@@ -2512,10 +2511,8 @@
         <w:pStyle w:val="ListParagraph"/>
         <w:bidi/>
         <w:rPr>
-          <w:rFonts w:hint="cs"/>
           <w:b/>
           <w:bCs/>
-          <w:rtl/>
         </w:rPr>
       </w:pPr>
       <w:r>
@@ -2542,6 +2539,870 @@
           <w:rtl/>
         </w:rPr>
         <w:t>ון</w:t>
+      </w:r>
+    </w:p>
+    <w:p>
+      <w:pPr>
+        <w:pStyle w:val="ListParagraph"/>
+        <w:bidi/>
+        <w:rPr>
+          <w:b/>
+          <w:bCs/>
+        </w:rPr>
+      </w:pPr>
+    </w:p>
+    <w:p>
+      <w:pPr>
+        <w:pStyle w:val="ListParagraph"/>
+        <w:rPr>
+          <w:b/>
+          <w:bCs/>
+        </w:rPr>
+      </w:pPr>
+    </w:p>
+    <w:p>
+      <w:pPr>
+        <w:pStyle w:val="ListParagraph"/>
+        <w:rPr>
+          <w:rFonts w:ascii="Verdana" w:hAnsi="Verdana"/>
+          <w:color w:val="000000"/>
+          <w:sz w:val="18"/>
+          <w:szCs w:val="18"/>
+          <w:shd w:val="clear" w:color="auto" w:fill="FFFFFF"/>
+        </w:rPr>
+      </w:pPr>
+      <w:r>
+        <w:rPr>
+          <w:b/>
+          <w:bCs/>
+        </w:rPr>
+        <w:t>GSM1338298</w:t>
+      </w:r>
+      <w:r>
+        <w:rPr>
+          <w:b/>
+          <w:bCs/>
+        </w:rPr>
+        <w:t xml:space="preserve"> - </w:t>
+      </w:r>
+      <w:r>
+        <w:rPr>
+          <w:rFonts w:ascii="Verdana" w:hAnsi="Verdana"/>
+          <w:color w:val="000000"/>
+          <w:sz w:val="18"/>
+          <w:szCs w:val="18"/>
+          <w:shd w:val="clear" w:color="auto" w:fill="FFFFFF"/>
+        </w:rPr>
+        <w:t>BT-549 breast cancer cell line</w:t>
+      </w:r>
+      <w:r>
+        <w:rPr>
+          <w:rFonts w:ascii="Verdana" w:hAnsi="Verdana"/>
+          <w:color w:val="000000"/>
+          <w:sz w:val="18"/>
+          <w:szCs w:val="18"/>
+        </w:rPr>
+        <w:br/>
+      </w:r>
+      <w:r>
+        <w:rPr>
+          <w:rFonts w:ascii="Verdana" w:hAnsi="Verdana"/>
+          <w:color w:val="000000"/>
+          <w:sz w:val="18"/>
+          <w:szCs w:val="18"/>
+          <w:shd w:val="clear" w:color="auto" w:fill="FFFFFF"/>
+        </w:rPr>
+        <w:t xml:space="preserve">treatment: </w:t>
+      </w:r>
+      <w:proofErr w:type="spellStart"/>
+      <w:r>
+        <w:rPr>
+          <w:rFonts w:ascii="Verdana" w:hAnsi="Verdana"/>
+          <w:color w:val="000000"/>
+          <w:sz w:val="18"/>
+          <w:szCs w:val="18"/>
+          <w:shd w:val="clear" w:color="auto" w:fill="FFFFFF"/>
+        </w:rPr>
+        <w:t>siPRKCD</w:t>
+      </w:r>
+      <w:proofErr w:type="spellEnd"/>
+    </w:p>
+    <w:p>
+      <w:pPr>
+        <w:pStyle w:val="ListParagraph"/>
+      </w:pPr>
+    </w:p>
+    <w:p>
+      <w:pPr>
+        <w:pStyle w:val="ListParagraph"/>
+        <w:rPr>
+          <w:rFonts w:ascii="Verdana" w:hAnsi="Verdana"/>
+          <w:color w:val="000000"/>
+          <w:sz w:val="18"/>
+          <w:szCs w:val="18"/>
+          <w:shd w:val="clear" w:color="auto" w:fill="FFFFFF"/>
+        </w:rPr>
+      </w:pPr>
+      <w:r>
+        <w:rPr>
+          <w:b/>
+          <w:bCs/>
+        </w:rPr>
+        <w:t>GSM1338302</w:t>
+      </w:r>
+      <w:r>
+        <w:rPr>
+          <w:b/>
+          <w:bCs/>
+        </w:rPr>
+        <w:t xml:space="preserve"> - </w:t>
+      </w:r>
+      <w:r>
+        <w:rPr>
+          <w:rFonts w:ascii="Verdana" w:hAnsi="Verdana"/>
+          <w:color w:val="000000"/>
+          <w:sz w:val="18"/>
+          <w:szCs w:val="18"/>
+          <w:shd w:val="clear" w:color="auto" w:fill="FFFFFF"/>
+        </w:rPr>
+        <w:t>BT-549 breast cancer cell line</w:t>
+      </w:r>
+      <w:r>
+        <w:rPr>
+          <w:rFonts w:ascii="Verdana" w:hAnsi="Verdana"/>
+          <w:color w:val="000000"/>
+          <w:sz w:val="18"/>
+          <w:szCs w:val="18"/>
+        </w:rPr>
+        <w:br/>
+      </w:r>
+      <w:r>
+        <w:rPr>
+          <w:rFonts w:ascii="Verdana" w:hAnsi="Verdana"/>
+          <w:color w:val="000000"/>
+          <w:sz w:val="18"/>
+          <w:szCs w:val="18"/>
+          <w:shd w:val="clear" w:color="auto" w:fill="FFFFFF"/>
+        </w:rPr>
+        <w:t xml:space="preserve">treatment: </w:t>
+      </w:r>
+      <w:proofErr w:type="spellStart"/>
+      <w:r>
+        <w:rPr>
+          <w:rFonts w:ascii="Verdana" w:hAnsi="Verdana"/>
+          <w:color w:val="000000"/>
+          <w:sz w:val="18"/>
+          <w:szCs w:val="18"/>
+          <w:shd w:val="clear" w:color="auto" w:fill="FFFFFF"/>
+        </w:rPr>
+        <w:t>siPRKCD</w:t>
+      </w:r>
+      <w:proofErr w:type="spellEnd"/>
+    </w:p>
+    <w:p>
+      <w:pPr>
+        <w:pStyle w:val="ListParagraph"/>
+      </w:pPr>
+    </w:p>
+    <w:p>
+      <w:pPr>
+        <w:pStyle w:val="ListParagraph"/>
+        <w:rPr>
+          <w:rFonts w:ascii="Verdana" w:hAnsi="Verdana"/>
+          <w:color w:val="000000"/>
+          <w:sz w:val="18"/>
+          <w:szCs w:val="18"/>
+          <w:shd w:val="clear" w:color="auto" w:fill="FFFFFF"/>
+        </w:rPr>
+      </w:pPr>
+      <w:r>
+        <w:rPr>
+          <w:b/>
+          <w:bCs/>
+        </w:rPr>
+        <w:t>GSM1338306</w:t>
+      </w:r>
+      <w:r>
+        <w:rPr>
+          <w:b/>
+          <w:bCs/>
+        </w:rPr>
+        <w:t xml:space="preserve"> – </w:t>
+      </w:r>
+      <w:r>
+        <w:rPr>
+          <w:rFonts w:ascii="Verdana" w:hAnsi="Verdana"/>
+          <w:color w:val="000000"/>
+          <w:sz w:val="18"/>
+          <w:szCs w:val="18"/>
+          <w:shd w:val="clear" w:color="auto" w:fill="FFFFFF"/>
+        </w:rPr>
+        <w:t>BT-549 breast cancer cell line</w:t>
+      </w:r>
+      <w:r>
+        <w:rPr>
+          <w:rFonts w:ascii="Verdana" w:hAnsi="Verdana"/>
+          <w:color w:val="000000"/>
+          <w:sz w:val="18"/>
+          <w:szCs w:val="18"/>
+        </w:rPr>
+        <w:br/>
+      </w:r>
+      <w:r>
+        <w:rPr>
+          <w:rFonts w:ascii="Verdana" w:hAnsi="Verdana"/>
+          <w:color w:val="000000"/>
+          <w:sz w:val="18"/>
+          <w:szCs w:val="18"/>
+          <w:shd w:val="clear" w:color="auto" w:fill="FFFFFF"/>
+        </w:rPr>
+        <w:t xml:space="preserve">treatment: </w:t>
+      </w:r>
+      <w:proofErr w:type="spellStart"/>
+      <w:r>
+        <w:rPr>
+          <w:rFonts w:ascii="Verdana" w:hAnsi="Verdana"/>
+          <w:color w:val="000000"/>
+          <w:sz w:val="18"/>
+          <w:szCs w:val="18"/>
+          <w:shd w:val="clear" w:color="auto" w:fill="FFFFFF"/>
+        </w:rPr>
+        <w:t>siPRKCD</w:t>
+      </w:r>
+      <w:proofErr w:type="spellEnd"/>
+    </w:p>
+    <w:p>
+      <w:pPr>
+        <w:pStyle w:val="ListParagraph"/>
+      </w:pPr>
+    </w:p>
+    <w:p>
+      <w:pPr>
+        <w:pStyle w:val="ListParagraph"/>
+        <w:rPr>
+          <w:rFonts w:ascii="Verdana" w:hAnsi="Verdana"/>
+          <w:color w:val="000000"/>
+          <w:sz w:val="18"/>
+          <w:szCs w:val="18"/>
+          <w:shd w:val="clear" w:color="auto" w:fill="FFFFFF"/>
+        </w:rPr>
+      </w:pPr>
+      <w:r>
+        <w:rPr>
+          <w:b/>
+          <w:bCs/>
+        </w:rPr>
+        <w:t>GSM1338297</w:t>
+      </w:r>
+      <w:r>
+        <w:rPr>
+          <w:b/>
+          <w:bCs/>
+        </w:rPr>
+        <w:t xml:space="preserve"> - </w:t>
+      </w:r>
+      <w:r>
+        <w:rPr>
+          <w:rFonts w:ascii="Verdana" w:hAnsi="Verdana"/>
+          <w:color w:val="000000"/>
+          <w:sz w:val="18"/>
+          <w:szCs w:val="18"/>
+          <w:shd w:val="clear" w:color="auto" w:fill="FFFFFF"/>
+        </w:rPr>
+        <w:t>BT-549 breast cancer cell line</w:t>
+      </w:r>
+      <w:r>
+        <w:rPr>
+          <w:rFonts w:ascii="Verdana" w:hAnsi="Verdana"/>
+          <w:color w:val="000000"/>
+          <w:sz w:val="18"/>
+          <w:szCs w:val="18"/>
+        </w:rPr>
+        <w:br/>
+      </w:r>
+      <w:r>
+        <w:rPr>
+          <w:rFonts w:ascii="Verdana" w:hAnsi="Verdana"/>
+          <w:color w:val="000000"/>
+          <w:sz w:val="18"/>
+          <w:szCs w:val="18"/>
+          <w:shd w:val="clear" w:color="auto" w:fill="FFFFFF"/>
+        </w:rPr>
+        <w:t xml:space="preserve">treatment: </w:t>
+      </w:r>
+      <w:proofErr w:type="spellStart"/>
+      <w:r>
+        <w:rPr>
+          <w:rFonts w:ascii="Verdana" w:hAnsi="Verdana"/>
+          <w:color w:val="000000"/>
+          <w:sz w:val="18"/>
+          <w:szCs w:val="18"/>
+          <w:shd w:val="clear" w:color="auto" w:fill="FFFFFF"/>
+        </w:rPr>
+        <w:t>siControl</w:t>
+      </w:r>
+      <w:proofErr w:type="spellEnd"/>
+    </w:p>
+    <w:p>
+      <w:pPr>
+        <w:pStyle w:val="ListParagraph"/>
+      </w:pPr>
+    </w:p>
+    <w:p>
+      <w:pPr>
+        <w:pStyle w:val="ListParagraph"/>
+        <w:rPr>
+          <w:rFonts w:ascii="Verdana" w:hAnsi="Verdana"/>
+          <w:color w:val="000000"/>
+          <w:sz w:val="18"/>
+          <w:szCs w:val="18"/>
+          <w:shd w:val="clear" w:color="auto" w:fill="FFFFFF"/>
+        </w:rPr>
+      </w:pPr>
+      <w:r>
+        <w:rPr>
+          <w:b/>
+          <w:bCs/>
+        </w:rPr>
+        <w:t>GSM1338301</w:t>
+      </w:r>
+      <w:r>
+        <w:rPr>
+          <w:b/>
+          <w:bCs/>
+        </w:rPr>
+        <w:t xml:space="preserve"> - </w:t>
+      </w:r>
+      <w:r>
+        <w:rPr>
+          <w:rFonts w:ascii="Verdana" w:hAnsi="Verdana"/>
+          <w:color w:val="000000"/>
+          <w:sz w:val="18"/>
+          <w:szCs w:val="18"/>
+          <w:shd w:val="clear" w:color="auto" w:fill="FFFFFF"/>
+        </w:rPr>
+        <w:t>BT-549 breast cancer cell line</w:t>
+      </w:r>
+      <w:r>
+        <w:rPr>
+          <w:rFonts w:ascii="Verdana" w:hAnsi="Verdana"/>
+          <w:color w:val="000000"/>
+          <w:sz w:val="18"/>
+          <w:szCs w:val="18"/>
+        </w:rPr>
+        <w:br/>
+      </w:r>
+      <w:r>
+        <w:rPr>
+          <w:rFonts w:ascii="Verdana" w:hAnsi="Verdana"/>
+          <w:color w:val="000000"/>
+          <w:sz w:val="18"/>
+          <w:szCs w:val="18"/>
+          <w:shd w:val="clear" w:color="auto" w:fill="FFFFFF"/>
+        </w:rPr>
+        <w:t xml:space="preserve">treatment: </w:t>
+      </w:r>
+      <w:proofErr w:type="spellStart"/>
+      <w:r>
+        <w:rPr>
+          <w:rFonts w:ascii="Verdana" w:hAnsi="Verdana"/>
+          <w:color w:val="000000"/>
+          <w:sz w:val="18"/>
+          <w:szCs w:val="18"/>
+          <w:shd w:val="clear" w:color="auto" w:fill="FFFFFF"/>
+        </w:rPr>
+        <w:t>siControl</w:t>
+      </w:r>
+      <w:proofErr w:type="spellEnd"/>
+    </w:p>
+    <w:p>
+      <w:pPr>
+        <w:pStyle w:val="ListParagraph"/>
+      </w:pPr>
+    </w:p>
+    <w:p>
+      <w:pPr>
+        <w:pStyle w:val="ListParagraph"/>
+        <w:rPr>
+          <w:rFonts w:ascii="Verdana" w:hAnsi="Verdana"/>
+          <w:color w:val="000000"/>
+          <w:sz w:val="18"/>
+          <w:szCs w:val="18"/>
+          <w:shd w:val="clear" w:color="auto" w:fill="FFFFFF"/>
+        </w:rPr>
+      </w:pPr>
+      <w:r>
+        <w:rPr>
+          <w:b/>
+          <w:bCs/>
+        </w:rPr>
+        <w:t>GSM1338305</w:t>
+      </w:r>
+      <w:r>
+        <w:rPr>
+          <w:b/>
+          <w:bCs/>
+        </w:rPr>
+        <w:t xml:space="preserve"> - </w:t>
+      </w:r>
+      <w:r>
+        <w:rPr>
+          <w:rFonts w:ascii="Verdana" w:hAnsi="Verdana"/>
+          <w:color w:val="000000"/>
+          <w:sz w:val="18"/>
+          <w:szCs w:val="18"/>
+          <w:shd w:val="clear" w:color="auto" w:fill="FFFFFF"/>
+        </w:rPr>
+        <w:t>BT-549 breast cancer cell line</w:t>
+      </w:r>
+      <w:r>
+        <w:rPr>
+          <w:rFonts w:ascii="Verdana" w:hAnsi="Verdana"/>
+          <w:color w:val="000000"/>
+          <w:sz w:val="18"/>
+          <w:szCs w:val="18"/>
+        </w:rPr>
+        <w:br/>
+      </w:r>
+      <w:r>
+        <w:rPr>
+          <w:rFonts w:ascii="Verdana" w:hAnsi="Verdana"/>
+          <w:color w:val="000000"/>
+          <w:sz w:val="18"/>
+          <w:szCs w:val="18"/>
+          <w:shd w:val="clear" w:color="auto" w:fill="FFFFFF"/>
+        </w:rPr>
+        <w:t xml:space="preserve">treatment: </w:t>
+      </w:r>
+      <w:proofErr w:type="spellStart"/>
+      <w:r>
+        <w:rPr>
+          <w:rFonts w:ascii="Verdana" w:hAnsi="Verdana"/>
+          <w:color w:val="000000"/>
+          <w:sz w:val="18"/>
+          <w:szCs w:val="18"/>
+          <w:shd w:val="clear" w:color="auto" w:fill="FFFFFF"/>
+        </w:rPr>
+        <w:t>siControl</w:t>
+      </w:r>
+      <w:proofErr w:type="spellEnd"/>
+    </w:p>
+    <w:p>
+      <w:pPr>
+        <w:pStyle w:val="ListParagraph"/>
+      </w:pPr>
+    </w:p>
+    <w:p>
+      <w:pPr>
+        <w:pStyle w:val="ListParagraph"/>
+        <w:rPr>
+          <w:rFonts w:ascii="Verdana" w:hAnsi="Verdana"/>
+          <w:color w:val="000000"/>
+          <w:sz w:val="18"/>
+          <w:szCs w:val="18"/>
+          <w:shd w:val="clear" w:color="auto" w:fill="FFFFFF"/>
+        </w:rPr>
+      </w:pPr>
+      <w:r>
+        <w:rPr>
+          <w:b/>
+          <w:bCs/>
+        </w:rPr>
+        <w:t>GSM1338296</w:t>
+      </w:r>
+      <w:r>
+        <w:rPr>
+          <w:b/>
+          <w:bCs/>
+        </w:rPr>
+        <w:t xml:space="preserve"> - </w:t>
+      </w:r>
+      <w:r>
+        <w:rPr>
+          <w:rFonts w:ascii="Verdana" w:hAnsi="Verdana"/>
+          <w:color w:val="000000"/>
+          <w:sz w:val="18"/>
+          <w:szCs w:val="18"/>
+          <w:shd w:val="clear" w:color="auto" w:fill="FFFFFF"/>
+        </w:rPr>
+        <w:t>MDA-mB-468 breast cancer cell line</w:t>
+      </w:r>
+      <w:r>
+        <w:rPr>
+          <w:rFonts w:ascii="Verdana" w:hAnsi="Verdana"/>
+          <w:color w:val="000000"/>
+          <w:sz w:val="18"/>
+          <w:szCs w:val="18"/>
+        </w:rPr>
+        <w:br/>
+      </w:r>
+      <w:r>
+        <w:rPr>
+          <w:rFonts w:ascii="Verdana" w:hAnsi="Verdana"/>
+          <w:color w:val="000000"/>
+          <w:sz w:val="18"/>
+          <w:szCs w:val="18"/>
+          <w:shd w:val="clear" w:color="auto" w:fill="FFFFFF"/>
+        </w:rPr>
+        <w:t xml:space="preserve">treatment: </w:t>
+      </w:r>
+      <w:proofErr w:type="spellStart"/>
+      <w:r>
+        <w:rPr>
+          <w:rFonts w:ascii="Verdana" w:hAnsi="Verdana"/>
+          <w:color w:val="000000"/>
+          <w:sz w:val="18"/>
+          <w:szCs w:val="18"/>
+          <w:shd w:val="clear" w:color="auto" w:fill="FFFFFF"/>
+        </w:rPr>
+        <w:t>siPRKCD</w:t>
+      </w:r>
+      <w:proofErr w:type="spellEnd"/>
+    </w:p>
+    <w:p>
+      <w:pPr>
+        <w:pStyle w:val="ListParagraph"/>
+      </w:pPr>
+    </w:p>
+    <w:p>
+      <w:pPr>
+        <w:pStyle w:val="ListParagraph"/>
+        <w:rPr>
+          <w:rFonts w:ascii="Verdana" w:hAnsi="Verdana"/>
+          <w:color w:val="000000"/>
+          <w:sz w:val="18"/>
+          <w:szCs w:val="18"/>
+          <w:shd w:val="clear" w:color="auto" w:fill="FFFFFF"/>
+        </w:rPr>
+      </w:pPr>
+      <w:r>
+        <w:rPr>
+          <w:b/>
+          <w:bCs/>
+        </w:rPr>
+        <w:t>GSM1338300</w:t>
+      </w:r>
+      <w:r>
+        <w:rPr>
+          <w:b/>
+          <w:bCs/>
+        </w:rPr>
+        <w:t xml:space="preserve"> - </w:t>
+      </w:r>
+      <w:r>
+        <w:rPr>
+          <w:rFonts w:ascii="Verdana" w:hAnsi="Verdana"/>
+          <w:color w:val="000000"/>
+          <w:sz w:val="18"/>
+          <w:szCs w:val="18"/>
+          <w:shd w:val="clear" w:color="auto" w:fill="FFFFFF"/>
+        </w:rPr>
+        <w:t>MDA-mB-468 breast cancer cell line</w:t>
+      </w:r>
+      <w:r>
+        <w:rPr>
+          <w:rFonts w:ascii="Verdana" w:hAnsi="Verdana"/>
+          <w:color w:val="000000"/>
+          <w:sz w:val="18"/>
+          <w:szCs w:val="18"/>
+        </w:rPr>
+        <w:br/>
+      </w:r>
+      <w:r>
+        <w:rPr>
+          <w:rFonts w:ascii="Verdana" w:hAnsi="Verdana"/>
+          <w:color w:val="000000"/>
+          <w:sz w:val="18"/>
+          <w:szCs w:val="18"/>
+          <w:shd w:val="clear" w:color="auto" w:fill="FFFFFF"/>
+        </w:rPr>
+        <w:t xml:space="preserve">treatment: </w:t>
+      </w:r>
+      <w:proofErr w:type="spellStart"/>
+      <w:r>
+        <w:rPr>
+          <w:rFonts w:ascii="Verdana" w:hAnsi="Verdana"/>
+          <w:color w:val="000000"/>
+          <w:sz w:val="18"/>
+          <w:szCs w:val="18"/>
+          <w:shd w:val="clear" w:color="auto" w:fill="FFFFFF"/>
+        </w:rPr>
+        <w:t>siPRKCD</w:t>
+      </w:r>
+      <w:proofErr w:type="spellEnd"/>
+    </w:p>
+    <w:p>
+      <w:pPr>
+        <w:pStyle w:val="ListParagraph"/>
+      </w:pPr>
+    </w:p>
+    <w:p>
+      <w:pPr>
+        <w:pStyle w:val="ListParagraph"/>
+        <w:rPr>
+          <w:rFonts w:ascii="Verdana" w:hAnsi="Verdana"/>
+          <w:color w:val="000000"/>
+          <w:sz w:val="18"/>
+          <w:szCs w:val="18"/>
+          <w:shd w:val="clear" w:color="auto" w:fill="FFFFFF"/>
+        </w:rPr>
+      </w:pPr>
+      <w:r>
+        <w:rPr>
+          <w:b/>
+          <w:bCs/>
+        </w:rPr>
+        <w:t>GSM1338304</w:t>
+      </w:r>
+      <w:r>
+        <w:rPr>
+          <w:b/>
+          <w:bCs/>
+        </w:rPr>
+        <w:t xml:space="preserve"> - </w:t>
+      </w:r>
+      <w:r>
+        <w:rPr>
+          <w:rFonts w:ascii="Verdana" w:hAnsi="Verdana"/>
+          <w:color w:val="000000"/>
+          <w:sz w:val="18"/>
+          <w:szCs w:val="18"/>
+          <w:shd w:val="clear" w:color="auto" w:fill="FFFFFF"/>
+        </w:rPr>
+        <w:t>MDA-mB-468 breast cancer cell line</w:t>
+      </w:r>
+      <w:r>
+        <w:rPr>
+          <w:rFonts w:ascii="Verdana" w:hAnsi="Verdana"/>
+          <w:color w:val="000000"/>
+          <w:sz w:val="18"/>
+          <w:szCs w:val="18"/>
+        </w:rPr>
+        <w:br/>
+      </w:r>
+      <w:r>
+        <w:rPr>
+          <w:rFonts w:ascii="Verdana" w:hAnsi="Verdana"/>
+          <w:color w:val="000000"/>
+          <w:sz w:val="18"/>
+          <w:szCs w:val="18"/>
+          <w:shd w:val="clear" w:color="auto" w:fill="FFFFFF"/>
+        </w:rPr>
+        <w:t xml:space="preserve">treatment: </w:t>
+      </w:r>
+      <w:proofErr w:type="spellStart"/>
+      <w:r>
+        <w:rPr>
+          <w:rFonts w:ascii="Verdana" w:hAnsi="Verdana"/>
+          <w:color w:val="000000"/>
+          <w:sz w:val="18"/>
+          <w:szCs w:val="18"/>
+          <w:shd w:val="clear" w:color="auto" w:fill="FFFFFF"/>
+        </w:rPr>
+        <w:t>siPRKCD</w:t>
+      </w:r>
+      <w:proofErr w:type="spellEnd"/>
+    </w:p>
+    <w:p>
+      <w:pPr>
+        <w:pStyle w:val="ListParagraph"/>
+      </w:pPr>
+    </w:p>
+    <w:p>
+      <w:pPr>
+        <w:pStyle w:val="ListParagraph"/>
+        <w:rPr>
+          <w:rFonts w:ascii="Verdana" w:hAnsi="Verdana"/>
+          <w:color w:val="000000"/>
+          <w:sz w:val="18"/>
+          <w:szCs w:val="18"/>
+          <w:shd w:val="clear" w:color="auto" w:fill="FFFFFF"/>
+        </w:rPr>
+      </w:pPr>
+      <w:r>
+        <w:rPr>
+          <w:b/>
+          <w:bCs/>
+        </w:rPr>
+        <w:lastRenderedPageBreak/>
+        <w:t>GSM1338295</w:t>
+      </w:r>
+      <w:r>
+        <w:rPr>
+          <w:b/>
+          <w:bCs/>
+        </w:rPr>
+        <w:t xml:space="preserve"> - </w:t>
+      </w:r>
+      <w:r>
+        <w:rPr>
+          <w:rFonts w:ascii="Verdana" w:hAnsi="Verdana"/>
+          <w:color w:val="000000"/>
+          <w:sz w:val="18"/>
+          <w:szCs w:val="18"/>
+          <w:shd w:val="clear" w:color="auto" w:fill="FFFFFF"/>
+        </w:rPr>
+        <w:t>MDA-MB-468 breast cancer cell line</w:t>
+      </w:r>
+      <w:r>
+        <w:rPr>
+          <w:rFonts w:ascii="Verdana" w:hAnsi="Verdana"/>
+          <w:color w:val="000000"/>
+          <w:sz w:val="18"/>
+          <w:szCs w:val="18"/>
+        </w:rPr>
+        <w:br/>
+      </w:r>
+      <w:r>
+        <w:rPr>
+          <w:rFonts w:ascii="Verdana" w:hAnsi="Verdana"/>
+          <w:color w:val="000000"/>
+          <w:sz w:val="18"/>
+          <w:szCs w:val="18"/>
+          <w:shd w:val="clear" w:color="auto" w:fill="FFFFFF"/>
+        </w:rPr>
+        <w:t xml:space="preserve">treatment: </w:t>
+      </w:r>
+      <w:proofErr w:type="spellStart"/>
+      <w:r>
+        <w:rPr>
+          <w:rFonts w:ascii="Verdana" w:hAnsi="Verdana"/>
+          <w:color w:val="000000"/>
+          <w:sz w:val="18"/>
+          <w:szCs w:val="18"/>
+          <w:shd w:val="clear" w:color="auto" w:fill="FFFFFF"/>
+        </w:rPr>
+        <w:t>siControl</w:t>
+      </w:r>
+      <w:proofErr w:type="spellEnd"/>
+    </w:p>
+    <w:p>
+      <w:pPr>
+        <w:pStyle w:val="ListParagraph"/>
+      </w:pPr>
+    </w:p>
+    <w:p>
+      <w:pPr>
+        <w:pStyle w:val="ListParagraph"/>
+        <w:rPr>
+          <w:rFonts w:ascii="Verdana" w:hAnsi="Verdana"/>
+          <w:color w:val="000000"/>
+          <w:sz w:val="18"/>
+          <w:szCs w:val="18"/>
+          <w:shd w:val="clear" w:color="auto" w:fill="FFFFFF"/>
+        </w:rPr>
+      </w:pPr>
+      <w:r>
+        <w:rPr>
+          <w:b/>
+          <w:bCs/>
+        </w:rPr>
+        <w:t>GSM1338299</w:t>
+      </w:r>
+      <w:r>
+        <w:rPr>
+          <w:b/>
+          <w:bCs/>
+        </w:rPr>
+        <w:t xml:space="preserve"> - </w:t>
+      </w:r>
+      <w:r>
+        <w:rPr>
+          <w:rFonts w:ascii="Verdana" w:hAnsi="Verdana"/>
+          <w:color w:val="000000"/>
+          <w:sz w:val="18"/>
+          <w:szCs w:val="18"/>
+          <w:shd w:val="clear" w:color="auto" w:fill="FFFFFF"/>
+        </w:rPr>
+        <w:t>MDA-MB-468 breast cancer cell line</w:t>
+      </w:r>
+      <w:r>
+        <w:rPr>
+          <w:rFonts w:ascii="Verdana" w:hAnsi="Verdana"/>
+          <w:color w:val="000000"/>
+          <w:sz w:val="18"/>
+          <w:szCs w:val="18"/>
+        </w:rPr>
+        <w:br/>
+      </w:r>
+      <w:r>
+        <w:rPr>
+          <w:rFonts w:ascii="Verdana" w:hAnsi="Verdana"/>
+          <w:color w:val="000000"/>
+          <w:sz w:val="18"/>
+          <w:szCs w:val="18"/>
+          <w:shd w:val="clear" w:color="auto" w:fill="FFFFFF"/>
+        </w:rPr>
+        <w:t xml:space="preserve">treatment: </w:t>
+      </w:r>
+      <w:proofErr w:type="spellStart"/>
+      <w:r>
+        <w:rPr>
+          <w:rFonts w:ascii="Verdana" w:hAnsi="Verdana"/>
+          <w:color w:val="000000"/>
+          <w:sz w:val="18"/>
+          <w:szCs w:val="18"/>
+          <w:shd w:val="clear" w:color="auto" w:fill="FFFFFF"/>
+        </w:rPr>
+        <w:t>siControl</w:t>
+      </w:r>
+      <w:proofErr w:type="spellEnd"/>
+    </w:p>
+    <w:p>
+      <w:pPr>
+        <w:pStyle w:val="ListParagraph"/>
+      </w:pPr>
+    </w:p>
+    <w:p>
+      <w:pPr>
+        <w:pStyle w:val="ListParagraph"/>
+        <w:rPr>
+          <w:b/>
+          <w:bCs/>
+        </w:rPr>
+      </w:pPr>
+      <w:r>
+        <w:rPr>
+          <w:b/>
+          <w:bCs/>
+        </w:rPr>
+        <w:t>GSM1338303</w:t>
+      </w:r>
+      <w:r>
+        <w:rPr>
+          <w:b/>
+          <w:bCs/>
+        </w:rPr>
+        <w:t xml:space="preserve"> - </w:t>
+      </w:r>
+      <w:r>
+        <w:rPr>
+          <w:rFonts w:ascii="Verdana" w:hAnsi="Verdana"/>
+          <w:color w:val="000000"/>
+          <w:sz w:val="18"/>
+          <w:szCs w:val="18"/>
+          <w:shd w:val="clear" w:color="auto" w:fill="FFFFFF"/>
+        </w:rPr>
+        <w:t>MDA-MB-468 breast cancer cell line</w:t>
+      </w:r>
+      <w:r>
+        <w:rPr>
+          <w:rFonts w:ascii="Verdana" w:hAnsi="Verdana"/>
+          <w:color w:val="000000"/>
+          <w:sz w:val="18"/>
+          <w:szCs w:val="18"/>
+        </w:rPr>
+        <w:br/>
+      </w:r>
+      <w:r>
+        <w:rPr>
+          <w:rFonts w:ascii="Verdana" w:hAnsi="Verdana"/>
+          <w:color w:val="000000"/>
+          <w:sz w:val="18"/>
+          <w:szCs w:val="18"/>
+          <w:shd w:val="clear" w:color="auto" w:fill="FFFFFF"/>
+        </w:rPr>
+        <w:t>treatment: siControl</w:t>
       </w:r>
       <w:bookmarkStart w:id="0" w:name="_GoBack"/>
       <w:bookmarkEnd w:id="0"/>

</xml_diff>

<commit_message>
Added train_oversampled_1 = the final dataset
</commit_message>
<xml_diff>
--- a/Project/documentation.docx
+++ b/Project/documentation.docx
@@ -1782,870 +1782,1575 @@
       <w:r>
         <w:t xml:space="preserve"> we can pick a few such genes and try to explain why possibly we succeeded or failed in classifying them.</w:t>
       </w:r>
+    </w:p>
+    <w:p>
+      <w:pPr>
+        <w:bidi/>
+        <w:rPr>
+          <w:b/>
+          <w:bCs/>
+        </w:rPr>
+      </w:pPr>
+    </w:p>
+    <w:p>
+      <w:pPr>
+        <w:pStyle w:val="ListParagraph"/>
+        <w:rPr>
+          <w:b/>
+          <w:bCs/>
+        </w:rPr>
+      </w:pPr>
+    </w:p>
+    <w:p>
+      <w:pPr>
+        <w:pStyle w:val="ListParagraph"/>
+        <w:rPr>
+          <w:rFonts w:ascii="Verdana" w:hAnsi="Verdana"/>
+          <w:color w:val="000000"/>
+          <w:sz w:val="18"/>
+          <w:szCs w:val="18"/>
+          <w:shd w:val="clear" w:color="auto" w:fill="FFFFFF"/>
+        </w:rPr>
+      </w:pPr>
+      <w:r>
+        <w:rPr>
+          <w:b/>
+          <w:bCs/>
+        </w:rPr>
+        <w:t>GSM1338298</w:t>
+      </w:r>
+      <w:r>
+        <w:rPr>
+          <w:b/>
+          <w:bCs/>
+        </w:rPr>
+        <w:t xml:space="preserve"> - </w:t>
+      </w:r>
+      <w:r>
+        <w:rPr>
+          <w:rFonts w:ascii="Verdana" w:hAnsi="Verdana"/>
+          <w:color w:val="000000"/>
+          <w:sz w:val="18"/>
+          <w:szCs w:val="18"/>
+          <w:shd w:val="clear" w:color="auto" w:fill="FFFFFF"/>
+        </w:rPr>
+        <w:t>BT-549 breast cancer cell line</w:t>
+      </w:r>
+      <w:r>
+        <w:rPr>
+          <w:rFonts w:ascii="Verdana" w:hAnsi="Verdana"/>
+          <w:color w:val="000000"/>
+          <w:sz w:val="18"/>
+          <w:szCs w:val="18"/>
+        </w:rPr>
+        <w:br/>
+      </w:r>
+      <w:r>
+        <w:rPr>
+          <w:rFonts w:ascii="Verdana" w:hAnsi="Verdana"/>
+          <w:color w:val="000000"/>
+          <w:sz w:val="18"/>
+          <w:szCs w:val="18"/>
+          <w:shd w:val="clear" w:color="auto" w:fill="FFFFFF"/>
+        </w:rPr>
+        <w:t xml:space="preserve">treatment: </w:t>
+      </w:r>
+      <w:proofErr w:type="spellStart"/>
+      <w:r>
+        <w:rPr>
+          <w:rFonts w:ascii="Verdana" w:hAnsi="Verdana"/>
+          <w:color w:val="000000"/>
+          <w:sz w:val="18"/>
+          <w:szCs w:val="18"/>
+          <w:shd w:val="clear" w:color="auto" w:fill="FFFFFF"/>
+        </w:rPr>
+        <w:t>siPRKCD</w:t>
+      </w:r>
+      <w:proofErr w:type="spellEnd"/>
+    </w:p>
+    <w:p>
+      <w:pPr>
+        <w:pStyle w:val="ListParagraph"/>
+      </w:pPr>
+    </w:p>
+    <w:p>
+      <w:pPr>
+        <w:pStyle w:val="ListParagraph"/>
+        <w:rPr>
+          <w:rFonts w:ascii="Verdana" w:hAnsi="Verdana"/>
+          <w:color w:val="000000"/>
+          <w:sz w:val="18"/>
+          <w:szCs w:val="18"/>
+          <w:shd w:val="clear" w:color="auto" w:fill="FFFFFF"/>
+        </w:rPr>
+      </w:pPr>
+      <w:r>
+        <w:rPr>
+          <w:b/>
+          <w:bCs/>
+        </w:rPr>
+        <w:lastRenderedPageBreak/>
+        <w:t>GSM1338302</w:t>
+      </w:r>
+      <w:r>
+        <w:rPr>
+          <w:b/>
+          <w:bCs/>
+        </w:rPr>
+        <w:t xml:space="preserve"> - </w:t>
+      </w:r>
+      <w:r>
+        <w:rPr>
+          <w:rFonts w:ascii="Verdana" w:hAnsi="Verdana"/>
+          <w:color w:val="000000"/>
+          <w:sz w:val="18"/>
+          <w:szCs w:val="18"/>
+          <w:shd w:val="clear" w:color="auto" w:fill="FFFFFF"/>
+        </w:rPr>
+        <w:t>BT-549 breast cancer cell line</w:t>
+      </w:r>
+      <w:r>
+        <w:rPr>
+          <w:rFonts w:ascii="Verdana" w:hAnsi="Verdana"/>
+          <w:color w:val="000000"/>
+          <w:sz w:val="18"/>
+          <w:szCs w:val="18"/>
+        </w:rPr>
+        <w:br/>
+      </w:r>
+      <w:r>
+        <w:rPr>
+          <w:rFonts w:ascii="Verdana" w:hAnsi="Verdana"/>
+          <w:color w:val="000000"/>
+          <w:sz w:val="18"/>
+          <w:szCs w:val="18"/>
+          <w:shd w:val="clear" w:color="auto" w:fill="FFFFFF"/>
+        </w:rPr>
+        <w:t xml:space="preserve">treatment: </w:t>
+      </w:r>
+      <w:proofErr w:type="spellStart"/>
+      <w:r>
+        <w:rPr>
+          <w:rFonts w:ascii="Verdana" w:hAnsi="Verdana"/>
+          <w:color w:val="000000"/>
+          <w:sz w:val="18"/>
+          <w:szCs w:val="18"/>
+          <w:shd w:val="clear" w:color="auto" w:fill="FFFFFF"/>
+        </w:rPr>
+        <w:t>siPRKCD</w:t>
+      </w:r>
+      <w:proofErr w:type="spellEnd"/>
+    </w:p>
+    <w:p>
+      <w:pPr>
+        <w:pStyle w:val="ListParagraph"/>
+      </w:pPr>
+    </w:p>
+    <w:p>
+      <w:pPr>
+        <w:pStyle w:val="ListParagraph"/>
+        <w:rPr>
+          <w:rFonts w:ascii="Verdana" w:hAnsi="Verdana"/>
+          <w:color w:val="000000"/>
+          <w:sz w:val="18"/>
+          <w:szCs w:val="18"/>
+          <w:shd w:val="clear" w:color="auto" w:fill="FFFFFF"/>
+        </w:rPr>
+      </w:pPr>
+      <w:r>
+        <w:rPr>
+          <w:b/>
+          <w:bCs/>
+        </w:rPr>
+        <w:t>GSM1338306</w:t>
+      </w:r>
+      <w:r>
+        <w:rPr>
+          <w:b/>
+          <w:bCs/>
+        </w:rPr>
+        <w:t xml:space="preserve"> – </w:t>
+      </w:r>
+      <w:r>
+        <w:rPr>
+          <w:rFonts w:ascii="Verdana" w:hAnsi="Verdana"/>
+          <w:color w:val="000000"/>
+          <w:sz w:val="18"/>
+          <w:szCs w:val="18"/>
+          <w:shd w:val="clear" w:color="auto" w:fill="FFFFFF"/>
+        </w:rPr>
+        <w:t>BT-549 breast cancer cell line</w:t>
+      </w:r>
+      <w:r>
+        <w:rPr>
+          <w:rFonts w:ascii="Verdana" w:hAnsi="Verdana"/>
+          <w:color w:val="000000"/>
+          <w:sz w:val="18"/>
+          <w:szCs w:val="18"/>
+        </w:rPr>
+        <w:br/>
+      </w:r>
+      <w:r>
+        <w:rPr>
+          <w:rFonts w:ascii="Verdana" w:hAnsi="Verdana"/>
+          <w:color w:val="000000"/>
+          <w:sz w:val="18"/>
+          <w:szCs w:val="18"/>
+          <w:shd w:val="clear" w:color="auto" w:fill="FFFFFF"/>
+        </w:rPr>
+        <w:t xml:space="preserve">treatment: </w:t>
+      </w:r>
+      <w:proofErr w:type="spellStart"/>
+      <w:r>
+        <w:rPr>
+          <w:rFonts w:ascii="Verdana" w:hAnsi="Verdana"/>
+          <w:color w:val="000000"/>
+          <w:sz w:val="18"/>
+          <w:szCs w:val="18"/>
+          <w:shd w:val="clear" w:color="auto" w:fill="FFFFFF"/>
+        </w:rPr>
+        <w:t>siPRKCD</w:t>
+      </w:r>
+      <w:proofErr w:type="spellEnd"/>
+    </w:p>
+    <w:p>
+      <w:pPr>
+        <w:pStyle w:val="ListParagraph"/>
+      </w:pPr>
+    </w:p>
+    <w:p>
+      <w:pPr>
+        <w:pStyle w:val="ListParagraph"/>
+        <w:rPr>
+          <w:rFonts w:ascii="Verdana" w:hAnsi="Verdana"/>
+          <w:color w:val="000000"/>
+          <w:sz w:val="18"/>
+          <w:szCs w:val="18"/>
+          <w:shd w:val="clear" w:color="auto" w:fill="FFFFFF"/>
+        </w:rPr>
+      </w:pPr>
+      <w:r>
+        <w:rPr>
+          <w:b/>
+          <w:bCs/>
+        </w:rPr>
+        <w:t>GSM1338297</w:t>
+      </w:r>
+      <w:r>
+        <w:rPr>
+          <w:b/>
+          <w:bCs/>
+        </w:rPr>
+        <w:t xml:space="preserve"> - </w:t>
+      </w:r>
+      <w:r>
+        <w:rPr>
+          <w:rFonts w:ascii="Verdana" w:hAnsi="Verdana"/>
+          <w:color w:val="000000"/>
+          <w:sz w:val="18"/>
+          <w:szCs w:val="18"/>
+          <w:shd w:val="clear" w:color="auto" w:fill="FFFFFF"/>
+        </w:rPr>
+        <w:t>BT-549 breast cancer cell line</w:t>
+      </w:r>
+      <w:r>
+        <w:rPr>
+          <w:rFonts w:ascii="Verdana" w:hAnsi="Verdana"/>
+          <w:color w:val="000000"/>
+          <w:sz w:val="18"/>
+          <w:szCs w:val="18"/>
+        </w:rPr>
+        <w:br/>
+      </w:r>
+      <w:r>
+        <w:rPr>
+          <w:rFonts w:ascii="Verdana" w:hAnsi="Verdana"/>
+          <w:color w:val="000000"/>
+          <w:sz w:val="18"/>
+          <w:szCs w:val="18"/>
+          <w:shd w:val="clear" w:color="auto" w:fill="FFFFFF"/>
+        </w:rPr>
+        <w:t xml:space="preserve">treatment: </w:t>
+      </w:r>
+      <w:proofErr w:type="spellStart"/>
+      <w:r>
+        <w:rPr>
+          <w:rFonts w:ascii="Verdana" w:hAnsi="Verdana"/>
+          <w:color w:val="000000"/>
+          <w:sz w:val="18"/>
+          <w:szCs w:val="18"/>
+          <w:shd w:val="clear" w:color="auto" w:fill="FFFFFF"/>
+        </w:rPr>
+        <w:t>siControl</w:t>
+      </w:r>
+      <w:proofErr w:type="spellEnd"/>
+    </w:p>
+    <w:p>
+      <w:pPr>
+        <w:pStyle w:val="ListParagraph"/>
+      </w:pPr>
+    </w:p>
+    <w:p>
+      <w:pPr>
+        <w:pStyle w:val="ListParagraph"/>
+        <w:rPr>
+          <w:rFonts w:ascii="Verdana" w:hAnsi="Verdana"/>
+          <w:color w:val="000000"/>
+          <w:sz w:val="18"/>
+          <w:szCs w:val="18"/>
+          <w:shd w:val="clear" w:color="auto" w:fill="FFFFFF"/>
+        </w:rPr>
+      </w:pPr>
+      <w:r>
+        <w:rPr>
+          <w:b/>
+          <w:bCs/>
+        </w:rPr>
+        <w:t>GSM1338301</w:t>
+      </w:r>
+      <w:r>
+        <w:rPr>
+          <w:b/>
+          <w:bCs/>
+        </w:rPr>
+        <w:t xml:space="preserve"> - </w:t>
+      </w:r>
+      <w:r>
+        <w:rPr>
+          <w:rFonts w:ascii="Verdana" w:hAnsi="Verdana"/>
+          <w:color w:val="000000"/>
+          <w:sz w:val="18"/>
+          <w:szCs w:val="18"/>
+          <w:shd w:val="clear" w:color="auto" w:fill="FFFFFF"/>
+        </w:rPr>
+        <w:t>BT-549 breast cancer cell line</w:t>
+      </w:r>
+      <w:r>
+        <w:rPr>
+          <w:rFonts w:ascii="Verdana" w:hAnsi="Verdana"/>
+          <w:color w:val="000000"/>
+          <w:sz w:val="18"/>
+          <w:szCs w:val="18"/>
+        </w:rPr>
+        <w:br/>
+      </w:r>
+      <w:r>
+        <w:rPr>
+          <w:rFonts w:ascii="Verdana" w:hAnsi="Verdana"/>
+          <w:color w:val="000000"/>
+          <w:sz w:val="18"/>
+          <w:szCs w:val="18"/>
+          <w:shd w:val="clear" w:color="auto" w:fill="FFFFFF"/>
+        </w:rPr>
+        <w:t xml:space="preserve">treatment: </w:t>
+      </w:r>
+      <w:proofErr w:type="spellStart"/>
+      <w:r>
+        <w:rPr>
+          <w:rFonts w:ascii="Verdana" w:hAnsi="Verdana"/>
+          <w:color w:val="000000"/>
+          <w:sz w:val="18"/>
+          <w:szCs w:val="18"/>
+          <w:shd w:val="clear" w:color="auto" w:fill="FFFFFF"/>
+        </w:rPr>
+        <w:t>siControl</w:t>
+      </w:r>
+      <w:proofErr w:type="spellEnd"/>
+    </w:p>
+    <w:p>
+      <w:pPr>
+        <w:pStyle w:val="ListParagraph"/>
+      </w:pPr>
+    </w:p>
+    <w:p>
+      <w:pPr>
+        <w:pStyle w:val="ListParagraph"/>
+        <w:rPr>
+          <w:rFonts w:ascii="Verdana" w:hAnsi="Verdana"/>
+          <w:color w:val="000000"/>
+          <w:sz w:val="18"/>
+          <w:szCs w:val="18"/>
+          <w:shd w:val="clear" w:color="auto" w:fill="FFFFFF"/>
+        </w:rPr>
+      </w:pPr>
+      <w:r>
+        <w:rPr>
+          <w:b/>
+          <w:bCs/>
+        </w:rPr>
+        <w:t>GSM1338305</w:t>
+      </w:r>
+      <w:r>
+        <w:rPr>
+          <w:b/>
+          <w:bCs/>
+        </w:rPr>
+        <w:t xml:space="preserve"> - </w:t>
+      </w:r>
+      <w:r>
+        <w:rPr>
+          <w:rFonts w:ascii="Verdana" w:hAnsi="Verdana"/>
+          <w:color w:val="000000"/>
+          <w:sz w:val="18"/>
+          <w:szCs w:val="18"/>
+          <w:shd w:val="clear" w:color="auto" w:fill="FFFFFF"/>
+        </w:rPr>
+        <w:t>BT-549 breast cancer cell line</w:t>
+      </w:r>
+      <w:r>
+        <w:rPr>
+          <w:rFonts w:ascii="Verdana" w:hAnsi="Verdana"/>
+          <w:color w:val="000000"/>
+          <w:sz w:val="18"/>
+          <w:szCs w:val="18"/>
+        </w:rPr>
+        <w:br/>
+      </w:r>
+      <w:r>
+        <w:rPr>
+          <w:rFonts w:ascii="Verdana" w:hAnsi="Verdana"/>
+          <w:color w:val="000000"/>
+          <w:sz w:val="18"/>
+          <w:szCs w:val="18"/>
+          <w:shd w:val="clear" w:color="auto" w:fill="FFFFFF"/>
+        </w:rPr>
+        <w:t xml:space="preserve">treatment: </w:t>
+      </w:r>
+      <w:proofErr w:type="spellStart"/>
+      <w:r>
+        <w:rPr>
+          <w:rFonts w:ascii="Verdana" w:hAnsi="Verdana"/>
+          <w:color w:val="000000"/>
+          <w:sz w:val="18"/>
+          <w:szCs w:val="18"/>
+          <w:shd w:val="clear" w:color="auto" w:fill="FFFFFF"/>
+        </w:rPr>
+        <w:t>siControl</w:t>
+      </w:r>
+      <w:proofErr w:type="spellEnd"/>
+    </w:p>
+    <w:p>
+      <w:pPr>
+        <w:pStyle w:val="ListParagraph"/>
+      </w:pPr>
+    </w:p>
+    <w:p>
+      <w:pPr>
+        <w:pStyle w:val="ListParagraph"/>
+        <w:rPr>
+          <w:rFonts w:ascii="Verdana" w:hAnsi="Verdana"/>
+          <w:color w:val="000000"/>
+          <w:sz w:val="18"/>
+          <w:szCs w:val="18"/>
+          <w:shd w:val="clear" w:color="auto" w:fill="FFFFFF"/>
+        </w:rPr>
+      </w:pPr>
+      <w:r>
+        <w:rPr>
+          <w:b/>
+          <w:bCs/>
+        </w:rPr>
+        <w:t>GSM1338296</w:t>
+      </w:r>
+      <w:r>
+        <w:rPr>
+          <w:b/>
+          <w:bCs/>
+        </w:rPr>
+        <w:t xml:space="preserve"> - </w:t>
+      </w:r>
+      <w:r>
+        <w:rPr>
+          <w:rFonts w:ascii="Verdana" w:hAnsi="Verdana"/>
+          <w:color w:val="000000"/>
+          <w:sz w:val="18"/>
+          <w:szCs w:val="18"/>
+          <w:shd w:val="clear" w:color="auto" w:fill="FFFFFF"/>
+        </w:rPr>
+        <w:t>MDA-mB-468 breast cancer cell line</w:t>
+      </w:r>
+      <w:r>
+        <w:rPr>
+          <w:rFonts w:ascii="Verdana" w:hAnsi="Verdana"/>
+          <w:color w:val="000000"/>
+          <w:sz w:val="18"/>
+          <w:szCs w:val="18"/>
+        </w:rPr>
+        <w:br/>
+      </w:r>
+      <w:r>
+        <w:rPr>
+          <w:rFonts w:ascii="Verdana" w:hAnsi="Verdana"/>
+          <w:color w:val="000000"/>
+          <w:sz w:val="18"/>
+          <w:szCs w:val="18"/>
+          <w:shd w:val="clear" w:color="auto" w:fill="FFFFFF"/>
+        </w:rPr>
+        <w:t xml:space="preserve">treatment: </w:t>
+      </w:r>
+      <w:proofErr w:type="spellStart"/>
+      <w:r>
+        <w:rPr>
+          <w:rFonts w:ascii="Verdana" w:hAnsi="Verdana"/>
+          <w:color w:val="000000"/>
+          <w:sz w:val="18"/>
+          <w:szCs w:val="18"/>
+          <w:shd w:val="clear" w:color="auto" w:fill="FFFFFF"/>
+        </w:rPr>
+        <w:t>siPRKCD</w:t>
+      </w:r>
+      <w:proofErr w:type="spellEnd"/>
+    </w:p>
+    <w:p>
+      <w:pPr>
+        <w:pStyle w:val="ListParagraph"/>
+      </w:pPr>
+    </w:p>
+    <w:p>
+      <w:pPr>
+        <w:pStyle w:val="ListParagraph"/>
+        <w:rPr>
+          <w:rFonts w:ascii="Verdana" w:hAnsi="Verdana"/>
+          <w:color w:val="000000"/>
+          <w:sz w:val="18"/>
+          <w:szCs w:val="18"/>
+          <w:shd w:val="clear" w:color="auto" w:fill="FFFFFF"/>
+        </w:rPr>
+      </w:pPr>
+      <w:r>
+        <w:rPr>
+          <w:b/>
+          <w:bCs/>
+        </w:rPr>
+        <w:t>GSM1338300</w:t>
+      </w:r>
+      <w:r>
+        <w:rPr>
+          <w:b/>
+          <w:bCs/>
+        </w:rPr>
+        <w:t xml:space="preserve"> - </w:t>
+      </w:r>
+      <w:r>
+        <w:rPr>
+          <w:rFonts w:ascii="Verdana" w:hAnsi="Verdana"/>
+          <w:color w:val="000000"/>
+          <w:sz w:val="18"/>
+          <w:szCs w:val="18"/>
+          <w:shd w:val="clear" w:color="auto" w:fill="FFFFFF"/>
+        </w:rPr>
+        <w:t>MDA-mB-468 breast cancer cell line</w:t>
+      </w:r>
+      <w:r>
+        <w:rPr>
+          <w:rFonts w:ascii="Verdana" w:hAnsi="Verdana"/>
+          <w:color w:val="000000"/>
+          <w:sz w:val="18"/>
+          <w:szCs w:val="18"/>
+        </w:rPr>
+        <w:br/>
+      </w:r>
+      <w:r>
+        <w:rPr>
+          <w:rFonts w:ascii="Verdana" w:hAnsi="Verdana"/>
+          <w:color w:val="000000"/>
+          <w:sz w:val="18"/>
+          <w:szCs w:val="18"/>
+          <w:shd w:val="clear" w:color="auto" w:fill="FFFFFF"/>
+        </w:rPr>
+        <w:t xml:space="preserve">treatment: </w:t>
+      </w:r>
+      <w:proofErr w:type="spellStart"/>
+      <w:r>
+        <w:rPr>
+          <w:rFonts w:ascii="Verdana" w:hAnsi="Verdana"/>
+          <w:color w:val="000000"/>
+          <w:sz w:val="18"/>
+          <w:szCs w:val="18"/>
+          <w:shd w:val="clear" w:color="auto" w:fill="FFFFFF"/>
+        </w:rPr>
+        <w:t>siPRKCD</w:t>
+      </w:r>
+      <w:proofErr w:type="spellEnd"/>
+    </w:p>
+    <w:p>
+      <w:pPr>
+        <w:pStyle w:val="ListParagraph"/>
+      </w:pPr>
+    </w:p>
+    <w:p>
+      <w:pPr>
+        <w:pStyle w:val="ListParagraph"/>
+        <w:rPr>
+          <w:rFonts w:ascii="Verdana" w:hAnsi="Verdana"/>
+          <w:color w:val="000000"/>
+          <w:sz w:val="18"/>
+          <w:szCs w:val="18"/>
+          <w:shd w:val="clear" w:color="auto" w:fill="FFFFFF"/>
+        </w:rPr>
+      </w:pPr>
+      <w:r>
+        <w:rPr>
+          <w:b/>
+          <w:bCs/>
+        </w:rPr>
+        <w:t>GSM1338304</w:t>
+      </w:r>
+      <w:r>
+        <w:rPr>
+          <w:b/>
+          <w:bCs/>
+        </w:rPr>
+        <w:t xml:space="preserve"> - </w:t>
+      </w:r>
+      <w:r>
+        <w:rPr>
+          <w:rFonts w:ascii="Verdana" w:hAnsi="Verdana"/>
+          <w:color w:val="000000"/>
+          <w:sz w:val="18"/>
+          <w:szCs w:val="18"/>
+          <w:shd w:val="clear" w:color="auto" w:fill="FFFFFF"/>
+        </w:rPr>
+        <w:t>MDA-mB-468 breast cancer cell line</w:t>
+      </w:r>
+      <w:r>
+        <w:rPr>
+          <w:rFonts w:ascii="Verdana" w:hAnsi="Verdana"/>
+          <w:color w:val="000000"/>
+          <w:sz w:val="18"/>
+          <w:szCs w:val="18"/>
+        </w:rPr>
+        <w:br/>
+      </w:r>
+      <w:r>
+        <w:rPr>
+          <w:rFonts w:ascii="Verdana" w:hAnsi="Verdana"/>
+          <w:color w:val="000000"/>
+          <w:sz w:val="18"/>
+          <w:szCs w:val="18"/>
+          <w:shd w:val="clear" w:color="auto" w:fill="FFFFFF"/>
+        </w:rPr>
+        <w:t xml:space="preserve">treatment: </w:t>
+      </w:r>
+      <w:proofErr w:type="spellStart"/>
+      <w:r>
+        <w:rPr>
+          <w:rFonts w:ascii="Verdana" w:hAnsi="Verdana"/>
+          <w:color w:val="000000"/>
+          <w:sz w:val="18"/>
+          <w:szCs w:val="18"/>
+          <w:shd w:val="clear" w:color="auto" w:fill="FFFFFF"/>
+        </w:rPr>
+        <w:t>siPRKCD</w:t>
+      </w:r>
+      <w:proofErr w:type="spellEnd"/>
+    </w:p>
+    <w:p>
+      <w:pPr>
+        <w:pStyle w:val="ListParagraph"/>
+      </w:pPr>
+    </w:p>
+    <w:p>
+      <w:pPr>
+        <w:pStyle w:val="ListParagraph"/>
+        <w:rPr>
+          <w:rFonts w:ascii="Verdana" w:hAnsi="Verdana"/>
+          <w:color w:val="000000"/>
+          <w:sz w:val="18"/>
+          <w:szCs w:val="18"/>
+          <w:shd w:val="clear" w:color="auto" w:fill="FFFFFF"/>
+        </w:rPr>
+      </w:pPr>
+      <w:r>
+        <w:rPr>
+          <w:b/>
+          <w:bCs/>
+        </w:rPr>
+        <w:t>GSM1338295</w:t>
+      </w:r>
+      <w:r>
+        <w:rPr>
+          <w:b/>
+          <w:bCs/>
+        </w:rPr>
+        <w:t xml:space="preserve"> - </w:t>
+      </w:r>
+      <w:r>
+        <w:rPr>
+          <w:rFonts w:ascii="Verdana" w:hAnsi="Verdana"/>
+          <w:color w:val="000000"/>
+          <w:sz w:val="18"/>
+          <w:szCs w:val="18"/>
+          <w:shd w:val="clear" w:color="auto" w:fill="FFFFFF"/>
+        </w:rPr>
+        <w:t>MDA-MB-468 breast cancer cell line</w:t>
+      </w:r>
+      <w:r>
+        <w:rPr>
+          <w:rFonts w:ascii="Verdana" w:hAnsi="Verdana"/>
+          <w:color w:val="000000"/>
+          <w:sz w:val="18"/>
+          <w:szCs w:val="18"/>
+        </w:rPr>
+        <w:br/>
+      </w:r>
+      <w:r>
+        <w:rPr>
+          <w:rFonts w:ascii="Verdana" w:hAnsi="Verdana"/>
+          <w:color w:val="000000"/>
+          <w:sz w:val="18"/>
+          <w:szCs w:val="18"/>
+          <w:shd w:val="clear" w:color="auto" w:fill="FFFFFF"/>
+        </w:rPr>
+        <w:t xml:space="preserve">treatment: </w:t>
+      </w:r>
+      <w:proofErr w:type="spellStart"/>
+      <w:r>
+        <w:rPr>
+          <w:rFonts w:ascii="Verdana" w:hAnsi="Verdana"/>
+          <w:color w:val="000000"/>
+          <w:sz w:val="18"/>
+          <w:szCs w:val="18"/>
+          <w:shd w:val="clear" w:color="auto" w:fill="FFFFFF"/>
+        </w:rPr>
+        <w:t>siControl</w:t>
+      </w:r>
+      <w:proofErr w:type="spellEnd"/>
+    </w:p>
+    <w:p>
+      <w:pPr>
+        <w:pStyle w:val="ListParagraph"/>
+      </w:pPr>
+    </w:p>
+    <w:p>
+      <w:pPr>
+        <w:pStyle w:val="ListParagraph"/>
+        <w:rPr>
+          <w:rFonts w:ascii="Verdana" w:hAnsi="Verdana"/>
+          <w:color w:val="000000"/>
+          <w:sz w:val="18"/>
+          <w:szCs w:val="18"/>
+          <w:shd w:val="clear" w:color="auto" w:fill="FFFFFF"/>
+        </w:rPr>
+      </w:pPr>
+      <w:r>
+        <w:rPr>
+          <w:b/>
+          <w:bCs/>
+        </w:rPr>
+        <w:t>GSM1338299</w:t>
+      </w:r>
+      <w:r>
+        <w:rPr>
+          <w:b/>
+          <w:bCs/>
+        </w:rPr>
+        <w:t xml:space="preserve"> - </w:t>
+      </w:r>
+      <w:r>
+        <w:rPr>
+          <w:rFonts w:ascii="Verdana" w:hAnsi="Verdana"/>
+          <w:color w:val="000000"/>
+          <w:sz w:val="18"/>
+          <w:szCs w:val="18"/>
+          <w:shd w:val="clear" w:color="auto" w:fill="FFFFFF"/>
+        </w:rPr>
+        <w:t>MDA-MB-468 breast cancer cell line</w:t>
+      </w:r>
+      <w:r>
+        <w:rPr>
+          <w:rFonts w:ascii="Verdana" w:hAnsi="Verdana"/>
+          <w:color w:val="000000"/>
+          <w:sz w:val="18"/>
+          <w:szCs w:val="18"/>
+        </w:rPr>
+        <w:br/>
+      </w:r>
+      <w:r>
+        <w:rPr>
+          <w:rFonts w:ascii="Verdana" w:hAnsi="Verdana"/>
+          <w:color w:val="000000"/>
+          <w:sz w:val="18"/>
+          <w:szCs w:val="18"/>
+          <w:shd w:val="clear" w:color="auto" w:fill="FFFFFF"/>
+        </w:rPr>
+        <w:t xml:space="preserve">treatment: </w:t>
+      </w:r>
+      <w:proofErr w:type="spellStart"/>
+      <w:r>
+        <w:rPr>
+          <w:rFonts w:ascii="Verdana" w:hAnsi="Verdana"/>
+          <w:color w:val="000000"/>
+          <w:sz w:val="18"/>
+          <w:szCs w:val="18"/>
+          <w:shd w:val="clear" w:color="auto" w:fill="FFFFFF"/>
+        </w:rPr>
+        <w:t>siControl</w:t>
+      </w:r>
+      <w:proofErr w:type="spellEnd"/>
+    </w:p>
+    <w:p>
+      <w:pPr>
+        <w:pStyle w:val="ListParagraph"/>
+      </w:pPr>
+    </w:p>
+    <w:p>
+      <w:pPr>
+        <w:pStyle w:val="ListParagraph"/>
+        <w:rPr>
+          <w:rFonts w:ascii="Verdana" w:hAnsi="Verdana"/>
+          <w:color w:val="000000"/>
+          <w:sz w:val="18"/>
+          <w:szCs w:val="18"/>
+          <w:shd w:val="clear" w:color="auto" w:fill="FFFFFF"/>
+        </w:rPr>
+      </w:pPr>
+      <w:r>
+        <w:rPr>
+          <w:b/>
+          <w:bCs/>
+        </w:rPr>
+        <w:t>GSM1338303</w:t>
+      </w:r>
+      <w:r>
+        <w:rPr>
+          <w:b/>
+          <w:bCs/>
+        </w:rPr>
+        <w:t xml:space="preserve"> - </w:t>
+      </w:r>
+      <w:r>
+        <w:rPr>
+          <w:rFonts w:ascii="Verdana" w:hAnsi="Verdana"/>
+          <w:color w:val="000000"/>
+          <w:sz w:val="18"/>
+          <w:szCs w:val="18"/>
+          <w:shd w:val="clear" w:color="auto" w:fill="FFFFFF"/>
+        </w:rPr>
+        <w:t>MDA-MB-468 breast cancer cell line</w:t>
+      </w:r>
+      <w:r>
+        <w:rPr>
+          <w:rFonts w:ascii="Verdana" w:hAnsi="Verdana"/>
+          <w:color w:val="000000"/>
+          <w:sz w:val="18"/>
+          <w:szCs w:val="18"/>
+        </w:rPr>
+        <w:br/>
+      </w:r>
+      <w:r>
+        <w:rPr>
+          <w:rFonts w:ascii="Verdana" w:hAnsi="Verdana"/>
+          <w:color w:val="000000"/>
+          <w:sz w:val="18"/>
+          <w:szCs w:val="18"/>
+          <w:shd w:val="clear" w:color="auto" w:fill="FFFFFF"/>
+        </w:rPr>
+        <w:t xml:space="preserve">treatment: </w:t>
+      </w:r>
+      <w:proofErr w:type="spellStart"/>
+      <w:r>
+        <w:rPr>
+          <w:rFonts w:ascii="Verdana" w:hAnsi="Verdana"/>
+          <w:color w:val="000000"/>
+          <w:sz w:val="18"/>
+          <w:szCs w:val="18"/>
+          <w:shd w:val="clear" w:color="auto" w:fill="FFFFFF"/>
+        </w:rPr>
+        <w:t>siControl</w:t>
+      </w:r>
+      <w:proofErr w:type="spellEnd"/>
+    </w:p>
+    <w:p>
+      <w:pPr>
+        <w:pStyle w:val="ListParagraph"/>
+        <w:pBdr>
+          <w:bottom w:val="double" w:sz="6" w:space="1" w:color="auto"/>
+        </w:pBdr>
+      </w:pPr>
+    </w:p>
+    <w:p>
+      <w:pPr>
+        <w:pStyle w:val="ListParagraph"/>
+        <w:bidi/>
+        <w:rPr>
+          <w:rtl/>
+        </w:rPr>
+      </w:pPr>
+    </w:p>
+    <w:p>
+      <w:pPr>
+        <w:pStyle w:val="ListParagraph"/>
+        <w:bidi/>
+        <w:rPr>
+          <w:rtl/>
+        </w:rPr>
+      </w:pPr>
+      <w:r>
+        <w:rPr>
+          <w:rFonts w:hint="cs"/>
+          <w:rtl/>
+        </w:rPr>
+        <w:t>קבלת הדאטאסט:</w:t>
+      </w:r>
+    </w:p>
+    <w:p>
+      <w:pPr>
+        <w:pStyle w:val="ListParagraph"/>
+        <w:bidi/>
+        <w:rPr>
+          <w:rtl/>
+        </w:rPr>
+      </w:pPr>
+    </w:p>
+    <w:p>
+      <w:pPr>
+        <w:pStyle w:val="ListParagraph"/>
+        <w:numPr>
+          <w:ilvl w:val="0"/>
+          <w:numId w:val="7"/>
+        </w:numPr>
+        <w:bidi/>
+      </w:pPr>
+      <w:r>
+        <w:rPr>
+          <w:rFonts w:hint="cs"/>
+          <w:rtl/>
+        </w:rPr>
+        <w:t>סינון גנים:</w:t>
+      </w:r>
+    </w:p>
+    <w:p>
+      <w:pPr>
+        <w:pStyle w:val="ListParagraph"/>
+        <w:bidi/>
+        <w:ind w:left="1080"/>
+      </w:pPr>
+      <w:r>
+        <w:rPr>
+          <w:noProof/>
+        </w:rPr>
+        <w:lastRenderedPageBreak/>
+        <w:drawing>
+          <wp:inline distT="0" distB="0" distL="0" distR="0" wp14:anchorId="669325A7" wp14:editId="36187121">
+            <wp:extent cx="5514975" cy="4248150"/>
+            <wp:effectExtent l="0" t="0" r="9525" b="0"/>
+            <wp:docPr id="1" name="Picture 1"/>
+            <wp:cNvGraphicFramePr>
+              <a:graphicFrameLocks xmlns:a="http://schemas.openxmlformats.org/drawingml/2006/main" noChangeAspect="1"/>
+            </wp:cNvGraphicFramePr>
+            <a:graphic xmlns:a="http://schemas.openxmlformats.org/drawingml/2006/main">
+              <a:graphicData uri="http://schemas.openxmlformats.org/drawingml/2006/picture">
+                <pic:pic xmlns:pic="http://schemas.openxmlformats.org/drawingml/2006/picture">
+                  <pic:nvPicPr>
+                    <pic:cNvPr id="1" name=""/>
+                    <pic:cNvPicPr/>
+                  </pic:nvPicPr>
+                  <pic:blipFill>
+                    <a:blip r:embed="rId8"/>
+                    <a:stretch>
+                      <a:fillRect/>
+                    </a:stretch>
+                  </pic:blipFill>
+                  <pic:spPr>
+                    <a:xfrm>
+                      <a:off x="0" y="0"/>
+                      <a:ext cx="5514975" cy="4248150"/>
+                    </a:xfrm>
+                    <a:prstGeom prst="rect">
+                      <a:avLst/>
+                    </a:prstGeom>
+                  </pic:spPr>
+                </pic:pic>
+              </a:graphicData>
+            </a:graphic>
+          </wp:inline>
+        </w:drawing>
+      </w:r>
+    </w:p>
+    <w:p>
+      <w:pPr>
+        <w:pStyle w:val="ListParagraph"/>
+        <w:bidi/>
+        <w:ind w:left="1080"/>
+      </w:pPr>
+      <w:r>
+        <w:rPr>
+          <w:rFonts w:hint="cs"/>
+          <w:rtl/>
+        </w:rPr>
+        <w:t>הערך שנבחר: 0.000</w:t>
+      </w:r>
+      <w:r>
+        <w:rPr>
+          <w:rFonts w:hint="cs"/>
+          <w:rtl/>
+        </w:rPr>
+        <w:t>05</w:t>
+      </w:r>
+      <w:r>
+        <w:rPr>
+          <w:rFonts w:hint="cs"/>
+          <w:rtl/>
+        </w:rPr>
+        <w:t>.</w:t>
+      </w:r>
+    </w:p>
+    <w:p>
+      <w:pPr>
+        <w:pStyle w:val="ListParagraph"/>
+        <w:bidi/>
+        <w:ind w:left="1080"/>
+      </w:pPr>
+      <w:r>
+        <w:t>Variance threshold:  5e-05</w:t>
+      </w:r>
+    </w:p>
+    <w:p>
+      <w:pPr>
+        <w:pStyle w:val="ListParagraph"/>
+        <w:bidi/>
+        <w:ind w:left="1080"/>
+      </w:pPr>
+      <w:r>
+        <w:t xml:space="preserve">after filtering, train size is:  </w:t>
+      </w:r>
+      <w:proofErr w:type="gramStart"/>
+      <w:r>
+        <w:t>8557  test</w:t>
+      </w:r>
+      <w:proofErr w:type="gramEnd"/>
+      <w:r>
+        <w:t xml:space="preserve"> size is:  2412</w:t>
+      </w:r>
+    </w:p>
+    <w:p>
+      <w:pPr>
+        <w:pStyle w:val="ListParagraph"/>
+        <w:bidi/>
+        <w:ind w:left="1080"/>
+      </w:pPr>
+      <w:r>
+        <w:t>TRUE in train size:  1005 TRUE in test size:  259</w:t>
+      </w:r>
+    </w:p>
+    <w:p>
+      <w:pPr>
+        <w:pStyle w:val="ListParagraph"/>
+        <w:bidi/>
+        <w:ind w:left="1080"/>
+      </w:pPr>
+      <w:r>
+        <w:t>Decision Tree</w:t>
+      </w:r>
+    </w:p>
+    <w:p>
+      <w:pPr>
+        <w:pStyle w:val="ListParagraph"/>
+        <w:bidi/>
+        <w:ind w:left="1080"/>
+      </w:pPr>
+      <w:r>
+        <w:t>accuracy score:  0.8208955223880597</w:t>
+      </w:r>
+    </w:p>
+    <w:p>
+      <w:pPr>
+        <w:pStyle w:val="ListParagraph"/>
+        <w:bidi/>
+        <w:ind w:left="1080"/>
+      </w:pPr>
+      <w:r>
+        <w:t>recall score:  0.14285714285714285</w:t>
+      </w:r>
+    </w:p>
+    <w:p>
+      <w:pPr>
+        <w:pStyle w:val="ListParagraph"/>
+        <w:bidi/>
+        <w:ind w:left="1080"/>
+      </w:pPr>
+      <w:r>
+        <w:t>precision score:  0.14979757085020243</w:t>
+      </w:r>
+    </w:p>
+    <w:p>
+      <w:pPr>
+        <w:pStyle w:val="ListParagraph"/>
+        <w:numPr>
+          <w:ilvl w:val="0"/>
+          <w:numId w:val="7"/>
+        </w:numPr>
+        <w:bidi/>
+      </w:pPr>
+      <w:r>
+        <w:t>Oversampling</w:t>
+      </w:r>
+      <w:r>
+        <w:rPr>
+          <w:rFonts w:hint="cs"/>
+          <w:rtl/>
+        </w:rPr>
+        <w:t>:</w:t>
+      </w:r>
+      <w:r>
+        <w:rPr>
+          <w:rFonts w:hint="cs"/>
+          <w:rtl/>
+        </w:rPr>
+        <w:t xml:space="preserve"> </w:t>
+      </w:r>
+    </w:p>
+    <w:p>
+      <w:pPr>
+        <w:pStyle w:val="ListParagraph"/>
+        <w:bidi/>
+        <w:ind w:left="1080"/>
+        <w:rPr>
+          <w:rtl/>
+        </w:rPr>
+      </w:pPr>
+      <w:r>
+        <w:rPr>
+          <w:noProof/>
+        </w:rPr>
+        <w:lastRenderedPageBreak/>
+        <w:drawing>
+          <wp:inline distT="0" distB="0" distL="0" distR="0" wp14:anchorId="689653E3" wp14:editId="6A1D0BE5">
+            <wp:extent cx="5438775" cy="4276725"/>
+            <wp:effectExtent l="0" t="0" r="9525" b="9525"/>
+            <wp:docPr id="6" name="Picture 6"/>
+            <wp:cNvGraphicFramePr>
+              <a:graphicFrameLocks xmlns:a="http://schemas.openxmlformats.org/drawingml/2006/main" noChangeAspect="1"/>
+            </wp:cNvGraphicFramePr>
+            <a:graphic xmlns:a="http://schemas.openxmlformats.org/drawingml/2006/main">
+              <a:graphicData uri="http://schemas.openxmlformats.org/drawingml/2006/picture">
+                <pic:pic xmlns:pic="http://schemas.openxmlformats.org/drawingml/2006/picture">
+                  <pic:nvPicPr>
+                    <pic:cNvPr id="1" name=""/>
+                    <pic:cNvPicPr/>
+                  </pic:nvPicPr>
+                  <pic:blipFill>
+                    <a:blip r:embed="rId9"/>
+                    <a:stretch>
+                      <a:fillRect/>
+                    </a:stretch>
+                  </pic:blipFill>
+                  <pic:spPr>
+                    <a:xfrm>
+                      <a:off x="0" y="0"/>
+                      <a:ext cx="5438775" cy="4276725"/>
+                    </a:xfrm>
+                    <a:prstGeom prst="rect">
+                      <a:avLst/>
+                    </a:prstGeom>
+                  </pic:spPr>
+                </pic:pic>
+              </a:graphicData>
+            </a:graphic>
+          </wp:inline>
+        </w:drawing>
+      </w:r>
+    </w:p>
+    <w:p>
+      <w:pPr>
+        <w:pStyle w:val="ListParagraph"/>
+        <w:bidi/>
+        <w:ind w:left="1080"/>
+      </w:pPr>
+      <w:proofErr w:type="spellStart"/>
+      <w:r>
+        <w:t>coef</w:t>
+      </w:r>
+      <w:proofErr w:type="spellEnd"/>
+      <w:r>
+        <w:t xml:space="preserve"> is:  1</w:t>
+      </w:r>
+    </w:p>
+    <w:p>
+      <w:pPr>
+        <w:pStyle w:val="ListParagraph"/>
+        <w:bidi/>
+        <w:ind w:left="1080"/>
+      </w:pPr>
+      <w:r>
+        <w:t>after oversampling, train size is:  15104</w:t>
+      </w:r>
+    </w:p>
+    <w:p>
+      <w:pPr>
+        <w:pStyle w:val="ListParagraph"/>
+        <w:bidi/>
+        <w:ind w:left="1080"/>
+      </w:pPr>
+      <w:r>
+        <w:t>TRUE in train size:  7552</w:t>
+      </w:r>
+    </w:p>
+    <w:p>
+      <w:pPr>
+        <w:pStyle w:val="ListParagraph"/>
+        <w:bidi/>
+        <w:ind w:left="1080"/>
+      </w:pPr>
+      <w:r>
+        <w:t>Decision Tree</w:t>
+      </w:r>
+    </w:p>
+    <w:p>
+      <w:pPr>
+        <w:pStyle w:val="ListParagraph"/>
+        <w:bidi/>
+        <w:ind w:left="1080"/>
+      </w:pPr>
+      <w:r>
+        <w:t>accuracy score:  0.7893864013266998</w:t>
+      </w:r>
+    </w:p>
+    <w:p>
+      <w:pPr>
+        <w:pStyle w:val="ListParagraph"/>
+        <w:bidi/>
+        <w:ind w:left="1080"/>
+      </w:pPr>
+      <w:r>
+        <w:t>recall score:  0.15057915057915058</w:t>
+      </w:r>
+    </w:p>
+    <w:p>
+      <w:pPr>
+        <w:pStyle w:val="ListParagraph"/>
+        <w:bidi/>
+        <w:ind w:left="1080"/>
+      </w:pPr>
+      <w:r>
+        <w:t>precision score:  0.11926605504587157</w:t>
+      </w:r>
+    </w:p>
+    <w:p>
+      <w:pPr>
+        <w:pStyle w:val="ListParagraph"/>
+        <w:bidi/>
+        <w:ind w:left="1080"/>
+      </w:pPr>
+    </w:p>
+    <w:p>
+      <w:pPr>
+        <w:pStyle w:val="ListParagraph"/>
+        <w:bidi/>
+        <w:ind w:left="1080"/>
+        <w:rPr>
+          <w:rFonts w:hint="cs"/>
+          <w:rtl/>
+        </w:rPr>
+      </w:pPr>
+      <w:r>
+        <w:rPr>
+          <w:rFonts w:hint="cs"/>
+          <w:rtl/>
+        </w:rPr>
+        <w:t>ניתן לראות כי התוצאות לא השתפרו</w:t>
+      </w:r>
+      <w:r>
+        <w:rPr>
+          <w:rFonts w:hint="cs"/>
+          <w:rtl/>
+        </w:rPr>
+        <w:t xml:space="preserve">, אך </w:t>
+      </w:r>
       <w:bookmarkStart w:id="0" w:name="_GoBack"/>
       <w:bookmarkEnd w:id="0"/>
-    </w:p>
-    <w:p>
-      <w:pPr>
-        <w:bidi/>
+      <w:r>
+        <w:rPr>
+          <w:rFonts w:hint="cs"/>
+          <w:rtl/>
+        </w:rPr>
+        <w:t>ניקח את הגרסה הזו מכיוון</w:t>
+      </w:r>
+      <w:r>
+        <w:rPr>
+          <w:rFonts w:hint="cs"/>
+          <w:rtl/>
+        </w:rPr>
+        <w:t xml:space="preserve"> שהדאטאסט מאוזן יותר ואנו מעריכים כי זה יעזור בהמשך.</w:t>
+      </w:r>
+    </w:p>
+    <w:p>
+      <w:pPr>
+        <w:pStyle w:val="ListParagraph"/>
+        <w:numPr>
+          <w:ilvl w:val="0"/>
+          <w:numId w:val="7"/>
+        </w:numPr>
+        <w:bidi/>
+      </w:pPr>
+      <w:proofErr w:type="spellStart"/>
+      <w:r>
+        <w:t>Undersampling</w:t>
+      </w:r>
+      <w:proofErr w:type="spellEnd"/>
+      <w:r>
+        <w:rPr>
+          <w:rFonts w:hint="cs"/>
+          <w:rtl/>
+        </w:rPr>
+        <w:t>:</w:t>
+      </w:r>
+    </w:p>
+    <w:p>
+      <w:pPr>
+        <w:pStyle w:val="ListParagraph"/>
+        <w:bidi/>
+        <w:ind w:left="1080"/>
+      </w:pPr>
+      <w:r>
+        <w:rPr>
+          <w:noProof/>
+        </w:rPr>
+        <w:lastRenderedPageBreak/>
+        <w:drawing>
+          <wp:inline distT="0" distB="0" distL="0" distR="0" wp14:anchorId="4F195AF1" wp14:editId="1AC2B41B">
+            <wp:extent cx="5391150" cy="4305300"/>
+            <wp:effectExtent l="0" t="0" r="0" b="0"/>
+            <wp:docPr id="3" name="Picture 3"/>
+            <wp:cNvGraphicFramePr>
+              <a:graphicFrameLocks xmlns:a="http://schemas.openxmlformats.org/drawingml/2006/main" noChangeAspect="1"/>
+            </wp:cNvGraphicFramePr>
+            <a:graphic xmlns:a="http://schemas.openxmlformats.org/drawingml/2006/main">
+              <a:graphicData uri="http://schemas.openxmlformats.org/drawingml/2006/picture">
+                <pic:pic xmlns:pic="http://schemas.openxmlformats.org/drawingml/2006/picture">
+                  <pic:nvPicPr>
+                    <pic:cNvPr id="1" name=""/>
+                    <pic:cNvPicPr/>
+                  </pic:nvPicPr>
+                  <pic:blipFill>
+                    <a:blip r:embed="rId10"/>
+                    <a:stretch>
+                      <a:fillRect/>
+                    </a:stretch>
+                  </pic:blipFill>
+                  <pic:spPr>
+                    <a:xfrm>
+                      <a:off x="0" y="0"/>
+                      <a:ext cx="5391150" cy="4305300"/>
+                    </a:xfrm>
+                    <a:prstGeom prst="rect">
+                      <a:avLst/>
+                    </a:prstGeom>
+                  </pic:spPr>
+                </pic:pic>
+              </a:graphicData>
+            </a:graphic>
+          </wp:inline>
+        </w:drawing>
+      </w:r>
+    </w:p>
+    <w:p>
+      <w:pPr>
+        <w:pStyle w:val="ListParagraph"/>
+        <w:bidi/>
+        <w:ind w:left="1080"/>
+      </w:pPr>
+      <w:proofErr w:type="spellStart"/>
+      <w:r>
+        <w:t>coef</w:t>
+      </w:r>
+      <w:proofErr w:type="spellEnd"/>
+      <w:r>
+        <w:t xml:space="preserve"> is:  0.5</w:t>
+      </w:r>
+    </w:p>
+    <w:p>
+      <w:pPr>
+        <w:pStyle w:val="ListParagraph"/>
+        <w:bidi/>
+        <w:ind w:left="1080"/>
+      </w:pPr>
+      <w:r>
+        <w:t xml:space="preserve">after </w:t>
+      </w:r>
+      <w:proofErr w:type="spellStart"/>
+      <w:r>
+        <w:t>undersampling</w:t>
+      </w:r>
+      <w:proofErr w:type="spellEnd"/>
+      <w:r>
+        <w:t>, train size is:  4781</w:t>
+      </w:r>
+    </w:p>
+    <w:p>
+      <w:pPr>
+        <w:pStyle w:val="ListParagraph"/>
+        <w:bidi/>
+        <w:ind w:left="1080"/>
+      </w:pPr>
+      <w:r>
+        <w:t>TRUE in train size:  1005</w:t>
+      </w:r>
+    </w:p>
+    <w:p>
+      <w:pPr>
+        <w:pStyle w:val="ListParagraph"/>
+        <w:bidi/>
+        <w:ind w:left="1080"/>
+      </w:pPr>
+      <w:r>
+        <w:t>Decision Tree</w:t>
+      </w:r>
+    </w:p>
+    <w:p>
+      <w:pPr>
+        <w:pStyle w:val="ListParagraph"/>
+        <w:bidi/>
+        <w:ind w:left="1080"/>
+      </w:pPr>
+      <w:r>
+        <w:t>accuracy score:  0.7566334991708126</w:t>
+      </w:r>
+    </w:p>
+    <w:p>
+      <w:pPr>
+        <w:pStyle w:val="ListParagraph"/>
+        <w:bidi/>
+        <w:ind w:left="1080"/>
+      </w:pPr>
+      <w:r>
+        <w:t>recall score:  0.2625482625482625</w:t>
+      </w:r>
+    </w:p>
+    <w:p>
+      <w:pPr>
+        <w:pStyle w:val="ListParagraph"/>
+        <w:bidi/>
+        <w:ind w:left="1080"/>
+      </w:pPr>
+      <w:r>
+        <w:t>precision score:  0.14655172413793102</w:t>
+      </w:r>
+    </w:p>
+    <w:p>
+      <w:pPr>
+        <w:pStyle w:val="ListParagraph"/>
+        <w:bidi/>
+        <w:ind w:left="1080"/>
+        <w:rPr>
+          <w:rtl/>
+        </w:rPr>
+      </w:pPr>
+      <w:r>
+        <w:rPr>
+          <w:rFonts w:hint="cs"/>
+          <w:rtl/>
+        </w:rPr>
+        <w:t>אמנם התוצאות יותר טובות אך מבדיקה נוספת במסווגים אחרים, וכן השיקול של הקטנת הדאטאסט, החלטנו לא להשתמש ב-</w:t>
+      </w:r>
+      <w:proofErr w:type="spellStart"/>
+      <w:r>
+        <w:t>undersampling</w:t>
+      </w:r>
+      <w:proofErr w:type="spellEnd"/>
+      <w:r>
+        <w:rPr>
+          <w:rFonts w:hint="cs"/>
+          <w:rtl/>
+        </w:rPr>
+        <w:t>.</w:t>
+      </w:r>
+    </w:p>
+    <w:p>
+      <w:pPr>
+        <w:pStyle w:val="ListParagraph"/>
+        <w:bidi/>
+        <w:ind w:left="1080"/>
+        <w:rPr>
+          <w:rtl/>
+        </w:rPr>
+      </w:pPr>
+    </w:p>
+    <w:p>
+      <w:pPr>
+        <w:pStyle w:val="ListParagraph"/>
+        <w:bidi/>
+        <w:ind w:left="1080"/>
+      </w:pPr>
+    </w:p>
+    <w:p>
+      <w:pPr>
+        <w:pStyle w:val="ListParagraph"/>
+        <w:bidi/>
+        <w:ind w:left="1080"/>
+      </w:pPr>
+    </w:p>
+    <w:p>
+      <w:pPr>
+        <w:pStyle w:val="ListParagraph"/>
+        <w:bidi/>
+        <w:ind w:left="1080"/>
         <w:rPr>
           <w:b/>
           <w:bCs/>
-        </w:rPr>
-      </w:pPr>
-    </w:p>
-    <w:p>
-      <w:pPr>
-        <w:pStyle w:val="ListParagraph"/>
-        <w:rPr>
+          <w:rtl/>
+        </w:rPr>
+      </w:pPr>
+      <w:r>
+        <w:rPr>
+          <w:rFonts w:hint="cs"/>
           <w:b/>
           <w:bCs/>
-        </w:rPr>
-      </w:pPr>
-    </w:p>
-    <w:p>
-      <w:pPr>
-        <w:pStyle w:val="ListParagraph"/>
-        <w:rPr>
-          <w:rFonts w:ascii="Verdana" w:hAnsi="Verdana"/>
-          <w:color w:val="000000"/>
-          <w:sz w:val="18"/>
-          <w:szCs w:val="18"/>
-          <w:shd w:val="clear" w:color="auto" w:fill="FFFFFF"/>
-        </w:rPr>
-      </w:pPr>
+          <w:rtl/>
+        </w:rPr>
+        <w:t xml:space="preserve">נבחר: </w:t>
+      </w:r>
+      <w:proofErr w:type="spellStart"/>
       <w:r>
         <w:rPr>
           <w:b/>
           <w:bCs/>
         </w:rPr>
-        <w:t>GSM1338298</w:t>
-      </w:r>
+        <w:t>filter+oversample</w:t>
+      </w:r>
+      <w:proofErr w:type="spellEnd"/>
       <w:r>
         <w:rPr>
           <w:b/>
           <w:bCs/>
         </w:rPr>
-        <w:t xml:space="preserve"> - </w:t>
-      </w:r>
-      <w:r>
-        <w:rPr>
-          <w:rFonts w:ascii="Verdana" w:hAnsi="Verdana"/>
-          <w:color w:val="000000"/>
-          <w:sz w:val="18"/>
-          <w:szCs w:val="18"/>
-          <w:shd w:val="clear" w:color="auto" w:fill="FFFFFF"/>
-        </w:rPr>
-        <w:t>BT-549 breast cancer cell line</w:t>
-      </w:r>
-      <w:r>
-        <w:rPr>
-          <w:rFonts w:ascii="Verdana" w:hAnsi="Verdana"/>
-          <w:color w:val="000000"/>
-          <w:sz w:val="18"/>
-          <w:szCs w:val="18"/>
-        </w:rPr>
-        <w:br/>
-      </w:r>
-      <w:r>
-        <w:rPr>
-          <w:rFonts w:ascii="Verdana" w:hAnsi="Verdana"/>
-          <w:color w:val="000000"/>
-          <w:sz w:val="18"/>
-          <w:szCs w:val="18"/>
-          <w:shd w:val="clear" w:color="auto" w:fill="FFFFFF"/>
-        </w:rPr>
-        <w:t xml:space="preserve">treatment: </w:t>
+        <w:t xml:space="preserve"> with </w:t>
       </w:r>
       <w:proofErr w:type="spellStart"/>
-      <w:r>
-        <w:rPr>
-          <w:rFonts w:ascii="Verdana" w:hAnsi="Verdana"/>
-          <w:color w:val="000000"/>
-          <w:sz w:val="18"/>
-          <w:szCs w:val="18"/>
-          <w:shd w:val="clear" w:color="auto" w:fill="FFFFFF"/>
-        </w:rPr>
-        <w:t>siPRKCD</w:t>
-      </w:r>
-      <w:proofErr w:type="spellEnd"/>
-    </w:p>
-    <w:p>
-      <w:pPr>
-        <w:pStyle w:val="ListParagraph"/>
-      </w:pPr>
-    </w:p>
-    <w:p>
-      <w:pPr>
-        <w:pStyle w:val="ListParagraph"/>
-        <w:rPr>
-          <w:rFonts w:ascii="Verdana" w:hAnsi="Verdana"/>
-          <w:color w:val="000000"/>
-          <w:sz w:val="18"/>
-          <w:szCs w:val="18"/>
-          <w:shd w:val="clear" w:color="auto" w:fill="FFFFFF"/>
-        </w:rPr>
-      </w:pPr>
       <w:r>
         <w:rPr>
           <w:b/>
           <w:bCs/>
         </w:rPr>
-        <w:lastRenderedPageBreak/>
-        <w:t>GSM1338302</w:t>
-      </w:r>
+        <w:t>coef</w:t>
+      </w:r>
+      <w:proofErr w:type="spellEnd"/>
       <w:r>
         <w:rPr>
           <w:b/>
           <w:bCs/>
         </w:rPr>
-        <w:t xml:space="preserve"> - </w:t>
-      </w:r>
-      <w:r>
-        <w:rPr>
-          <w:rFonts w:ascii="Verdana" w:hAnsi="Verdana"/>
-          <w:color w:val="000000"/>
-          <w:sz w:val="18"/>
-          <w:szCs w:val="18"/>
-          <w:shd w:val="clear" w:color="auto" w:fill="FFFFFF"/>
-        </w:rPr>
-        <w:t>BT-549 breast cancer cell line</w:t>
-      </w:r>
-      <w:r>
-        <w:rPr>
-          <w:rFonts w:ascii="Verdana" w:hAnsi="Verdana"/>
-          <w:color w:val="000000"/>
-          <w:sz w:val="18"/>
-          <w:szCs w:val="18"/>
-        </w:rPr>
-        <w:br/>
-      </w:r>
-      <w:r>
-        <w:rPr>
-          <w:rFonts w:ascii="Verdana" w:hAnsi="Verdana"/>
-          <w:color w:val="000000"/>
-          <w:sz w:val="18"/>
-          <w:szCs w:val="18"/>
-          <w:shd w:val="clear" w:color="auto" w:fill="FFFFFF"/>
-        </w:rPr>
-        <w:t xml:space="preserve">treatment: </w:t>
-      </w:r>
-      <w:proofErr w:type="spellStart"/>
-      <w:r>
-        <w:rPr>
-          <w:rFonts w:ascii="Verdana" w:hAnsi="Verdana"/>
-          <w:color w:val="000000"/>
-          <w:sz w:val="18"/>
-          <w:szCs w:val="18"/>
-          <w:shd w:val="clear" w:color="auto" w:fill="FFFFFF"/>
-        </w:rPr>
-        <w:t>siPRKCD</w:t>
-      </w:r>
-      <w:proofErr w:type="spellEnd"/>
-    </w:p>
-    <w:p>
-      <w:pPr>
-        <w:pStyle w:val="ListParagraph"/>
-      </w:pPr>
-    </w:p>
-    <w:p>
-      <w:pPr>
-        <w:pStyle w:val="ListParagraph"/>
-        <w:rPr>
-          <w:rFonts w:ascii="Verdana" w:hAnsi="Verdana"/>
-          <w:color w:val="000000"/>
-          <w:sz w:val="18"/>
-          <w:szCs w:val="18"/>
-          <w:shd w:val="clear" w:color="auto" w:fill="FFFFFF"/>
-        </w:rPr>
-      </w:pPr>
-      <w:r>
-        <w:rPr>
+        <w:t xml:space="preserve"> 1</w:t>
+      </w:r>
+    </w:p>
+    <w:p>
+      <w:pPr>
+        <w:pStyle w:val="ListParagraph"/>
+        <w:bidi/>
+        <w:ind w:left="1080"/>
+        <w:rPr>
+          <w:rFonts w:hint="cs"/>
           <w:b/>
           <w:bCs/>
         </w:rPr>
-        <w:t>GSM1338306</w:t>
-      </w:r>
+      </w:pPr>
       <w:r>
         <w:rPr>
           <w:b/>
           <w:bCs/>
         </w:rPr>
-        <w:t xml:space="preserve"> – </w:t>
-      </w:r>
-      <w:r>
-        <w:rPr>
-          <w:rFonts w:ascii="Verdana" w:hAnsi="Verdana"/>
-          <w:color w:val="000000"/>
-          <w:sz w:val="18"/>
-          <w:szCs w:val="18"/>
-          <w:shd w:val="clear" w:color="auto" w:fill="FFFFFF"/>
-        </w:rPr>
-        <w:t>BT-549 breast cancer cell line</w:t>
-      </w:r>
-      <w:r>
-        <w:rPr>
-          <w:rFonts w:ascii="Verdana" w:hAnsi="Verdana"/>
-          <w:color w:val="000000"/>
-          <w:sz w:val="18"/>
-          <w:szCs w:val="18"/>
-        </w:rPr>
-        <w:br/>
-      </w:r>
-      <w:r>
-        <w:rPr>
-          <w:rFonts w:ascii="Verdana" w:hAnsi="Verdana"/>
-          <w:color w:val="000000"/>
-          <w:sz w:val="18"/>
-          <w:szCs w:val="18"/>
-          <w:shd w:val="clear" w:color="auto" w:fill="FFFFFF"/>
-        </w:rPr>
-        <w:t xml:space="preserve">treatment: </w:t>
-      </w:r>
-      <w:proofErr w:type="spellStart"/>
-      <w:r>
-        <w:rPr>
-          <w:rFonts w:ascii="Verdana" w:hAnsi="Verdana"/>
-          <w:color w:val="000000"/>
-          <w:sz w:val="18"/>
-          <w:szCs w:val="18"/>
-          <w:shd w:val="clear" w:color="auto" w:fill="FFFFFF"/>
-        </w:rPr>
-        <w:t>siPRKCD</w:t>
-      </w:r>
-      <w:proofErr w:type="spellEnd"/>
-    </w:p>
-    <w:p>
-      <w:pPr>
-        <w:pStyle w:val="ListParagraph"/>
-      </w:pPr>
-    </w:p>
-    <w:p>
-      <w:pPr>
-        <w:pStyle w:val="ListParagraph"/>
-        <w:rPr>
-          <w:rFonts w:ascii="Verdana" w:hAnsi="Verdana"/>
-          <w:color w:val="000000"/>
-          <w:sz w:val="18"/>
-          <w:szCs w:val="18"/>
-          <w:shd w:val="clear" w:color="auto" w:fill="FFFFFF"/>
-        </w:rPr>
-      </w:pPr>
-      <w:r>
-        <w:rPr>
-          <w:b/>
-          <w:bCs/>
-        </w:rPr>
-        <w:t>GSM1338297</w:t>
-      </w:r>
-      <w:r>
-        <w:rPr>
-          <w:b/>
-          <w:bCs/>
-        </w:rPr>
-        <w:t xml:space="preserve"> - </w:t>
-      </w:r>
-      <w:r>
-        <w:rPr>
-          <w:rFonts w:ascii="Verdana" w:hAnsi="Verdana"/>
-          <w:color w:val="000000"/>
-          <w:sz w:val="18"/>
-          <w:szCs w:val="18"/>
-          <w:shd w:val="clear" w:color="auto" w:fill="FFFFFF"/>
-        </w:rPr>
-        <w:t>BT-549 breast cancer cell line</w:t>
-      </w:r>
-      <w:r>
-        <w:rPr>
-          <w:rFonts w:ascii="Verdana" w:hAnsi="Verdana"/>
-          <w:color w:val="000000"/>
-          <w:sz w:val="18"/>
-          <w:szCs w:val="18"/>
-        </w:rPr>
-        <w:br/>
-      </w:r>
-      <w:r>
-        <w:rPr>
-          <w:rFonts w:ascii="Verdana" w:hAnsi="Verdana"/>
-          <w:color w:val="000000"/>
-          <w:sz w:val="18"/>
-          <w:szCs w:val="18"/>
-          <w:shd w:val="clear" w:color="auto" w:fill="FFFFFF"/>
-        </w:rPr>
-        <w:t xml:space="preserve">treatment: </w:t>
-      </w:r>
-      <w:proofErr w:type="spellStart"/>
-      <w:r>
-        <w:rPr>
-          <w:rFonts w:ascii="Verdana" w:hAnsi="Verdana"/>
-          <w:color w:val="000000"/>
-          <w:sz w:val="18"/>
-          <w:szCs w:val="18"/>
-          <w:shd w:val="clear" w:color="auto" w:fill="FFFFFF"/>
-        </w:rPr>
-        <w:t>siControl</w:t>
-      </w:r>
-      <w:proofErr w:type="spellEnd"/>
-    </w:p>
-    <w:p>
-      <w:pPr>
-        <w:pStyle w:val="ListParagraph"/>
-      </w:pPr>
-    </w:p>
-    <w:p>
-      <w:pPr>
-        <w:pStyle w:val="ListParagraph"/>
-        <w:rPr>
-          <w:rFonts w:ascii="Verdana" w:hAnsi="Verdana"/>
-          <w:color w:val="000000"/>
-          <w:sz w:val="18"/>
-          <w:szCs w:val="18"/>
-          <w:shd w:val="clear" w:color="auto" w:fill="FFFFFF"/>
-        </w:rPr>
-      </w:pPr>
-      <w:r>
-        <w:rPr>
-          <w:b/>
-          <w:bCs/>
-        </w:rPr>
-        <w:t>GSM1338301</w:t>
-      </w:r>
-      <w:r>
-        <w:rPr>
-          <w:b/>
-          <w:bCs/>
-        </w:rPr>
-        <w:t xml:space="preserve"> - </w:t>
-      </w:r>
-      <w:r>
-        <w:rPr>
-          <w:rFonts w:ascii="Verdana" w:hAnsi="Verdana"/>
-          <w:color w:val="000000"/>
-          <w:sz w:val="18"/>
-          <w:szCs w:val="18"/>
-          <w:shd w:val="clear" w:color="auto" w:fill="FFFFFF"/>
-        </w:rPr>
-        <w:t>BT-549 breast cancer cell line</w:t>
-      </w:r>
-      <w:r>
-        <w:rPr>
-          <w:rFonts w:ascii="Verdana" w:hAnsi="Verdana"/>
-          <w:color w:val="000000"/>
-          <w:sz w:val="18"/>
-          <w:szCs w:val="18"/>
-        </w:rPr>
-        <w:br/>
-      </w:r>
-      <w:r>
-        <w:rPr>
-          <w:rFonts w:ascii="Verdana" w:hAnsi="Verdana"/>
-          <w:color w:val="000000"/>
-          <w:sz w:val="18"/>
-          <w:szCs w:val="18"/>
-          <w:shd w:val="clear" w:color="auto" w:fill="FFFFFF"/>
-        </w:rPr>
-        <w:t xml:space="preserve">treatment: </w:t>
-      </w:r>
-      <w:proofErr w:type="spellStart"/>
-      <w:r>
-        <w:rPr>
-          <w:rFonts w:ascii="Verdana" w:hAnsi="Verdana"/>
-          <w:color w:val="000000"/>
-          <w:sz w:val="18"/>
-          <w:szCs w:val="18"/>
-          <w:shd w:val="clear" w:color="auto" w:fill="FFFFFF"/>
-        </w:rPr>
-        <w:t>siControl</w:t>
-      </w:r>
-      <w:proofErr w:type="spellEnd"/>
-    </w:p>
-    <w:p>
-      <w:pPr>
-        <w:pStyle w:val="ListParagraph"/>
-      </w:pPr>
-    </w:p>
-    <w:p>
-      <w:pPr>
-        <w:pStyle w:val="ListParagraph"/>
-        <w:rPr>
-          <w:rFonts w:ascii="Verdana" w:hAnsi="Verdana"/>
-          <w:color w:val="000000"/>
-          <w:sz w:val="18"/>
-          <w:szCs w:val="18"/>
-          <w:shd w:val="clear" w:color="auto" w:fill="FFFFFF"/>
-        </w:rPr>
-      </w:pPr>
-      <w:r>
-        <w:rPr>
-          <w:b/>
-          <w:bCs/>
-        </w:rPr>
-        <w:t>GSM1338305</w:t>
-      </w:r>
-      <w:r>
-        <w:rPr>
-          <w:b/>
-          <w:bCs/>
-        </w:rPr>
-        <w:t xml:space="preserve"> - </w:t>
-      </w:r>
-      <w:r>
-        <w:rPr>
-          <w:rFonts w:ascii="Verdana" w:hAnsi="Verdana"/>
-          <w:color w:val="000000"/>
-          <w:sz w:val="18"/>
-          <w:szCs w:val="18"/>
-          <w:shd w:val="clear" w:color="auto" w:fill="FFFFFF"/>
-        </w:rPr>
-        <w:t>BT-549 breast cancer cell line</w:t>
-      </w:r>
-      <w:r>
-        <w:rPr>
-          <w:rFonts w:ascii="Verdana" w:hAnsi="Verdana"/>
-          <w:color w:val="000000"/>
-          <w:sz w:val="18"/>
-          <w:szCs w:val="18"/>
-        </w:rPr>
-        <w:br/>
-      </w:r>
-      <w:r>
-        <w:rPr>
-          <w:rFonts w:ascii="Verdana" w:hAnsi="Verdana"/>
-          <w:color w:val="000000"/>
-          <w:sz w:val="18"/>
-          <w:szCs w:val="18"/>
-          <w:shd w:val="clear" w:color="auto" w:fill="FFFFFF"/>
-        </w:rPr>
-        <w:t xml:space="preserve">treatment: </w:t>
-      </w:r>
-      <w:proofErr w:type="spellStart"/>
-      <w:r>
-        <w:rPr>
-          <w:rFonts w:ascii="Verdana" w:hAnsi="Verdana"/>
-          <w:color w:val="000000"/>
-          <w:sz w:val="18"/>
-          <w:szCs w:val="18"/>
-          <w:shd w:val="clear" w:color="auto" w:fill="FFFFFF"/>
-        </w:rPr>
-        <w:t>siControl</w:t>
-      </w:r>
-      <w:proofErr w:type="spellEnd"/>
-    </w:p>
-    <w:p>
-      <w:pPr>
-        <w:pStyle w:val="ListParagraph"/>
-      </w:pPr>
-    </w:p>
-    <w:p>
-      <w:pPr>
-        <w:pStyle w:val="ListParagraph"/>
-        <w:rPr>
-          <w:rFonts w:ascii="Verdana" w:hAnsi="Verdana"/>
-          <w:color w:val="000000"/>
-          <w:sz w:val="18"/>
-          <w:szCs w:val="18"/>
-          <w:shd w:val="clear" w:color="auto" w:fill="FFFFFF"/>
-        </w:rPr>
-      </w:pPr>
-      <w:r>
-        <w:rPr>
-          <w:b/>
-          <w:bCs/>
-        </w:rPr>
-        <w:t>GSM1338296</w:t>
-      </w:r>
-      <w:r>
-        <w:rPr>
-          <w:b/>
-          <w:bCs/>
-        </w:rPr>
-        <w:t xml:space="preserve"> - </w:t>
-      </w:r>
-      <w:r>
-        <w:rPr>
-          <w:rFonts w:ascii="Verdana" w:hAnsi="Verdana"/>
-          <w:color w:val="000000"/>
-          <w:sz w:val="18"/>
-          <w:szCs w:val="18"/>
-          <w:shd w:val="clear" w:color="auto" w:fill="FFFFFF"/>
-        </w:rPr>
-        <w:t>MDA-mB-468 breast cancer cell line</w:t>
-      </w:r>
-      <w:r>
-        <w:rPr>
-          <w:rFonts w:ascii="Verdana" w:hAnsi="Verdana"/>
-          <w:color w:val="000000"/>
-          <w:sz w:val="18"/>
-          <w:szCs w:val="18"/>
-        </w:rPr>
-        <w:br/>
-      </w:r>
-      <w:r>
-        <w:rPr>
-          <w:rFonts w:ascii="Verdana" w:hAnsi="Verdana"/>
-          <w:color w:val="000000"/>
-          <w:sz w:val="18"/>
-          <w:szCs w:val="18"/>
-          <w:shd w:val="clear" w:color="auto" w:fill="FFFFFF"/>
-        </w:rPr>
-        <w:t xml:space="preserve">treatment: </w:t>
-      </w:r>
-      <w:proofErr w:type="spellStart"/>
-      <w:r>
-        <w:rPr>
-          <w:rFonts w:ascii="Verdana" w:hAnsi="Verdana"/>
-          <w:color w:val="000000"/>
-          <w:sz w:val="18"/>
-          <w:szCs w:val="18"/>
-          <w:shd w:val="clear" w:color="auto" w:fill="FFFFFF"/>
-        </w:rPr>
-        <w:t>siPRKCD</w:t>
-      </w:r>
-      <w:proofErr w:type="spellEnd"/>
-    </w:p>
-    <w:p>
-      <w:pPr>
-        <w:pStyle w:val="ListParagraph"/>
-      </w:pPr>
-    </w:p>
-    <w:p>
-      <w:pPr>
-        <w:pStyle w:val="ListParagraph"/>
-        <w:rPr>
-          <w:rFonts w:ascii="Verdana" w:hAnsi="Verdana"/>
-          <w:color w:val="000000"/>
-          <w:sz w:val="18"/>
-          <w:szCs w:val="18"/>
-          <w:shd w:val="clear" w:color="auto" w:fill="FFFFFF"/>
-        </w:rPr>
-      </w:pPr>
-      <w:r>
-        <w:rPr>
-          <w:b/>
-          <w:bCs/>
-        </w:rPr>
-        <w:t>GSM1338300</w:t>
-      </w:r>
-      <w:r>
-        <w:rPr>
-          <w:b/>
-          <w:bCs/>
-        </w:rPr>
-        <w:t xml:space="preserve"> - </w:t>
-      </w:r>
-      <w:r>
-        <w:rPr>
-          <w:rFonts w:ascii="Verdana" w:hAnsi="Verdana"/>
-          <w:color w:val="000000"/>
-          <w:sz w:val="18"/>
-          <w:szCs w:val="18"/>
-          <w:shd w:val="clear" w:color="auto" w:fill="FFFFFF"/>
-        </w:rPr>
-        <w:t>MDA-mB-468 breast cancer cell line</w:t>
-      </w:r>
-      <w:r>
-        <w:rPr>
-          <w:rFonts w:ascii="Verdana" w:hAnsi="Verdana"/>
-          <w:color w:val="000000"/>
-          <w:sz w:val="18"/>
-          <w:szCs w:val="18"/>
-        </w:rPr>
-        <w:br/>
-      </w:r>
-      <w:r>
-        <w:rPr>
-          <w:rFonts w:ascii="Verdana" w:hAnsi="Verdana"/>
-          <w:color w:val="000000"/>
-          <w:sz w:val="18"/>
-          <w:szCs w:val="18"/>
-          <w:shd w:val="clear" w:color="auto" w:fill="FFFFFF"/>
-        </w:rPr>
-        <w:t xml:space="preserve">treatment: </w:t>
-      </w:r>
-      <w:proofErr w:type="spellStart"/>
-      <w:r>
-        <w:rPr>
-          <w:rFonts w:ascii="Verdana" w:hAnsi="Verdana"/>
-          <w:color w:val="000000"/>
-          <w:sz w:val="18"/>
-          <w:szCs w:val="18"/>
-          <w:shd w:val="clear" w:color="auto" w:fill="FFFFFF"/>
-        </w:rPr>
-        <w:t>siPRKCD</w:t>
-      </w:r>
-      <w:proofErr w:type="spellEnd"/>
-    </w:p>
-    <w:p>
-      <w:pPr>
-        <w:pStyle w:val="ListParagraph"/>
-      </w:pPr>
-    </w:p>
-    <w:p>
-      <w:pPr>
-        <w:pStyle w:val="ListParagraph"/>
-        <w:rPr>
-          <w:rFonts w:ascii="Verdana" w:hAnsi="Verdana"/>
-          <w:color w:val="000000"/>
-          <w:sz w:val="18"/>
-          <w:szCs w:val="18"/>
-          <w:shd w:val="clear" w:color="auto" w:fill="FFFFFF"/>
-        </w:rPr>
-      </w:pPr>
-      <w:r>
-        <w:rPr>
-          <w:b/>
-          <w:bCs/>
-        </w:rPr>
-        <w:t>GSM1338304</w:t>
-      </w:r>
-      <w:r>
-        <w:rPr>
-          <w:b/>
-          <w:bCs/>
-        </w:rPr>
-        <w:t xml:space="preserve"> - </w:t>
-      </w:r>
-      <w:r>
-        <w:rPr>
-          <w:rFonts w:ascii="Verdana" w:hAnsi="Verdana"/>
-          <w:color w:val="000000"/>
-          <w:sz w:val="18"/>
-          <w:szCs w:val="18"/>
-          <w:shd w:val="clear" w:color="auto" w:fill="FFFFFF"/>
-        </w:rPr>
-        <w:t>MDA-mB-468 breast cancer cell line</w:t>
-      </w:r>
-      <w:r>
-        <w:rPr>
-          <w:rFonts w:ascii="Verdana" w:hAnsi="Verdana"/>
-          <w:color w:val="000000"/>
-          <w:sz w:val="18"/>
-          <w:szCs w:val="18"/>
-        </w:rPr>
-        <w:br/>
-      </w:r>
-      <w:r>
-        <w:rPr>
-          <w:rFonts w:ascii="Verdana" w:hAnsi="Verdana"/>
-          <w:color w:val="000000"/>
-          <w:sz w:val="18"/>
-          <w:szCs w:val="18"/>
-          <w:shd w:val="clear" w:color="auto" w:fill="FFFFFF"/>
-        </w:rPr>
-        <w:t xml:space="preserve">treatment: </w:t>
-      </w:r>
-      <w:proofErr w:type="spellStart"/>
-      <w:r>
-        <w:rPr>
-          <w:rFonts w:ascii="Verdana" w:hAnsi="Verdana"/>
-          <w:color w:val="000000"/>
-          <w:sz w:val="18"/>
-          <w:szCs w:val="18"/>
-          <w:shd w:val="clear" w:color="auto" w:fill="FFFFFF"/>
-        </w:rPr>
-        <w:t>siPRKCD</w:t>
-      </w:r>
-      <w:proofErr w:type="spellEnd"/>
-    </w:p>
-    <w:p>
-      <w:pPr>
-        <w:pStyle w:val="ListParagraph"/>
-      </w:pPr>
-    </w:p>
-    <w:p>
-      <w:pPr>
-        <w:pStyle w:val="ListParagraph"/>
-        <w:rPr>
-          <w:rFonts w:ascii="Verdana" w:hAnsi="Verdana"/>
-          <w:color w:val="000000"/>
-          <w:sz w:val="18"/>
-          <w:szCs w:val="18"/>
-          <w:shd w:val="clear" w:color="auto" w:fill="FFFFFF"/>
-        </w:rPr>
-      </w:pPr>
-      <w:r>
-        <w:rPr>
-          <w:b/>
-          <w:bCs/>
-        </w:rPr>
-        <w:t>GSM1338295</w:t>
-      </w:r>
-      <w:r>
-        <w:rPr>
-          <w:b/>
-          <w:bCs/>
-        </w:rPr>
-        <w:t xml:space="preserve"> - </w:t>
-      </w:r>
-      <w:r>
-        <w:rPr>
-          <w:rFonts w:ascii="Verdana" w:hAnsi="Verdana"/>
-          <w:color w:val="000000"/>
-          <w:sz w:val="18"/>
-          <w:szCs w:val="18"/>
-          <w:shd w:val="clear" w:color="auto" w:fill="FFFFFF"/>
-        </w:rPr>
-        <w:t>MDA-MB-468 breast cancer cell line</w:t>
-      </w:r>
-      <w:r>
-        <w:rPr>
-          <w:rFonts w:ascii="Verdana" w:hAnsi="Verdana"/>
-          <w:color w:val="000000"/>
-          <w:sz w:val="18"/>
-          <w:szCs w:val="18"/>
-        </w:rPr>
-        <w:br/>
-      </w:r>
-      <w:r>
-        <w:rPr>
-          <w:rFonts w:ascii="Verdana" w:hAnsi="Verdana"/>
-          <w:color w:val="000000"/>
-          <w:sz w:val="18"/>
-          <w:szCs w:val="18"/>
-          <w:shd w:val="clear" w:color="auto" w:fill="FFFFFF"/>
-        </w:rPr>
-        <w:t xml:space="preserve">treatment: </w:t>
-      </w:r>
-      <w:proofErr w:type="spellStart"/>
-      <w:r>
-        <w:rPr>
-          <w:rFonts w:ascii="Verdana" w:hAnsi="Verdana"/>
-          <w:color w:val="000000"/>
-          <w:sz w:val="18"/>
-          <w:szCs w:val="18"/>
-          <w:shd w:val="clear" w:color="auto" w:fill="FFFFFF"/>
-        </w:rPr>
-        <w:t>siControl</w:t>
-      </w:r>
-      <w:proofErr w:type="spellEnd"/>
-    </w:p>
-    <w:p>
-      <w:pPr>
-        <w:pStyle w:val="ListParagraph"/>
-      </w:pPr>
-    </w:p>
-    <w:p>
-      <w:pPr>
-        <w:pStyle w:val="ListParagraph"/>
-        <w:rPr>
-          <w:rFonts w:ascii="Verdana" w:hAnsi="Verdana"/>
-          <w:color w:val="000000"/>
-          <w:sz w:val="18"/>
-          <w:szCs w:val="18"/>
-          <w:shd w:val="clear" w:color="auto" w:fill="FFFFFF"/>
-        </w:rPr>
-      </w:pPr>
-      <w:r>
-        <w:rPr>
-          <w:b/>
-          <w:bCs/>
-        </w:rPr>
-        <w:t>GSM1338299</w:t>
-      </w:r>
-      <w:r>
-        <w:rPr>
-          <w:b/>
-          <w:bCs/>
-        </w:rPr>
-        <w:t xml:space="preserve"> - </w:t>
-      </w:r>
-      <w:r>
-        <w:rPr>
-          <w:rFonts w:ascii="Verdana" w:hAnsi="Verdana"/>
-          <w:color w:val="000000"/>
-          <w:sz w:val="18"/>
-          <w:szCs w:val="18"/>
-          <w:shd w:val="clear" w:color="auto" w:fill="FFFFFF"/>
-        </w:rPr>
-        <w:t>MDA-MB-468 breast cancer cell line</w:t>
-      </w:r>
-      <w:r>
-        <w:rPr>
-          <w:rFonts w:ascii="Verdana" w:hAnsi="Verdana"/>
-          <w:color w:val="000000"/>
-          <w:sz w:val="18"/>
-          <w:szCs w:val="18"/>
-        </w:rPr>
-        <w:br/>
-      </w:r>
-      <w:r>
-        <w:rPr>
-          <w:rFonts w:ascii="Verdana" w:hAnsi="Verdana"/>
-          <w:color w:val="000000"/>
-          <w:sz w:val="18"/>
-          <w:szCs w:val="18"/>
-          <w:shd w:val="clear" w:color="auto" w:fill="FFFFFF"/>
-        </w:rPr>
-        <w:t xml:space="preserve">treatment: </w:t>
-      </w:r>
-      <w:proofErr w:type="spellStart"/>
-      <w:r>
-        <w:rPr>
-          <w:rFonts w:ascii="Verdana" w:hAnsi="Verdana"/>
-          <w:color w:val="000000"/>
-          <w:sz w:val="18"/>
-          <w:szCs w:val="18"/>
-          <w:shd w:val="clear" w:color="auto" w:fill="FFFFFF"/>
-        </w:rPr>
-        <w:t>siControl</w:t>
-      </w:r>
-      <w:proofErr w:type="spellEnd"/>
-    </w:p>
-    <w:p>
-      <w:pPr>
-        <w:pStyle w:val="ListParagraph"/>
-      </w:pPr>
-    </w:p>
-    <w:p>
-      <w:pPr>
-        <w:pStyle w:val="ListParagraph"/>
-        <w:rPr>
-          <w:b/>
-          <w:bCs/>
-        </w:rPr>
-      </w:pPr>
-      <w:r>
-        <w:rPr>
-          <w:b/>
-          <w:bCs/>
-        </w:rPr>
-        <w:t>GSM1338303</w:t>
-      </w:r>
-      <w:r>
-        <w:rPr>
-          <w:b/>
-          <w:bCs/>
-        </w:rPr>
-        <w:t xml:space="preserve"> - </w:t>
-      </w:r>
-      <w:r>
-        <w:rPr>
-          <w:rFonts w:ascii="Verdana" w:hAnsi="Verdana"/>
-          <w:color w:val="000000"/>
-          <w:sz w:val="18"/>
-          <w:szCs w:val="18"/>
-          <w:shd w:val="clear" w:color="auto" w:fill="FFFFFF"/>
-        </w:rPr>
-        <w:t>MDA-MB-468 breast cancer cell line</w:t>
-      </w:r>
-      <w:r>
-        <w:rPr>
-          <w:rFonts w:ascii="Verdana" w:hAnsi="Verdana"/>
-          <w:color w:val="000000"/>
-          <w:sz w:val="18"/>
-          <w:szCs w:val="18"/>
-        </w:rPr>
-        <w:br/>
-      </w:r>
-      <w:r>
-        <w:rPr>
-          <w:rFonts w:ascii="Verdana" w:hAnsi="Verdana"/>
-          <w:color w:val="000000"/>
-          <w:sz w:val="18"/>
-          <w:szCs w:val="18"/>
-          <w:shd w:val="clear" w:color="auto" w:fill="FFFFFF"/>
-        </w:rPr>
-        <w:t>treatment: siControl</w:t>
+        <w:t>train_oversampled_1.csv</w:t>
       </w:r>
     </w:p>
     <w:sectPr>
@@ -3264,6 +3969,95 @@
       </w:rPr>
     </w:lvl>
   </w:abstractNum>
+  <w:abstractNum w:abstractNumId="6" w15:restartNumberingAfterBreak="0">
+    <w:nsid w:val="7F2B66F3"/>
+    <w:multiLevelType w:val="hybridMultilevel"/>
+    <w:tmpl w:val="D914509A"/>
+    <w:lvl w:ilvl="0" w:tplc="CC82398A">
+      <w:start w:val="1"/>
+      <w:numFmt w:val="decimal"/>
+      <w:lvlText w:val="%1)"/>
+      <w:lvlJc w:val="left"/>
+      <w:pPr>
+        <w:ind w:left="1080" w:hanging="360"/>
+      </w:pPr>
+      <w:rPr>
+        <w:rFonts w:hint="default"/>
+      </w:rPr>
+    </w:lvl>
+    <w:lvl w:ilvl="1" w:tplc="04090019" w:tentative="1">
+      <w:start w:val="1"/>
+      <w:numFmt w:val="lowerLetter"/>
+      <w:lvlText w:val="%2."/>
+      <w:lvlJc w:val="left"/>
+      <w:pPr>
+        <w:ind w:left="1800" w:hanging="360"/>
+      </w:pPr>
+    </w:lvl>
+    <w:lvl w:ilvl="2" w:tplc="0409001B" w:tentative="1">
+      <w:start w:val="1"/>
+      <w:numFmt w:val="lowerRoman"/>
+      <w:lvlText w:val="%3."/>
+      <w:lvlJc w:val="right"/>
+      <w:pPr>
+        <w:ind w:left="2520" w:hanging="180"/>
+      </w:pPr>
+    </w:lvl>
+    <w:lvl w:ilvl="3" w:tplc="0409000F" w:tentative="1">
+      <w:start w:val="1"/>
+      <w:numFmt w:val="decimal"/>
+      <w:lvlText w:val="%4."/>
+      <w:lvlJc w:val="left"/>
+      <w:pPr>
+        <w:ind w:left="3240" w:hanging="360"/>
+      </w:pPr>
+    </w:lvl>
+    <w:lvl w:ilvl="4" w:tplc="04090019" w:tentative="1">
+      <w:start w:val="1"/>
+      <w:numFmt w:val="lowerLetter"/>
+      <w:lvlText w:val="%5."/>
+      <w:lvlJc w:val="left"/>
+      <w:pPr>
+        <w:ind w:left="3960" w:hanging="360"/>
+      </w:pPr>
+    </w:lvl>
+    <w:lvl w:ilvl="5" w:tplc="0409001B" w:tentative="1">
+      <w:start w:val="1"/>
+      <w:numFmt w:val="lowerRoman"/>
+      <w:lvlText w:val="%6."/>
+      <w:lvlJc w:val="right"/>
+      <w:pPr>
+        <w:ind w:left="4680" w:hanging="180"/>
+      </w:pPr>
+    </w:lvl>
+    <w:lvl w:ilvl="6" w:tplc="0409000F" w:tentative="1">
+      <w:start w:val="1"/>
+      <w:numFmt w:val="decimal"/>
+      <w:lvlText w:val="%7."/>
+      <w:lvlJc w:val="left"/>
+      <w:pPr>
+        <w:ind w:left="5400" w:hanging="360"/>
+      </w:pPr>
+    </w:lvl>
+    <w:lvl w:ilvl="7" w:tplc="04090019" w:tentative="1">
+      <w:start w:val="1"/>
+      <w:numFmt w:val="lowerLetter"/>
+      <w:lvlText w:val="%8."/>
+      <w:lvlJc w:val="left"/>
+      <w:pPr>
+        <w:ind w:left="6120" w:hanging="360"/>
+      </w:pPr>
+    </w:lvl>
+    <w:lvl w:ilvl="8" w:tplc="0409001B" w:tentative="1">
+      <w:start w:val="1"/>
+      <w:numFmt w:val="lowerRoman"/>
+      <w:lvlText w:val="%9."/>
+      <w:lvlJc w:val="right"/>
+      <w:pPr>
+        <w:ind w:left="6840" w:hanging="180"/>
+      </w:pPr>
+    </w:lvl>
+  </w:abstractNum>
   <w:num w:numId="1">
     <w:abstractNumId w:val="1"/>
   </w:num>
@@ -3281,6 +4075,9 @@
   </w:num>
   <w:num w:numId="6">
     <w:abstractNumId w:val="4"/>
+  </w:num>
+  <w:num w:numId="7">
+    <w:abstractNumId w:val="6"/>
   </w:num>
 </w:numbering>
 </file>

</xml_diff>

<commit_message>
Added parameter tuning of svm and decision tree
</commit_message>
<xml_diff>
--- a/Project/documentation.docx
+++ b/Project/documentation.docx
@@ -3040,7 +3040,6 @@
         <w:bidi/>
         <w:ind w:left="1080"/>
         <w:rPr>
-          <w:rFonts w:hint="cs"/>
           <w:rtl/>
         </w:rPr>
       </w:pPr>
@@ -3056,16 +3055,7 @@
           <w:rFonts w:hint="cs"/>
           <w:rtl/>
         </w:rPr>
-        <w:t xml:space="preserve">, אך </w:t>
-      </w:r>
-      <w:bookmarkStart w:id="0" w:name="_GoBack"/>
-      <w:bookmarkEnd w:id="0"/>
-      <w:r>
-        <w:rPr>
-          <w:rFonts w:hint="cs"/>
-          <w:rtl/>
-        </w:rPr>
-        <w:t>ניקח את הגרסה הזו מכיוון</w:t>
+        <w:t>, אך ניקח את הגרסה הזו מכיוון</w:t>
       </w:r>
       <w:r>
         <w:rPr>
@@ -3340,7 +3330,6 @@
         <w:bidi/>
         <w:ind w:left="1080"/>
         <w:rPr>
-          <w:rFonts w:hint="cs"/>
           <w:b/>
           <w:bCs/>
         </w:rPr>
@@ -3352,6 +3341,367 @@
         </w:rPr>
         <w:t>train_oversampled_1.csv</w:t>
       </w:r>
+    </w:p>
+    <w:p>
+      <w:pPr>
+        <w:pStyle w:val="ListParagraph"/>
+        <w:bidi/>
+        <w:ind w:left="1080"/>
+        <w:rPr>
+          <w:b/>
+          <w:bCs/>
+        </w:rPr>
+      </w:pPr>
+    </w:p>
+    <w:p>
+      <w:pPr>
+        <w:bidi/>
+      </w:pPr>
+      <w:r>
+        <w:rPr>
+          <w:rFonts w:hint="cs"/>
+          <w:rtl/>
+        </w:rPr>
+        <w:t>** ניסינו גם הרצות עם רק חלק מהדוגמאות, וכן הרצות עם ההפרש בין הדוגמאות, אך לא נראה שיפור ולכן לא נפרט (ניתן לציין בפוסטר ללא פירוט).</w:t>
+      </w:r>
+    </w:p>
+    <w:p>
+      <w:pPr>
+        <w:bidi/>
+      </w:pPr>
+    </w:p>
+    <w:p>
+      <w:pPr>
+        <w:bidi/>
+        <w:rPr>
+          <w:rtl/>
+        </w:rPr>
+      </w:pPr>
+      <w:r>
+        <w:rPr>
+          <w:rFonts w:hint="cs"/>
+          <w:u w:val="single"/>
+          <w:rtl/>
+        </w:rPr>
+        <w:t>כוונון פרמטרים על עץ החלטה</w:t>
+      </w:r>
+    </w:p>
+    <w:p>
+      <w:pPr>
+        <w:bidi/>
+        <w:rPr>
+          <w:rtl/>
+        </w:rPr>
+      </w:pPr>
+      <w:proofErr w:type="spellStart"/>
+      <w:r>
+        <w:lastRenderedPageBreak/>
+        <w:t>Max_depth</w:t>
+      </w:r>
+      <w:proofErr w:type="spellEnd"/>
+      <w:r>
+        <w:rPr>
+          <w:rFonts w:hint="cs"/>
+          <w:rtl/>
+        </w:rPr>
+        <w:t>:</w:t>
+      </w:r>
+    </w:p>
+    <w:p>
+      <w:pPr>
+        <w:bidi/>
+        <w:rPr>
+          <w:rtl/>
+        </w:rPr>
+      </w:pPr>
+      <w:r>
+        <w:rPr>
+          <w:noProof/>
+        </w:rPr>
+        <w:drawing>
+          <wp:inline distT="0" distB="0" distL="0" distR="0" wp14:anchorId="47F2714A" wp14:editId="3AF0F58E">
+            <wp:extent cx="5410200" cy="4314825"/>
+            <wp:effectExtent l="0" t="0" r="0" b="9525"/>
+            <wp:docPr id="4" name="Picture 4"/>
+            <wp:cNvGraphicFramePr>
+              <a:graphicFrameLocks xmlns:a="http://schemas.openxmlformats.org/drawingml/2006/main" noChangeAspect="1"/>
+            </wp:cNvGraphicFramePr>
+            <a:graphic xmlns:a="http://schemas.openxmlformats.org/drawingml/2006/main">
+              <a:graphicData uri="http://schemas.openxmlformats.org/drawingml/2006/picture">
+                <pic:pic xmlns:pic="http://schemas.openxmlformats.org/drawingml/2006/picture">
+                  <pic:nvPicPr>
+                    <pic:cNvPr id="1" name=""/>
+                    <pic:cNvPicPr/>
+                  </pic:nvPicPr>
+                  <pic:blipFill>
+                    <a:blip r:embed="rId11"/>
+                    <a:stretch>
+                      <a:fillRect/>
+                    </a:stretch>
+                  </pic:blipFill>
+                  <pic:spPr>
+                    <a:xfrm>
+                      <a:off x="0" y="0"/>
+                      <a:ext cx="5410200" cy="4314825"/>
+                    </a:xfrm>
+                    <a:prstGeom prst="rect">
+                      <a:avLst/>
+                    </a:prstGeom>
+                  </pic:spPr>
+                </pic:pic>
+              </a:graphicData>
+            </a:graphic>
+          </wp:inline>
+        </w:drawing>
+      </w:r>
+    </w:p>
+    <w:p>
+      <w:pPr>
+        <w:bidi/>
+      </w:pPr>
+      <w:r>
+        <w:t>VAL is:  70</w:t>
+      </w:r>
+    </w:p>
+    <w:p>
+      <w:pPr>
+        <w:bidi/>
+      </w:pPr>
+      <w:r>
+        <w:t>accuracy score:  0.7883585868241232</w:t>
+      </w:r>
+    </w:p>
+    <w:p>
+      <w:pPr>
+        <w:bidi/>
+      </w:pPr>
+      <w:r>
+        <w:t>recall score:  0.13731343283582093</w:t>
+      </w:r>
+    </w:p>
+    <w:p>
+      <w:pPr>
+        <w:bidi/>
+      </w:pPr>
+      <w:r>
+        <w:t>precision score:  0.1284234259938783</w:t>
+      </w:r>
+    </w:p>
+    <w:p>
+      <w:pPr>
+        <w:bidi/>
+      </w:pPr>
+    </w:p>
+    <w:p>
+      <w:pPr>
+        <w:bidi/>
+        <w:rPr>
+          <w:u w:val="single"/>
+          <w:rtl/>
+        </w:rPr>
+      </w:pPr>
+      <w:r>
+        <w:rPr>
+          <w:u w:val="single"/>
+        </w:rPr>
+        <w:t>SVM</w:t>
+      </w:r>
+      <w:r>
+        <w:rPr>
+          <w:rFonts w:hint="cs"/>
+          <w:u w:val="single"/>
+          <w:rtl/>
+        </w:rPr>
+        <w:t>:</w:t>
+      </w:r>
+    </w:p>
+    <w:p>
+      <w:pPr>
+        <w:bidi/>
+        <w:rPr>
+          <w:rtl/>
+        </w:rPr>
+      </w:pPr>
+      <w:proofErr w:type="spellStart"/>
+      <w:r>
+        <w:t>Max_iter</w:t>
+      </w:r>
+      <w:proofErr w:type="spellEnd"/>
+      <w:r>
+        <w:rPr>
+          <w:rFonts w:hint="cs"/>
+          <w:rtl/>
+        </w:rPr>
+        <w:t>:</w:t>
+      </w:r>
+    </w:p>
+    <w:p>
+      <w:pPr>
+        <w:bidi/>
+        <w:rPr>
+          <w:rtl/>
+        </w:rPr>
+      </w:pPr>
+    </w:p>
+    <w:p>
+      <w:pPr>
+        <w:bidi/>
+        <w:rPr>
+          <w:rtl/>
+        </w:rPr>
+      </w:pPr>
+    </w:p>
+    <w:p>
+      <w:pPr>
+        <w:bidi/>
+        <w:rPr>
+          <w:rtl/>
+        </w:rPr>
+      </w:pPr>
+      <w:r>
+        <w:rPr>
+          <w:rFonts w:hint="cs"/>
+          <w:rtl/>
+        </w:rPr>
+        <w:t xml:space="preserve">ניקח את הערך של </w:t>
+      </w:r>
+      <w:r>
+        <w:rPr>
+          <w:rFonts w:hint="cs"/>
+          <w:rtl/>
+        </w:rPr>
+        <w:t>2</w:t>
+      </w:r>
+      <w:r>
+        <w:rPr>
+          <w:rFonts w:hint="cs"/>
+          <w:rtl/>
+        </w:rPr>
+        <w:t>0</w:t>
+      </w:r>
+      <w:r>
+        <w:rPr>
+          <w:rFonts w:hint="cs"/>
+        </w:rPr>
+        <w:t xml:space="preserve"> </w:t>
+      </w:r>
+      <w:r>
+        <w:rPr>
+          <w:rFonts w:hint="cs"/>
+          <w:rtl/>
+        </w:rPr>
+        <w:t>(לשים לב שהמדדים כאן קצת "אופטימיים" כי השתמשתי ב-</w:t>
+      </w:r>
+      <w:r>
+        <w:rPr>
+          <w:rFonts w:hint="cs"/>
+        </w:rPr>
+        <w:t>KFOLD</w:t>
+      </w:r>
+      <w:r>
+        <w:rPr>
+          <w:rFonts w:hint="cs"/>
+          <w:rtl/>
+        </w:rPr>
+        <w:t xml:space="preserve"> ובגלל ה-</w:t>
+      </w:r>
+      <w:r>
+        <w:t>oversampling</w:t>
+      </w:r>
+      <w:r>
+        <w:rPr>
+          <w:rFonts w:hint="cs"/>
+          <w:rtl/>
+        </w:rPr>
+        <w:t xml:space="preserve"> יש דוגמאות שהופיעו גם באימון וגם בטסט).</w:t>
+      </w:r>
+    </w:p>
+    <w:p>
+      <w:pPr>
+        <w:bidi/>
+        <w:rPr>
+          <w:rtl/>
+        </w:rPr>
+      </w:pPr>
+      <w:r>
+        <w:rPr>
+          <w:noProof/>
+        </w:rPr>
+        <w:lastRenderedPageBreak/>
+        <w:drawing>
+          <wp:inline distT="0" distB="0" distL="0" distR="0" wp14:anchorId="3823FB9F" wp14:editId="5778D21C">
+            <wp:extent cx="5438775" cy="4248150"/>
+            <wp:effectExtent l="0" t="0" r="9525" b="0"/>
+            <wp:docPr id="9" name="Picture 9"/>
+            <wp:cNvGraphicFramePr>
+              <a:graphicFrameLocks xmlns:a="http://schemas.openxmlformats.org/drawingml/2006/main" noChangeAspect="1"/>
+            </wp:cNvGraphicFramePr>
+            <a:graphic xmlns:a="http://schemas.openxmlformats.org/drawingml/2006/main">
+              <a:graphicData uri="http://schemas.openxmlformats.org/drawingml/2006/picture">
+                <pic:pic xmlns:pic="http://schemas.openxmlformats.org/drawingml/2006/picture">
+                  <pic:nvPicPr>
+                    <pic:cNvPr id="1" name=""/>
+                    <pic:cNvPicPr/>
+                  </pic:nvPicPr>
+                  <pic:blipFill>
+                    <a:blip r:embed="rId12"/>
+                    <a:stretch>
+                      <a:fillRect/>
+                    </a:stretch>
+                  </pic:blipFill>
+                  <pic:spPr>
+                    <a:xfrm>
+                      <a:off x="0" y="0"/>
+                      <a:ext cx="5438775" cy="4248150"/>
+                    </a:xfrm>
+                    <a:prstGeom prst="rect">
+                      <a:avLst/>
+                    </a:prstGeom>
+                  </pic:spPr>
+                </pic:pic>
+              </a:graphicData>
+            </a:graphic>
+          </wp:inline>
+        </w:drawing>
+      </w:r>
+    </w:p>
+    <w:p>
+      <w:pPr>
+        <w:bidi/>
+      </w:pPr>
+      <w:r>
+        <w:t>VAL is:  20</w:t>
+      </w:r>
+    </w:p>
+    <w:p>
+      <w:pPr>
+        <w:bidi/>
+      </w:pPr>
+      <w:r>
+        <w:t>accuracy score:  0.5145659424704485</w:t>
+      </w:r>
+    </w:p>
+    <w:p>
+      <w:pPr>
+        <w:bidi/>
+      </w:pPr>
+      <w:r>
+        <w:t>recall score:  0.41630778266224294</w:t>
+      </w:r>
+    </w:p>
+    <w:p>
+      <w:pPr>
+        <w:bidi/>
+        <w:rPr>
+          <w:rFonts w:hint="cs"/>
+          <w:rtl/>
+        </w:rPr>
+      </w:pPr>
+      <w:r>
+        <w:t>precision score:  0.5452790369493237</w:t>
+      </w:r>
+      <w:bookmarkStart w:id="0" w:name="_GoBack"/>
+      <w:bookmarkEnd w:id="0"/>
     </w:p>
     <w:sectPr>
       <w:pgSz w:w="12240" w:h="15840"/>

</xml_diff>

<commit_message>
Added conclusion to classification
</commit_message>
<xml_diff>
--- a/Project/documentation.docx
+++ b/Project/documentation.docx
@@ -3692,13 +3692,789 @@
     <w:p>
       <w:pPr>
         <w:bidi/>
-        <w:rPr>
-          <w:rFonts w:hint="cs"/>
-          <w:rtl/>
-        </w:rPr>
       </w:pPr>
       <w:r>
         <w:t>precision score:  0.5452790369493237</w:t>
+      </w:r>
+    </w:p>
+    <w:p>
+      <w:pPr>
+        <w:bidi/>
+      </w:pPr>
+    </w:p>
+    <w:p/>
+    <w:p/>
+    <w:p/>
+    <w:p/>
+    <w:p/>
+    <w:p/>
+    <w:p/>
+    <w:p/>
+    <w:tbl>
+      <w:tblPr>
+        <w:tblW w:w="23550" w:type="dxa"/>
+        <w:tblLook w:val="04A0" w:firstRow="1" w:lastRow="0" w:firstColumn="1" w:lastColumn="0" w:noHBand="0" w:noVBand="1"/>
+      </w:tblPr>
+      <w:tblGrid>
+        <w:gridCol w:w="9576"/>
+        <w:gridCol w:w="489"/>
+        <w:gridCol w:w="1965"/>
+        <w:gridCol w:w="960"/>
+        <w:gridCol w:w="960"/>
+        <w:gridCol w:w="960"/>
+        <w:gridCol w:w="960"/>
+        <w:gridCol w:w="960"/>
+        <w:gridCol w:w="960"/>
+        <w:gridCol w:w="960"/>
+        <w:gridCol w:w="960"/>
+        <w:gridCol w:w="960"/>
+        <w:gridCol w:w="960"/>
+        <w:gridCol w:w="960"/>
+        <w:gridCol w:w="960"/>
+      </w:tblGrid>
+      <w:tr>
+        <w:trPr>
+          <w:trHeight w:val="300"/>
+        </w:trPr>
+        <w:tc>
+          <w:tcPr>
+            <w:tcW w:w="9576" w:type="dxa"/>
+            <w:tcBorders>
+              <w:top w:val="nil"/>
+              <w:left w:val="nil"/>
+              <w:bottom w:val="nil"/>
+              <w:right w:val="nil"/>
+            </w:tcBorders>
+            <w:shd w:val="clear" w:color="auto" w:fill="auto"/>
+            <w:noWrap/>
+            <w:vAlign w:val="bottom"/>
+          </w:tcPr>
+          <w:p>
+            <w:pPr>
+              <w:spacing w:after="0" w:line="240" w:lineRule="auto"/>
+              <w:rPr>
+                <w:rFonts w:ascii="Calibri" w:eastAsia="Times New Roman" w:hAnsi="Calibri" w:cs="Calibri"/>
+                <w:color w:val="000000"/>
+                <w:sz w:val="48"/>
+                <w:szCs w:val="48"/>
+                <w:lang w:eastAsia="en-IL"/>
+              </w:rPr>
+            </w:pPr>
+            <w:r>
+              <w:rPr>
+                <w:rFonts w:ascii="Calibri" w:eastAsia="Times New Roman" w:hAnsi="Calibri" w:cs="Calibri"/>
+                <w:color w:val="000000"/>
+                <w:sz w:val="48"/>
+                <w:szCs w:val="48"/>
+                <w:lang w:eastAsia="en-IL"/>
+              </w:rPr>
+              <w:lastRenderedPageBreak/>
+              <w:t>Conclusions</w:t>
+            </w:r>
+          </w:p>
+          <w:p>
+            <w:pPr>
+              <w:spacing w:after="0" w:line="240" w:lineRule="auto"/>
+              <w:rPr>
+                <w:rFonts w:ascii="Calibri" w:eastAsia="Times New Roman" w:hAnsi="Calibri" w:cs="Calibri"/>
+                <w:color w:val="000000"/>
+                <w:sz w:val="10"/>
+                <w:szCs w:val="10"/>
+                <w:lang w:val="en-IL" w:eastAsia="en-IL"/>
+              </w:rPr>
+            </w:pPr>
+          </w:p>
+          <w:p>
+            <w:pPr>
+              <w:spacing w:after="0" w:line="240" w:lineRule="auto"/>
+              <w:rPr>
+                <w:rFonts w:ascii="Calibri" w:eastAsia="Times New Roman" w:hAnsi="Calibri" w:cs="Calibri"/>
+                <w:color w:val="000000"/>
+                <w:sz w:val="10"/>
+                <w:szCs w:val="10"/>
+                <w:lang w:val="en-IL" w:eastAsia="en-IL"/>
+              </w:rPr>
+            </w:pPr>
+            <w:r>
+              <w:rPr>
+                <w:noProof/>
+              </w:rPr>
+              <mc:AlternateContent>
+                <mc:Choice Requires="wps">
+                  <w:drawing>
+                    <wp:anchor distT="0" distB="0" distL="114300" distR="114300" simplePos="0" relativeHeight="251661312" behindDoc="0" locked="0" layoutInCell="1" allowOverlap="1" wp14:anchorId="0AD3C6F6" wp14:editId="61682747">
+                      <wp:simplePos x="0" y="0"/>
+                      <wp:positionH relativeFrom="column">
+                        <wp:posOffset>2769235</wp:posOffset>
+                      </wp:positionH>
+                      <wp:positionV relativeFrom="paragraph">
+                        <wp:posOffset>20955</wp:posOffset>
+                      </wp:positionV>
+                      <wp:extent cx="1210310" cy="337820"/>
+                      <wp:effectExtent l="0" t="0" r="27940" b="24130"/>
+                      <wp:wrapNone/>
+                      <wp:docPr id="8" name="Rectangle 8"/>
+                      <wp:cNvGraphicFramePr/>
+                      <a:graphic xmlns:a="http://schemas.openxmlformats.org/drawingml/2006/main">
+                        <a:graphicData uri="http://schemas.microsoft.com/office/word/2010/wordprocessingShape">
+                          <wps:wsp>
+                            <wps:cNvSpPr/>
+                            <wps:spPr>
+                              <a:xfrm>
+                                <a:off x="0" y="0"/>
+                                <a:ext cx="1210310" cy="337820"/>
+                              </a:xfrm>
+                              <a:prstGeom prst="rect">
+                                <a:avLst/>
+                              </a:prstGeom>
+                              <a:noFill/>
+                              <a:ln w="9525" cap="flat" cmpd="sng" algn="ctr">
+                                <a:solidFill>
+                                  <a:schemeClr val="accent5"/>
+                                </a:solidFill>
+                                <a:prstDash val="solid"/>
+                                <a:round/>
+                                <a:headEnd type="none" w="med" len="med"/>
+                                <a:tailEnd type="none" w="med" len="med"/>
+                              </a:ln>
+                            </wps:spPr>
+                            <wps:style>
+                              <a:lnRef idx="0">
+                                <a:scrgbClr r="0" g="0" b="0"/>
+                              </a:lnRef>
+                              <a:fillRef idx="0">
+                                <a:scrgbClr r="0" g="0" b="0"/>
+                              </a:fillRef>
+                              <a:effectRef idx="0">
+                                <a:scrgbClr r="0" g="0" b="0"/>
+                              </a:effectRef>
+                              <a:fontRef idx="minor">
+                                <a:schemeClr val="accent5"/>
+                              </a:fontRef>
+                            </wps:style>
+                            <wps:bodyPr rot="0" spcFirstLastPara="0" vertOverflow="overflow" horzOverflow="overflow" vert="horz" wrap="square" lIns="91440" tIns="45720" rIns="91440" bIns="45720" numCol="1" spcCol="0" rtlCol="0" fromWordArt="0" anchor="ctr" anchorCtr="0" forceAA="0" compatLnSpc="1">
+                              <a:prstTxWarp prst="textNoShape">
+                                <a:avLst/>
+                              </a:prstTxWarp>
+                              <a:noAutofit/>
+                            </wps:bodyPr>
+                          </wps:wsp>
+                        </a:graphicData>
+                      </a:graphic>
+                      <wp14:sizeRelH relativeFrom="margin">
+                        <wp14:pctWidth>0</wp14:pctWidth>
+                      </wp14:sizeRelH>
+                      <wp14:sizeRelV relativeFrom="margin">
+                        <wp14:pctHeight>0</wp14:pctHeight>
+                      </wp14:sizeRelV>
+                    </wp:anchor>
+                  </w:drawing>
+                </mc:Choice>
+                <mc:Fallback>
+                  <w:pict>
+                    <v:rect w14:anchorId="4808A054" id="Rectangle 8" o:spid="_x0000_s1026" style="position:absolute;margin-left:218.05pt;margin-top:1.65pt;width:95.3pt;height:26.6pt;z-index:251661312;visibility:visible;mso-wrap-style:square;mso-width-percent:0;mso-height-percent:0;mso-wrap-distance-left:9pt;mso-wrap-distance-top:0;mso-wrap-distance-right:9pt;mso-wrap-distance-bottom:0;mso-position-horizontal:absolute;mso-position-horizontal-relative:text;mso-position-vertical:absolute;mso-position-vertical-relative:text;mso-width-percent:0;mso-height-percent:0;mso-width-relative:margin;mso-height-relative:margin;v-text-anchor:middle" o:gfxdata="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" filled="f" strokecolor="#5b9bd5 [3208]">
+                      <v:stroke joinstyle="round"/>
+                    </v:rect>
+                  </w:pict>
+                </mc:Fallback>
+              </mc:AlternateContent>
+            </w:r>
+            <w:r>
+              <w:rPr>
+                <w:noProof/>
+              </w:rPr>
+              <mc:AlternateContent>
+                <mc:Choice Requires="wps">
+                  <w:drawing>
+                    <wp:anchor distT="0" distB="0" distL="114300" distR="114300" simplePos="0" relativeHeight="251659264" behindDoc="0" locked="0" layoutInCell="1" allowOverlap="1" wp14:anchorId="2CDBBA76" wp14:editId="100CD250">
+                      <wp:simplePos x="0" y="0"/>
+                      <wp:positionH relativeFrom="column">
+                        <wp:posOffset>3953723</wp:posOffset>
+                      </wp:positionH>
+                      <wp:positionV relativeFrom="paragraph">
+                        <wp:posOffset>15548</wp:posOffset>
+                      </wp:positionV>
+                      <wp:extent cx="1210391" cy="338275"/>
+                      <wp:effectExtent l="0" t="0" r="27940" b="24130"/>
+                      <wp:wrapNone/>
+                      <wp:docPr id="7" name="Rectangle 7"/>
+                      <wp:cNvGraphicFramePr/>
+                      <a:graphic xmlns:a="http://schemas.openxmlformats.org/drawingml/2006/main">
+                        <a:graphicData uri="http://schemas.microsoft.com/office/word/2010/wordprocessingShape">
+                          <wps:wsp>
+                            <wps:cNvSpPr/>
+                            <wps:spPr>
+                              <a:xfrm>
+                                <a:off x="0" y="0"/>
+                                <a:ext cx="1210391" cy="338275"/>
+                              </a:xfrm>
+                              <a:prstGeom prst="rect">
+                                <a:avLst/>
+                              </a:prstGeom>
+                              <a:noFill/>
+                              <a:ln w="9525" cap="flat" cmpd="sng" algn="ctr">
+                                <a:solidFill>
+                                  <a:schemeClr val="accent2"/>
+                                </a:solidFill>
+                                <a:prstDash val="solid"/>
+                                <a:round/>
+                                <a:headEnd type="none" w="med" len="med"/>
+                                <a:tailEnd type="none" w="med" len="med"/>
+                              </a:ln>
+                            </wps:spPr>
+                            <wps:style>
+                              <a:lnRef idx="0">
+                                <a:scrgbClr r="0" g="0" b="0"/>
+                              </a:lnRef>
+                              <a:fillRef idx="0">
+                                <a:scrgbClr r="0" g="0" b="0"/>
+                              </a:fillRef>
+                              <a:effectRef idx="0">
+                                <a:scrgbClr r="0" g="0" b="0"/>
+                              </a:effectRef>
+                              <a:fontRef idx="minor">
+                                <a:schemeClr val="accent2"/>
+                              </a:fontRef>
+                            </wps:style>
+                            <wps:bodyPr rot="0" spcFirstLastPara="0" vertOverflow="overflow" horzOverflow="overflow" vert="horz" wrap="square" lIns="91440" tIns="45720" rIns="91440" bIns="45720" numCol="1" spcCol="0" rtlCol="0" fromWordArt="0" anchor="ctr" anchorCtr="0" forceAA="0" compatLnSpc="1">
+                              <a:prstTxWarp prst="textNoShape">
+                                <a:avLst/>
+                              </a:prstTxWarp>
+                              <a:noAutofit/>
+                            </wps:bodyPr>
+                          </wps:wsp>
+                        </a:graphicData>
+                      </a:graphic>
+                    </wp:anchor>
+                  </w:drawing>
+                </mc:Choice>
+                <mc:Fallback>
+                  <w:pict>
+                    <v:rect w14:anchorId="0E29AE12" id="Rectangle 7" o:spid="_x0000_s1026" style="position:absolute;margin-left:311.3pt;margin-top:1.2pt;width:95.3pt;height:26.65pt;z-index:251659264;visibility:visible;mso-wrap-style:square;mso-wrap-distance-left:9pt;mso-wrap-distance-top:0;mso-wrap-distance-right:9pt;mso-wrap-distance-bottom:0;mso-position-horizontal:absolute;mso-position-horizontal-relative:text;mso-position-vertical:absolute;mso-position-vertical-relative:text;v-text-anchor:middle" o:gfxdata="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" filled="f" strokecolor="#ed7d31 [3205]">
+                      <v:stroke joinstyle="round"/>
+                    </v:rect>
+                  </w:pict>
+                </mc:Fallback>
+              </mc:AlternateContent>
+            </w:r>
+            <w:r>
+              <w:rPr>
+                <w:noProof/>
+              </w:rPr>
+              <w:drawing>
+                <wp:inline distT="0" distB="0" distL="0" distR="0" wp14:anchorId="1588BB51" wp14:editId="3986D8B6">
+                  <wp:extent cx="5943600" cy="142875"/>
+                  <wp:effectExtent l="0" t="0" r="0" b="9525"/>
+                  <wp:docPr id="2" name="Picture 2"/>
+                  <wp:cNvGraphicFramePr>
+                    <a:graphicFrameLocks xmlns:a="http://schemas.openxmlformats.org/drawingml/2006/main" noChangeAspect="1"/>
+                  </wp:cNvGraphicFramePr>
+                  <a:graphic xmlns:a="http://schemas.openxmlformats.org/drawingml/2006/main">
+                    <a:graphicData uri="http://schemas.openxmlformats.org/drawingml/2006/picture">
+                      <pic:pic xmlns:pic="http://schemas.openxmlformats.org/drawingml/2006/picture">
+                        <pic:nvPicPr>
+                          <pic:cNvPr id="1" name=""/>
+                          <pic:cNvPicPr/>
+                        </pic:nvPicPr>
+                        <pic:blipFill>
+                          <a:blip r:embed="rId13"/>
+                          <a:stretch>
+                            <a:fillRect/>
+                          </a:stretch>
+                        </pic:blipFill>
+                        <pic:spPr>
+                          <a:xfrm>
+                            <a:off x="0" y="0"/>
+                            <a:ext cx="5943600" cy="142875"/>
+                          </a:xfrm>
+                          <a:prstGeom prst="rect">
+                            <a:avLst/>
+                          </a:prstGeom>
+                        </pic:spPr>
+                      </pic:pic>
+                    </a:graphicData>
+                  </a:graphic>
+                </wp:inline>
+              </w:drawing>
+            </w:r>
+          </w:p>
+          <w:p>
+            <w:pPr>
+              <w:spacing w:after="0" w:line="240" w:lineRule="auto"/>
+              <w:rPr>
+                <w:rFonts w:ascii="Calibri" w:eastAsia="Times New Roman" w:hAnsi="Calibri" w:cs="Calibri"/>
+                <w:color w:val="000000"/>
+                <w:sz w:val="10"/>
+                <w:szCs w:val="10"/>
+                <w:lang w:eastAsia="en-IL"/>
+              </w:rPr>
+            </w:pPr>
+            <w:r>
+              <w:rPr>
+                <w:noProof/>
+              </w:rPr>
+              <w:drawing>
+                <wp:inline distT="0" distB="0" distL="0" distR="0" wp14:anchorId="0C4C34B0" wp14:editId="628DF803">
+                  <wp:extent cx="5943600" cy="136525"/>
+                  <wp:effectExtent l="0" t="0" r="0" b="0"/>
+                  <wp:docPr id="5" name="Picture 5"/>
+                  <wp:cNvGraphicFramePr>
+                    <a:graphicFrameLocks xmlns:a="http://schemas.openxmlformats.org/drawingml/2006/main" noChangeAspect="1"/>
+                  </wp:cNvGraphicFramePr>
+                  <a:graphic xmlns:a="http://schemas.openxmlformats.org/drawingml/2006/main">
+                    <a:graphicData uri="http://schemas.openxmlformats.org/drawingml/2006/picture">
+                      <pic:pic xmlns:pic="http://schemas.openxmlformats.org/drawingml/2006/picture">
+                        <pic:nvPicPr>
+                          <pic:cNvPr id="1" name=""/>
+                          <pic:cNvPicPr/>
+                        </pic:nvPicPr>
+                        <pic:blipFill>
+                          <a:blip r:embed="rId14"/>
+                          <a:stretch>
+                            <a:fillRect/>
+                          </a:stretch>
+                        </pic:blipFill>
+                        <pic:spPr>
+                          <a:xfrm>
+                            <a:off x="0" y="0"/>
+                            <a:ext cx="5943600" cy="136525"/>
+                          </a:xfrm>
+                          <a:prstGeom prst="rect">
+                            <a:avLst/>
+                          </a:prstGeom>
+                        </pic:spPr>
+                      </pic:pic>
+                    </a:graphicData>
+                  </a:graphic>
+                </wp:inline>
+              </w:drawing>
+            </w:r>
+          </w:p>
+        </w:tc>
+        <w:tc>
+          <w:tcPr>
+            <w:tcW w:w="489" w:type="dxa"/>
+            <w:tcBorders>
+              <w:top w:val="nil"/>
+              <w:left w:val="nil"/>
+              <w:bottom w:val="nil"/>
+              <w:right w:val="nil"/>
+            </w:tcBorders>
+            <w:shd w:val="clear" w:color="auto" w:fill="auto"/>
+            <w:noWrap/>
+            <w:vAlign w:val="bottom"/>
+          </w:tcPr>
+          <w:p>
+            <w:pPr>
+              <w:spacing w:after="0" w:line="240" w:lineRule="auto"/>
+              <w:jc w:val="right"/>
+              <w:rPr>
+                <w:rFonts w:ascii="Calibri" w:eastAsia="Times New Roman" w:hAnsi="Calibri" w:cs="Calibri"/>
+                <w:color w:val="000000"/>
+                <w:sz w:val="10"/>
+                <w:szCs w:val="10"/>
+                <w:lang w:val="en-IL" w:eastAsia="en-IL"/>
+              </w:rPr>
+            </w:pPr>
+          </w:p>
+        </w:tc>
+        <w:tc>
+          <w:tcPr>
+            <w:tcW w:w="1965" w:type="dxa"/>
+            <w:tcBorders>
+              <w:top w:val="nil"/>
+              <w:left w:val="nil"/>
+              <w:bottom w:val="nil"/>
+              <w:right w:val="nil"/>
+            </w:tcBorders>
+            <w:shd w:val="clear" w:color="auto" w:fill="auto"/>
+            <w:noWrap/>
+            <w:vAlign w:val="bottom"/>
+          </w:tcPr>
+          <w:p>
+            <w:pPr>
+              <w:spacing w:after="0" w:line="240" w:lineRule="auto"/>
+              <w:jc w:val="right"/>
+              <w:rPr>
+                <w:rFonts w:ascii="Calibri" w:eastAsia="Times New Roman" w:hAnsi="Calibri" w:cs="Calibri"/>
+                <w:color w:val="000000"/>
+                <w:sz w:val="10"/>
+                <w:szCs w:val="10"/>
+                <w:lang w:val="en-IL" w:eastAsia="en-IL"/>
+              </w:rPr>
+            </w:pPr>
+          </w:p>
+        </w:tc>
+        <w:tc>
+          <w:tcPr>
+            <w:tcW w:w="960" w:type="dxa"/>
+            <w:tcBorders>
+              <w:top w:val="nil"/>
+              <w:left w:val="nil"/>
+              <w:bottom w:val="nil"/>
+              <w:right w:val="nil"/>
+            </w:tcBorders>
+            <w:shd w:val="clear" w:color="auto" w:fill="auto"/>
+            <w:noWrap/>
+            <w:vAlign w:val="bottom"/>
+          </w:tcPr>
+          <w:p>
+            <w:pPr>
+              <w:spacing w:after="0" w:line="240" w:lineRule="auto"/>
+              <w:jc w:val="right"/>
+              <w:rPr>
+                <w:rFonts w:ascii="Calibri" w:eastAsia="Times New Roman" w:hAnsi="Calibri" w:cs="Calibri"/>
+                <w:color w:val="000000"/>
+                <w:sz w:val="10"/>
+                <w:szCs w:val="10"/>
+                <w:lang w:val="en-IL" w:eastAsia="en-IL"/>
+              </w:rPr>
+            </w:pPr>
+          </w:p>
+        </w:tc>
+        <w:tc>
+          <w:tcPr>
+            <w:tcW w:w="960" w:type="dxa"/>
+            <w:tcBorders>
+              <w:top w:val="nil"/>
+              <w:left w:val="nil"/>
+              <w:bottom w:val="nil"/>
+              <w:right w:val="nil"/>
+            </w:tcBorders>
+            <w:shd w:val="clear" w:color="auto" w:fill="auto"/>
+            <w:noWrap/>
+            <w:vAlign w:val="bottom"/>
+          </w:tcPr>
+          <w:p>
+            <w:pPr>
+              <w:spacing w:after="0" w:line="240" w:lineRule="auto"/>
+              <w:jc w:val="right"/>
+              <w:rPr>
+                <w:rFonts w:ascii="Calibri" w:eastAsia="Times New Roman" w:hAnsi="Calibri" w:cs="Calibri"/>
+                <w:color w:val="000000"/>
+                <w:sz w:val="10"/>
+                <w:szCs w:val="10"/>
+                <w:lang w:val="en-IL" w:eastAsia="en-IL"/>
+              </w:rPr>
+            </w:pPr>
+          </w:p>
+        </w:tc>
+        <w:tc>
+          <w:tcPr>
+            <w:tcW w:w="960" w:type="dxa"/>
+            <w:tcBorders>
+              <w:top w:val="nil"/>
+              <w:left w:val="nil"/>
+              <w:bottom w:val="nil"/>
+              <w:right w:val="nil"/>
+            </w:tcBorders>
+            <w:shd w:val="clear" w:color="auto" w:fill="auto"/>
+            <w:noWrap/>
+            <w:vAlign w:val="bottom"/>
+          </w:tcPr>
+          <w:p>
+            <w:pPr>
+              <w:spacing w:after="0" w:line="240" w:lineRule="auto"/>
+              <w:jc w:val="right"/>
+              <w:rPr>
+                <w:rFonts w:ascii="Calibri" w:eastAsia="Times New Roman" w:hAnsi="Calibri" w:cs="Calibri"/>
+                <w:color w:val="000000"/>
+                <w:sz w:val="10"/>
+                <w:szCs w:val="10"/>
+                <w:lang w:val="en-IL" w:eastAsia="en-IL"/>
+              </w:rPr>
+            </w:pPr>
+          </w:p>
+        </w:tc>
+        <w:tc>
+          <w:tcPr>
+            <w:tcW w:w="960" w:type="dxa"/>
+            <w:tcBorders>
+              <w:top w:val="nil"/>
+              <w:left w:val="nil"/>
+              <w:bottom w:val="nil"/>
+              <w:right w:val="nil"/>
+            </w:tcBorders>
+            <w:shd w:val="clear" w:color="auto" w:fill="auto"/>
+            <w:noWrap/>
+            <w:vAlign w:val="bottom"/>
+          </w:tcPr>
+          <w:p>
+            <w:pPr>
+              <w:spacing w:after="0" w:line="240" w:lineRule="auto"/>
+              <w:jc w:val="right"/>
+              <w:rPr>
+                <w:rFonts w:ascii="Calibri" w:eastAsia="Times New Roman" w:hAnsi="Calibri" w:cs="Calibri"/>
+                <w:color w:val="000000"/>
+                <w:sz w:val="10"/>
+                <w:szCs w:val="10"/>
+                <w:lang w:val="en-IL" w:eastAsia="en-IL"/>
+              </w:rPr>
+            </w:pPr>
+          </w:p>
+        </w:tc>
+        <w:tc>
+          <w:tcPr>
+            <w:tcW w:w="960" w:type="dxa"/>
+            <w:tcBorders>
+              <w:top w:val="nil"/>
+              <w:left w:val="nil"/>
+              <w:bottom w:val="nil"/>
+              <w:right w:val="nil"/>
+            </w:tcBorders>
+            <w:shd w:val="clear" w:color="auto" w:fill="auto"/>
+            <w:noWrap/>
+            <w:vAlign w:val="bottom"/>
+          </w:tcPr>
+          <w:p>
+            <w:pPr>
+              <w:spacing w:after="0" w:line="240" w:lineRule="auto"/>
+              <w:jc w:val="right"/>
+              <w:rPr>
+                <w:rFonts w:ascii="Calibri" w:eastAsia="Times New Roman" w:hAnsi="Calibri" w:cs="Calibri"/>
+                <w:color w:val="000000"/>
+                <w:sz w:val="10"/>
+                <w:szCs w:val="10"/>
+                <w:lang w:val="en-IL" w:eastAsia="en-IL"/>
+              </w:rPr>
+            </w:pPr>
+          </w:p>
+        </w:tc>
+        <w:tc>
+          <w:tcPr>
+            <w:tcW w:w="960" w:type="dxa"/>
+            <w:tcBorders>
+              <w:top w:val="nil"/>
+              <w:left w:val="nil"/>
+              <w:bottom w:val="nil"/>
+              <w:right w:val="nil"/>
+            </w:tcBorders>
+            <w:shd w:val="clear" w:color="auto" w:fill="auto"/>
+            <w:noWrap/>
+            <w:vAlign w:val="bottom"/>
+          </w:tcPr>
+          <w:p>
+            <w:pPr>
+              <w:spacing w:after="0" w:line="240" w:lineRule="auto"/>
+              <w:jc w:val="right"/>
+              <w:rPr>
+                <w:rFonts w:ascii="Calibri" w:eastAsia="Times New Roman" w:hAnsi="Calibri" w:cs="Calibri"/>
+                <w:color w:val="000000"/>
+                <w:sz w:val="10"/>
+                <w:szCs w:val="10"/>
+                <w:lang w:val="en-IL" w:eastAsia="en-IL"/>
+              </w:rPr>
+            </w:pPr>
+          </w:p>
+        </w:tc>
+        <w:tc>
+          <w:tcPr>
+            <w:tcW w:w="960" w:type="dxa"/>
+            <w:tcBorders>
+              <w:top w:val="nil"/>
+              <w:left w:val="nil"/>
+              <w:bottom w:val="nil"/>
+              <w:right w:val="nil"/>
+            </w:tcBorders>
+            <w:shd w:val="clear" w:color="auto" w:fill="auto"/>
+            <w:noWrap/>
+            <w:vAlign w:val="bottom"/>
+          </w:tcPr>
+          <w:p>
+            <w:pPr>
+              <w:spacing w:after="0" w:line="240" w:lineRule="auto"/>
+              <w:jc w:val="right"/>
+              <w:rPr>
+                <w:rFonts w:ascii="Calibri" w:eastAsia="Times New Roman" w:hAnsi="Calibri" w:cs="Calibri"/>
+                <w:color w:val="000000"/>
+                <w:sz w:val="10"/>
+                <w:szCs w:val="10"/>
+                <w:lang w:val="en-IL" w:eastAsia="en-IL"/>
+              </w:rPr>
+            </w:pPr>
+          </w:p>
+        </w:tc>
+        <w:tc>
+          <w:tcPr>
+            <w:tcW w:w="960" w:type="dxa"/>
+            <w:tcBorders>
+              <w:top w:val="nil"/>
+              <w:left w:val="nil"/>
+              <w:bottom w:val="nil"/>
+              <w:right w:val="nil"/>
+            </w:tcBorders>
+            <w:shd w:val="clear" w:color="auto" w:fill="auto"/>
+            <w:noWrap/>
+            <w:vAlign w:val="bottom"/>
+          </w:tcPr>
+          <w:p>
+            <w:pPr>
+              <w:spacing w:after="0" w:line="240" w:lineRule="auto"/>
+              <w:jc w:val="right"/>
+              <w:rPr>
+                <w:rFonts w:ascii="Calibri" w:eastAsia="Times New Roman" w:hAnsi="Calibri" w:cs="Calibri"/>
+                <w:color w:val="000000"/>
+                <w:sz w:val="10"/>
+                <w:szCs w:val="10"/>
+                <w:lang w:val="en-IL" w:eastAsia="en-IL"/>
+              </w:rPr>
+            </w:pPr>
+          </w:p>
+        </w:tc>
+        <w:tc>
+          <w:tcPr>
+            <w:tcW w:w="960" w:type="dxa"/>
+            <w:tcBorders>
+              <w:top w:val="nil"/>
+              <w:left w:val="nil"/>
+              <w:bottom w:val="nil"/>
+              <w:right w:val="nil"/>
+            </w:tcBorders>
+            <w:shd w:val="clear" w:color="auto" w:fill="auto"/>
+            <w:noWrap/>
+            <w:vAlign w:val="bottom"/>
+          </w:tcPr>
+          <w:p>
+            <w:pPr>
+              <w:spacing w:after="0" w:line="240" w:lineRule="auto"/>
+              <w:jc w:val="right"/>
+              <w:rPr>
+                <w:rFonts w:ascii="Calibri" w:eastAsia="Times New Roman" w:hAnsi="Calibri" w:cs="Calibri"/>
+                <w:color w:val="000000"/>
+                <w:sz w:val="10"/>
+                <w:szCs w:val="10"/>
+                <w:lang w:val="en-IL" w:eastAsia="en-IL"/>
+              </w:rPr>
+            </w:pPr>
+          </w:p>
+        </w:tc>
+        <w:tc>
+          <w:tcPr>
+            <w:tcW w:w="960" w:type="dxa"/>
+            <w:tcBorders>
+              <w:top w:val="nil"/>
+              <w:left w:val="nil"/>
+              <w:bottom w:val="nil"/>
+              <w:right w:val="nil"/>
+            </w:tcBorders>
+            <w:shd w:val="clear" w:color="auto" w:fill="auto"/>
+            <w:noWrap/>
+            <w:vAlign w:val="bottom"/>
+          </w:tcPr>
+          <w:p>
+            <w:pPr>
+              <w:spacing w:after="0" w:line="240" w:lineRule="auto"/>
+              <w:jc w:val="right"/>
+              <w:rPr>
+                <w:rFonts w:ascii="Calibri" w:eastAsia="Times New Roman" w:hAnsi="Calibri" w:cs="Calibri"/>
+                <w:color w:val="000000"/>
+                <w:sz w:val="10"/>
+                <w:szCs w:val="10"/>
+                <w:lang w:val="en-IL" w:eastAsia="en-IL"/>
+              </w:rPr>
+            </w:pPr>
+          </w:p>
+        </w:tc>
+        <w:tc>
+          <w:tcPr>
+            <w:tcW w:w="960" w:type="dxa"/>
+            <w:tcBorders>
+              <w:top w:val="nil"/>
+              <w:left w:val="nil"/>
+              <w:bottom w:val="nil"/>
+              <w:right w:val="nil"/>
+            </w:tcBorders>
+            <w:shd w:val="clear" w:color="auto" w:fill="auto"/>
+            <w:noWrap/>
+            <w:vAlign w:val="bottom"/>
+          </w:tcPr>
+          <w:p>
+            <w:pPr>
+              <w:spacing w:after="0" w:line="240" w:lineRule="auto"/>
+              <w:jc w:val="center"/>
+              <w:rPr>
+                <w:rFonts w:ascii="Calibri" w:eastAsia="Times New Roman" w:hAnsi="Calibri" w:cs="Calibri"/>
+                <w:color w:val="000000"/>
+                <w:lang w:val="en-IL" w:eastAsia="en-IL"/>
+              </w:rPr>
+            </w:pPr>
+          </w:p>
+        </w:tc>
+        <w:tc>
+          <w:tcPr>
+            <w:tcW w:w="960" w:type="dxa"/>
+            <w:tcBorders>
+              <w:top w:val="nil"/>
+              <w:left w:val="nil"/>
+              <w:bottom w:val="nil"/>
+              <w:right w:val="nil"/>
+            </w:tcBorders>
+            <w:shd w:val="clear" w:color="auto" w:fill="auto"/>
+            <w:noWrap/>
+            <w:vAlign w:val="bottom"/>
+          </w:tcPr>
+          <w:p>
+            <w:pPr>
+              <w:spacing w:after="0" w:line="240" w:lineRule="auto"/>
+              <w:jc w:val="center"/>
+              <w:rPr>
+                <w:rFonts w:ascii="Calibri" w:eastAsia="Times New Roman" w:hAnsi="Calibri" w:cs="Calibri"/>
+                <w:color w:val="000000"/>
+                <w:lang w:val="en-IL" w:eastAsia="en-IL"/>
+              </w:rPr>
+            </w:pPr>
+          </w:p>
+        </w:tc>
+      </w:tr>
+    </w:tbl>
+    <w:p>
+      <w:pPr>
+        <w:rPr>
+          <w:rFonts w:eastAsiaTheme="minorEastAsia"/>
+        </w:rPr>
+      </w:pPr>
+      <w:r>
+        <w:t>Let’s consider the gene EIF1 which was classified wrong and compare it to TRMT5 which was classified right. As we can see in the part which was marked in orange (which represents controlled MDA-MB cells) the genes TRMT5 and EIF1 have 0.2-0.5 difference for each sample. The blue part which represents the PKC</w:t>
+      </w:r>
+      <m:oMath>
+        <m:r>
+          <w:rPr>
+            <w:rFonts w:ascii="Cambria Math" w:hAnsi="Cambria Math"/>
+          </w:rPr>
+          <m:t>δ</m:t>
+        </m:r>
+      </m:oMath>
+      <w:r>
+        <w:rPr>
+          <w:rFonts w:eastAsiaTheme="minorEastAsia"/>
+        </w:rPr>
+        <w:t xml:space="preserve"> treated MDA-MB cells shows 0.7-1.2 difference for each sample, meaning that EIF1 gene was more affected by the treatment than TRMT5.</w:t>
+      </w:r>
+      <w:r>
+        <w:rPr>
+          <w:rFonts w:eastAsiaTheme="minorEastAsia"/>
+        </w:rPr>
+        <w:t xml:space="preserve"> </w:t>
+      </w:r>
+      <w:r>
+        <w:rPr>
+          <w:rFonts w:eastAsiaTheme="minorEastAsia"/>
+        </w:rPr>
+        <w:t>We can learn from that that either the original labeling FALSE for EIF1 was wrong (because we selected the labeling based on wrong go terms?) or that our classifier considered this change drastic enough to classify as TRUE even though the change is not big enough to be considered true.</w:t>
+      </w:r>
+    </w:p>
+    <w:p>
+      <w:r>
+        <w:rPr>
+          <w:rFonts w:eastAsiaTheme="minorEastAsia"/>
+        </w:rPr>
+        <w:t xml:space="preserve">Another thing to note is that the classifier is not aware that some samples are controlled and some are treated so his </w:t>
+      </w:r>
+      <w:r>
+        <w:rPr>
+          <w:rFonts w:eastAsiaTheme="minorEastAsia"/>
+        </w:rPr>
+        <w:t>classification only considers the raw data and not the absolute or relative difference in classification.</w:t>
       </w:r>
       <w:bookmarkStart w:id="0" w:name="_GoBack"/>
       <w:bookmarkEnd w:id="0"/>
@@ -4922,6 +5698,16 @@
       </w:tblBorders>
     </w:tblPr>
   </w:style>
+  <w:style w:type="character" w:styleId="PlaceholderText">
+    <w:name w:val="Placeholder Text"/>
+    <w:basedOn w:val="DefaultParagraphFont"/>
+    <w:uiPriority w:val="99"/>
+    <w:semiHidden/>
+    <w:rsid w:val="00652B5A"/>
+    <w:rPr>
+      <w:color w:val="808080"/>
+    </w:rPr>
+  </w:style>
 </w:styles>
 </file>
 

</xml_diff>

<commit_message>
Changed font sizes in graphs and added corrected graphs to doc, added dummy clf
</commit_message>
<xml_diff>
--- a/Project/documentation.docx
+++ b/Project/documentation.docx
@@ -3757,7 +3757,7 @@
                 <w:color w:val="000000"/>
                 <w:sz w:val="48"/>
                 <w:szCs w:val="48"/>
-                <w:lang w:eastAsia="en-IL"/>
+                <w:lang/>
               </w:rPr>
             </w:pPr>
             <w:r>
@@ -3766,7 +3766,7 @@
                 <w:color w:val="000000"/>
                 <w:sz w:val="48"/>
                 <w:szCs w:val="48"/>
-                <w:lang w:eastAsia="en-IL"/>
+                <w:lang/>
               </w:rPr>
               <w:lastRenderedPageBreak/>
               <w:t>Conclusions</w:t>
@@ -3780,7 +3780,7 @@
                 <w:color w:val="000000"/>
                 <w:sz w:val="10"/>
                 <w:szCs w:val="10"/>
-                <w:lang w:val="en-IL" w:eastAsia="en-IL"/>
+                <w:lang/>
               </w:rPr>
             </w:pPr>
           </w:p>
@@ -3792,7 +3792,7 @@
                 <w:color w:val="000000"/>
                 <w:sz w:val="10"/>
                 <w:szCs w:val="10"/>
-                <w:lang w:val="en-IL" w:eastAsia="en-IL"/>
+                <w:lang/>
               </w:rPr>
             </w:pPr>
             <w:r>
@@ -4006,7 +4006,7 @@
                 <w:color w:val="000000"/>
                 <w:sz w:val="10"/>
                 <w:szCs w:val="10"/>
-                <w:lang w:eastAsia="en-IL"/>
+                <w:lang/>
               </w:rPr>
             </w:pPr>
             <w:r>
@@ -4073,7 +4073,7 @@
                 <w:color w:val="000000"/>
                 <w:sz w:val="10"/>
                 <w:szCs w:val="10"/>
-                <w:lang w:val="en-IL" w:eastAsia="en-IL"/>
+                <w:lang/>
               </w:rPr>
             </w:pPr>
           </w:p>
@@ -4100,7 +4100,7 @@
                 <w:color w:val="000000"/>
                 <w:sz w:val="10"/>
                 <w:szCs w:val="10"/>
-                <w:lang w:val="en-IL" w:eastAsia="en-IL"/>
+                <w:lang/>
               </w:rPr>
             </w:pPr>
           </w:p>
@@ -4127,7 +4127,7 @@
                 <w:color w:val="000000"/>
                 <w:sz w:val="10"/>
                 <w:szCs w:val="10"/>
-                <w:lang w:val="en-IL" w:eastAsia="en-IL"/>
+                <w:lang/>
               </w:rPr>
             </w:pPr>
           </w:p>
@@ -4154,7 +4154,7 @@
                 <w:color w:val="000000"/>
                 <w:sz w:val="10"/>
                 <w:szCs w:val="10"/>
-                <w:lang w:val="en-IL" w:eastAsia="en-IL"/>
+                <w:lang/>
               </w:rPr>
             </w:pPr>
           </w:p>
@@ -4181,7 +4181,7 @@
                 <w:color w:val="000000"/>
                 <w:sz w:val="10"/>
                 <w:szCs w:val="10"/>
-                <w:lang w:val="en-IL" w:eastAsia="en-IL"/>
+                <w:lang/>
               </w:rPr>
             </w:pPr>
           </w:p>
@@ -4208,7 +4208,7 @@
                 <w:color w:val="000000"/>
                 <w:sz w:val="10"/>
                 <w:szCs w:val="10"/>
-                <w:lang w:val="en-IL" w:eastAsia="en-IL"/>
+                <w:lang/>
               </w:rPr>
             </w:pPr>
           </w:p>
@@ -4235,7 +4235,7 @@
                 <w:color w:val="000000"/>
                 <w:sz w:val="10"/>
                 <w:szCs w:val="10"/>
-                <w:lang w:val="en-IL" w:eastAsia="en-IL"/>
+                <w:lang/>
               </w:rPr>
             </w:pPr>
           </w:p>
@@ -4262,7 +4262,7 @@
                 <w:color w:val="000000"/>
                 <w:sz w:val="10"/>
                 <w:szCs w:val="10"/>
-                <w:lang w:val="en-IL" w:eastAsia="en-IL"/>
+                <w:lang/>
               </w:rPr>
             </w:pPr>
           </w:p>
@@ -4289,7 +4289,7 @@
                 <w:color w:val="000000"/>
                 <w:sz w:val="10"/>
                 <w:szCs w:val="10"/>
-                <w:lang w:val="en-IL" w:eastAsia="en-IL"/>
+                <w:lang/>
               </w:rPr>
             </w:pPr>
           </w:p>
@@ -4316,7 +4316,7 @@
                 <w:color w:val="000000"/>
                 <w:sz w:val="10"/>
                 <w:szCs w:val="10"/>
-                <w:lang w:val="en-IL" w:eastAsia="en-IL"/>
+                <w:lang/>
               </w:rPr>
             </w:pPr>
           </w:p>
@@ -4343,7 +4343,7 @@
                 <w:color w:val="000000"/>
                 <w:sz w:val="10"/>
                 <w:szCs w:val="10"/>
-                <w:lang w:val="en-IL" w:eastAsia="en-IL"/>
+                <w:lang/>
               </w:rPr>
             </w:pPr>
           </w:p>
@@ -4370,7 +4370,7 @@
                 <w:color w:val="000000"/>
                 <w:sz w:val="10"/>
                 <w:szCs w:val="10"/>
-                <w:lang w:val="en-IL" w:eastAsia="en-IL"/>
+                <w:lang/>
               </w:rPr>
             </w:pPr>
           </w:p>
@@ -4395,7 +4395,7 @@
               <w:rPr>
                 <w:rFonts w:ascii="Calibri" w:eastAsia="Times New Roman" w:hAnsi="Calibri" w:cs="Calibri"/>
                 <w:color w:val="000000"/>
-                <w:lang w:val="en-IL" w:eastAsia="en-IL"/>
+                <w:lang/>
               </w:rPr>
             </w:pPr>
           </w:p>
@@ -4420,7 +4420,7 @@
               <w:rPr>
                 <w:rFonts w:ascii="Calibri" w:eastAsia="Times New Roman" w:hAnsi="Calibri" w:cs="Calibri"/>
                 <w:color w:val="000000"/>
-                <w:lang w:val="en-IL" w:eastAsia="en-IL"/>
+                <w:lang/>
               </w:rPr>
             </w:pPr>
           </w:p>
@@ -4464,17 +4464,490 @@
       </w:r>
     </w:p>
     <w:p>
-      <w:r>
+      <w:pPr>
         <w:rPr>
           <w:rFonts w:eastAsiaTheme="minorEastAsia"/>
         </w:rPr>
-        <w:t xml:space="preserve">Another thing to note is that the classifier is not aware that some samples are controlled and some are treated so his </w:t>
-      </w:r>
+      </w:pPr>
       <w:r>
         <w:rPr>
           <w:rFonts w:eastAsiaTheme="minorEastAsia"/>
         </w:rPr>
+        <w:t xml:space="preserve">Another thing to note is that the classifier is not aware that some samples are </w:t>
+      </w:r>
+      <w:proofErr w:type="gramStart"/>
+      <w:r>
+        <w:rPr>
+          <w:rFonts w:eastAsiaTheme="minorEastAsia"/>
+        </w:rPr>
+        <w:t>controlled</w:t>
+      </w:r>
+      <w:proofErr w:type="gramEnd"/>
+      <w:r>
+        <w:rPr>
+          <w:rFonts w:eastAsiaTheme="minorEastAsia"/>
+        </w:rPr>
+        <w:t xml:space="preserve"> and some are treated so his </w:t>
+      </w:r>
+      <w:r>
+        <w:rPr>
+          <w:rFonts w:eastAsiaTheme="minorEastAsia"/>
+        </w:rPr>
         <w:t>classification only considers the raw data and not the absolute or relative difference in classification.</w:t>
+      </w:r>
+    </w:p>
+    <w:p>
+      <w:pPr>
+        <w:pBdr>
+          <w:bottom w:val="double" w:sz="6" w:space="1" w:color="auto"/>
+        </w:pBdr>
+        <w:rPr>
+          <w:rFonts w:eastAsiaTheme="minorEastAsia"/>
+        </w:rPr>
+      </w:pPr>
+    </w:p>
+    <w:p>
+      <w:pPr>
+        <w:bidi/>
+        <w:rPr>
+          <w:rFonts w:eastAsiaTheme="minorEastAsia"/>
+          <w:sz w:val="24"/>
+          <w:szCs w:val="24"/>
+          <w:u w:val="single"/>
+          <w:rtl/>
+        </w:rPr>
+      </w:pPr>
+      <w:r>
+        <w:rPr>
+          <w:rFonts w:eastAsiaTheme="minorEastAsia" w:hint="cs"/>
+          <w:sz w:val="24"/>
+          <w:szCs w:val="24"/>
+          <w:u w:val="single"/>
+          <w:rtl/>
+        </w:rPr>
+        <w:t>הדפסה מחודשת של הגרפים</w:t>
+      </w:r>
+    </w:p>
+    <w:p>
+      <w:pPr>
+        <w:bidi/>
+        <w:rPr>
+          <w:sz w:val="24"/>
+          <w:szCs w:val="24"/>
+        </w:rPr>
+      </w:pPr>
+      <w:r>
+        <w:rPr>
+          <w:noProof/>
+        </w:rPr>
+        <w:lastRenderedPageBreak/>
+        <w:drawing>
+          <wp:inline distT="0" distB="0" distL="0" distR="0" wp14:anchorId="572103EE" wp14:editId="5D43860F">
+            <wp:extent cx="5943600" cy="4701540"/>
+            <wp:effectExtent l="0" t="0" r="0" b="3810"/>
+            <wp:docPr id="11" name="Picture 11"/>
+            <wp:cNvGraphicFramePr>
+              <a:graphicFrameLocks xmlns:a="http://schemas.openxmlformats.org/drawingml/2006/main" noChangeAspect="1"/>
+            </wp:cNvGraphicFramePr>
+            <a:graphic xmlns:a="http://schemas.openxmlformats.org/drawingml/2006/main">
+              <a:graphicData uri="http://schemas.openxmlformats.org/drawingml/2006/picture">
+                <pic:pic xmlns:pic="http://schemas.openxmlformats.org/drawingml/2006/picture">
+                  <pic:nvPicPr>
+                    <pic:cNvPr id="1" name=""/>
+                    <pic:cNvPicPr/>
+                  </pic:nvPicPr>
+                  <pic:blipFill>
+                    <a:blip r:embed="rId15"/>
+                    <a:stretch>
+                      <a:fillRect/>
+                    </a:stretch>
+                  </pic:blipFill>
+                  <pic:spPr>
+                    <a:xfrm>
+                      <a:off x="0" y="0"/>
+                      <a:ext cx="5943600" cy="4701540"/>
+                    </a:xfrm>
+                    <a:prstGeom prst="rect">
+                      <a:avLst/>
+                    </a:prstGeom>
+                  </pic:spPr>
+                </pic:pic>
+              </a:graphicData>
+            </a:graphic>
+          </wp:inline>
+        </w:drawing>
+      </w:r>
+    </w:p>
+    <w:p>
+      <w:pPr>
+        <w:bidi/>
+        <w:rPr>
+          <w:sz w:val="24"/>
+          <w:szCs w:val="24"/>
+        </w:rPr>
+      </w:pPr>
+      <w:r>
+        <w:rPr>
+          <w:noProof/>
+        </w:rPr>
+        <w:lastRenderedPageBreak/>
+        <w:drawing>
+          <wp:inline distT="0" distB="0" distL="0" distR="0" wp14:anchorId="01837A5E" wp14:editId="73236F9D">
+            <wp:extent cx="5943600" cy="3921125"/>
+            <wp:effectExtent l="0" t="0" r="0" b="3175"/>
+            <wp:docPr id="12" name="Picture 12"/>
+            <wp:cNvGraphicFramePr>
+              <a:graphicFrameLocks xmlns:a="http://schemas.openxmlformats.org/drawingml/2006/main" noChangeAspect="1"/>
+            </wp:cNvGraphicFramePr>
+            <a:graphic xmlns:a="http://schemas.openxmlformats.org/drawingml/2006/main">
+              <a:graphicData uri="http://schemas.openxmlformats.org/drawingml/2006/picture">
+                <pic:pic xmlns:pic="http://schemas.openxmlformats.org/drawingml/2006/picture">
+                  <pic:nvPicPr>
+                    <pic:cNvPr id="1" name=""/>
+                    <pic:cNvPicPr/>
+                  </pic:nvPicPr>
+                  <pic:blipFill>
+                    <a:blip r:embed="rId16"/>
+                    <a:stretch>
+                      <a:fillRect/>
+                    </a:stretch>
+                  </pic:blipFill>
+                  <pic:spPr>
+                    <a:xfrm>
+                      <a:off x="0" y="0"/>
+                      <a:ext cx="5943600" cy="3921125"/>
+                    </a:xfrm>
+                    <a:prstGeom prst="rect">
+                      <a:avLst/>
+                    </a:prstGeom>
+                  </pic:spPr>
+                </pic:pic>
+              </a:graphicData>
+            </a:graphic>
+          </wp:inline>
+        </w:drawing>
+      </w:r>
+    </w:p>
+    <w:p>
+      <w:pPr>
+        <w:bidi/>
+        <w:rPr>
+          <w:sz w:val="24"/>
+          <w:szCs w:val="24"/>
+        </w:rPr>
+      </w:pPr>
+      <w:r>
+        <w:rPr>
+          <w:noProof/>
+        </w:rPr>
+        <w:drawing>
+          <wp:inline distT="0" distB="0" distL="0" distR="0" wp14:anchorId="37557016" wp14:editId="7E47056C">
+            <wp:extent cx="5943600" cy="3714750"/>
+            <wp:effectExtent l="0" t="0" r="0" b="0"/>
+            <wp:docPr id="13" name="Picture 13"/>
+            <wp:cNvGraphicFramePr>
+              <a:graphicFrameLocks xmlns:a="http://schemas.openxmlformats.org/drawingml/2006/main" noChangeAspect="1"/>
+            </wp:cNvGraphicFramePr>
+            <a:graphic xmlns:a="http://schemas.openxmlformats.org/drawingml/2006/main">
+              <a:graphicData uri="http://schemas.openxmlformats.org/drawingml/2006/picture">
+                <pic:pic xmlns:pic="http://schemas.openxmlformats.org/drawingml/2006/picture">
+                  <pic:nvPicPr>
+                    <pic:cNvPr id="1" name=""/>
+                    <pic:cNvPicPr/>
+                  </pic:nvPicPr>
+                  <pic:blipFill>
+                    <a:blip r:embed="rId17"/>
+                    <a:stretch>
+                      <a:fillRect/>
+                    </a:stretch>
+                  </pic:blipFill>
+                  <pic:spPr>
+                    <a:xfrm>
+                      <a:off x="0" y="0"/>
+                      <a:ext cx="5943600" cy="3714750"/>
+                    </a:xfrm>
+                    <a:prstGeom prst="rect">
+                      <a:avLst/>
+                    </a:prstGeom>
+                  </pic:spPr>
+                </pic:pic>
+              </a:graphicData>
+            </a:graphic>
+          </wp:inline>
+        </w:drawing>
+      </w:r>
+    </w:p>
+    <w:p>
+      <w:pPr>
+        <w:bidi/>
+        <w:rPr>
+          <w:sz w:val="24"/>
+          <w:szCs w:val="24"/>
+        </w:rPr>
+      </w:pPr>
+    </w:p>
+    <w:p>
+      <w:pPr>
+        <w:bidi/>
+        <w:rPr>
+          <w:sz w:val="24"/>
+          <w:szCs w:val="24"/>
+        </w:rPr>
+      </w:pPr>
+      <w:r>
+        <w:rPr>
+          <w:noProof/>
+        </w:rPr>
+        <w:lastRenderedPageBreak/>
+        <w:drawing>
+          <wp:inline distT="0" distB="0" distL="0" distR="0" wp14:anchorId="0140B08B" wp14:editId="53FED6DB">
+            <wp:extent cx="5943600" cy="4608830"/>
+            <wp:effectExtent l="0" t="0" r="0" b="1270"/>
+            <wp:docPr id="15" name="Picture 15"/>
+            <wp:cNvGraphicFramePr>
+              <a:graphicFrameLocks xmlns:a="http://schemas.openxmlformats.org/drawingml/2006/main" noChangeAspect="1"/>
+            </wp:cNvGraphicFramePr>
+            <a:graphic xmlns:a="http://schemas.openxmlformats.org/drawingml/2006/main">
+              <a:graphicData uri="http://schemas.openxmlformats.org/drawingml/2006/picture">
+                <pic:pic xmlns:pic="http://schemas.openxmlformats.org/drawingml/2006/picture">
+                  <pic:nvPicPr>
+                    <pic:cNvPr id="1" name=""/>
+                    <pic:cNvPicPr/>
+                  </pic:nvPicPr>
+                  <pic:blipFill>
+                    <a:blip r:embed="rId18"/>
+                    <a:stretch>
+                      <a:fillRect/>
+                    </a:stretch>
+                  </pic:blipFill>
+                  <pic:spPr>
+                    <a:xfrm>
+                      <a:off x="0" y="0"/>
+                      <a:ext cx="5943600" cy="4608830"/>
+                    </a:xfrm>
+                    <a:prstGeom prst="rect">
+                      <a:avLst/>
+                    </a:prstGeom>
+                  </pic:spPr>
+                </pic:pic>
+              </a:graphicData>
+            </a:graphic>
+          </wp:inline>
+        </w:drawing>
+      </w:r>
+    </w:p>
+    <w:p>
+      <w:pPr>
+        <w:bidi/>
+        <w:rPr>
+          <w:sz w:val="24"/>
+          <w:szCs w:val="24"/>
+          <w:lang w:val="ru-RU"/>
+        </w:rPr>
+      </w:pPr>
+      <w:r>
+        <w:rPr>
+          <w:noProof/>
+        </w:rPr>
+        <w:lastRenderedPageBreak/>
+        <w:drawing>
+          <wp:inline distT="0" distB="0" distL="0" distR="0" wp14:anchorId="451361B8" wp14:editId="1398BAD8">
+            <wp:extent cx="5810250" cy="4324350"/>
+            <wp:effectExtent l="0" t="0" r="0" b="0"/>
+            <wp:docPr id="16" name="Picture 16"/>
+            <wp:cNvGraphicFramePr>
+              <a:graphicFrameLocks xmlns:a="http://schemas.openxmlformats.org/drawingml/2006/main" noChangeAspect="1"/>
+            </wp:cNvGraphicFramePr>
+            <a:graphic xmlns:a="http://schemas.openxmlformats.org/drawingml/2006/main">
+              <a:graphicData uri="http://schemas.openxmlformats.org/drawingml/2006/picture">
+                <pic:pic xmlns:pic="http://schemas.openxmlformats.org/drawingml/2006/picture">
+                  <pic:nvPicPr>
+                    <pic:cNvPr id="1" name=""/>
+                    <pic:cNvPicPr/>
+                  </pic:nvPicPr>
+                  <pic:blipFill>
+                    <a:blip r:embed="rId19"/>
+                    <a:stretch>
+                      <a:fillRect/>
+                    </a:stretch>
+                  </pic:blipFill>
+                  <pic:spPr>
+                    <a:xfrm>
+                      <a:off x="0" y="0"/>
+                      <a:ext cx="5810250" cy="4324350"/>
+                    </a:xfrm>
+                    <a:prstGeom prst="rect">
+                      <a:avLst/>
+                    </a:prstGeom>
+                  </pic:spPr>
+                </pic:pic>
+              </a:graphicData>
+            </a:graphic>
+          </wp:inline>
+        </w:drawing>
+      </w:r>
+    </w:p>
+    <w:p>
+      <w:pPr>
+        <w:bidi/>
+        <w:rPr>
+          <w:sz w:val="24"/>
+          <w:szCs w:val="24"/>
+          <w:lang w:val="ru-RU"/>
+        </w:rPr>
+      </w:pPr>
+      <w:r>
+        <w:rPr>
+          <w:noProof/>
+        </w:rPr>
+        <w:lastRenderedPageBreak/>
+        <w:drawing>
+          <wp:inline distT="0" distB="0" distL="0" distR="0" wp14:anchorId="69D8EC9C" wp14:editId="41FA0EF0">
+            <wp:extent cx="5695950" cy="4467225"/>
+            <wp:effectExtent l="0" t="0" r="0" b="9525"/>
+            <wp:docPr id="17" name="Picture 17"/>
+            <wp:cNvGraphicFramePr>
+              <a:graphicFrameLocks xmlns:a="http://schemas.openxmlformats.org/drawingml/2006/main" noChangeAspect="1"/>
+            </wp:cNvGraphicFramePr>
+            <a:graphic xmlns:a="http://schemas.openxmlformats.org/drawingml/2006/main">
+              <a:graphicData uri="http://schemas.openxmlformats.org/drawingml/2006/picture">
+                <pic:pic xmlns:pic="http://schemas.openxmlformats.org/drawingml/2006/picture">
+                  <pic:nvPicPr>
+                    <pic:cNvPr id="1" name=""/>
+                    <pic:cNvPicPr/>
+                  </pic:nvPicPr>
+                  <pic:blipFill>
+                    <a:blip r:embed="rId20"/>
+                    <a:stretch>
+                      <a:fillRect/>
+                    </a:stretch>
+                  </pic:blipFill>
+                  <pic:spPr>
+                    <a:xfrm>
+                      <a:off x="0" y="0"/>
+                      <a:ext cx="5695950" cy="4467225"/>
+                    </a:xfrm>
+                    <a:prstGeom prst="rect">
+                      <a:avLst/>
+                    </a:prstGeom>
+                  </pic:spPr>
+                </pic:pic>
+              </a:graphicData>
+            </a:graphic>
+          </wp:inline>
+        </w:drawing>
+      </w:r>
+    </w:p>
+    <w:p>
+      <w:pPr>
+        <w:bidi/>
+        <w:rPr>
+          <w:sz w:val="24"/>
+          <w:szCs w:val="24"/>
+          <w:rtl/>
+          <w:lang w:val="ru-RU"/>
+        </w:rPr>
+      </w:pPr>
+      <w:r>
+        <w:rPr>
+          <w:noProof/>
+        </w:rPr>
+        <w:lastRenderedPageBreak/>
+        <w:drawing>
+          <wp:inline distT="0" distB="0" distL="0" distR="0" wp14:anchorId="74F3C2B8" wp14:editId="46820A46">
+            <wp:extent cx="5543550" cy="4381500"/>
+            <wp:effectExtent l="0" t="0" r="0" b="0"/>
+            <wp:docPr id="18" name="Picture 18"/>
+            <wp:cNvGraphicFramePr>
+              <a:graphicFrameLocks xmlns:a="http://schemas.openxmlformats.org/drawingml/2006/main" noChangeAspect="1"/>
+            </wp:cNvGraphicFramePr>
+            <a:graphic xmlns:a="http://schemas.openxmlformats.org/drawingml/2006/main">
+              <a:graphicData uri="http://schemas.openxmlformats.org/drawingml/2006/picture">
+                <pic:pic xmlns:pic="http://schemas.openxmlformats.org/drawingml/2006/picture">
+                  <pic:nvPicPr>
+                    <pic:cNvPr id="1" name=""/>
+                    <pic:cNvPicPr/>
+                  </pic:nvPicPr>
+                  <pic:blipFill>
+                    <a:blip r:embed="rId21"/>
+                    <a:stretch>
+                      <a:fillRect/>
+                    </a:stretch>
+                  </pic:blipFill>
+                  <pic:spPr>
+                    <a:xfrm>
+                      <a:off x="0" y="0"/>
+                      <a:ext cx="5543550" cy="4381500"/>
+                    </a:xfrm>
+                    <a:prstGeom prst="rect">
+                      <a:avLst/>
+                    </a:prstGeom>
+                  </pic:spPr>
+                </pic:pic>
+              </a:graphicData>
+            </a:graphic>
+          </wp:inline>
+        </w:drawing>
+      </w:r>
+    </w:p>
+    <w:p>
+      <w:pPr>
+        <w:bidi/>
+        <w:rPr>
+          <w:sz w:val="24"/>
+          <w:szCs w:val="24"/>
+        </w:rPr>
+      </w:pPr>
+    </w:p>
+    <w:p>
+      <w:pPr>
+        <w:bidi/>
+        <w:rPr>
+          <w:rFonts w:hint="cs"/>
+          <w:sz w:val="24"/>
+          <w:szCs w:val="24"/>
+        </w:rPr>
+      </w:pPr>
+      <w:r>
+        <w:rPr>
+          <w:noProof/>
+        </w:rPr>
+        <w:lastRenderedPageBreak/>
+        <w:drawing>
+          <wp:inline distT="0" distB="0" distL="0" distR="0" wp14:anchorId="1FF8D8E2" wp14:editId="28A51E56">
+            <wp:extent cx="5553075" cy="4343400"/>
+            <wp:effectExtent l="0" t="0" r="9525" b="0"/>
+            <wp:docPr id="21" name="Picture 21"/>
+            <wp:cNvGraphicFramePr>
+              <a:graphicFrameLocks xmlns:a="http://schemas.openxmlformats.org/drawingml/2006/main" noChangeAspect="1"/>
+            </wp:cNvGraphicFramePr>
+            <a:graphic xmlns:a="http://schemas.openxmlformats.org/drawingml/2006/main">
+              <a:graphicData uri="http://schemas.openxmlformats.org/drawingml/2006/picture">
+                <pic:pic xmlns:pic="http://schemas.openxmlformats.org/drawingml/2006/picture">
+                  <pic:nvPicPr>
+                    <pic:cNvPr id="1" name=""/>
+                    <pic:cNvPicPr/>
+                  </pic:nvPicPr>
+                  <pic:blipFill>
+                    <a:blip r:embed="rId22"/>
+                    <a:stretch>
+                      <a:fillRect/>
+                    </a:stretch>
+                  </pic:blipFill>
+                  <pic:spPr>
+                    <a:xfrm>
+                      <a:off x="0" y="0"/>
+                      <a:ext cx="5553075" cy="4343400"/>
+                    </a:xfrm>
+                    <a:prstGeom prst="rect">
+                      <a:avLst/>
+                    </a:prstGeom>
+                  </pic:spPr>
+                </pic:pic>
+              </a:graphicData>
+            </a:graphic>
+          </wp:inline>
+        </w:drawing>
       </w:r>
       <w:bookmarkStart w:id="0" w:name="_GoBack"/>
       <w:bookmarkEnd w:id="0"/>
@@ -5708,6 +6181,36 @@
       <w:color w:val="808080"/>
     </w:rPr>
   </w:style>
+  <w:style w:type="paragraph" w:styleId="BalloonText">
+    <w:name w:val="Balloon Text"/>
+    <w:basedOn w:val="Normal"/>
+    <w:link w:val="BalloonTextChar"/>
+    <w:uiPriority w:val="99"/>
+    <w:semiHidden/>
+    <w:unhideWhenUsed/>
+    <w:rsid w:val="007D1F27"/>
+    <w:pPr>
+      <w:spacing w:after="0" w:line="240" w:lineRule="auto"/>
+    </w:pPr>
+    <w:rPr>
+      <w:rFonts w:ascii="Segoe UI" w:hAnsi="Segoe UI" w:cs="Segoe UI"/>
+      <w:sz w:val="18"/>
+      <w:szCs w:val="18"/>
+    </w:rPr>
+  </w:style>
+  <w:style w:type="character" w:customStyle="1" w:styleId="BalloonTextChar">
+    <w:name w:val="Balloon Text Char"/>
+    <w:basedOn w:val="DefaultParagraphFont"/>
+    <w:link w:val="BalloonText"/>
+    <w:uiPriority w:val="99"/>
+    <w:semiHidden/>
+    <w:rsid w:val="007D1F27"/>
+    <w:rPr>
+      <w:rFonts w:ascii="Segoe UI" w:hAnsi="Segoe UI" w:cs="Segoe UI"/>
+      <w:sz w:val="18"/>
+      <w:szCs w:val="18"/>
+    </w:rPr>
+  </w:style>
 </w:styles>
 </file>
 

</xml_diff>

<commit_message>
Added clustering graph and resulsred_train (using train_filtered & test_norm)
</commit_message>
<xml_diff>
--- a/Project/documentation.docx
+++ b/Project/documentation.docx
@@ -1,6 +1,6 @@
 
 <file path=word/document.xml><?xml version="1.0" encoding="utf-8"?>
-<w:document xmlns:wpc="http://schemas.microsoft.com/office/word/2010/wordprocessingCanvas" xmlns:cx="http://schemas.microsoft.com/office/drawing/2014/chartex" xmlns:cx1="http://schemas.microsoft.com/office/drawing/2015/9/8/chartex" xmlns:cx2="http://schemas.microsoft.com/office/drawing/2015/10/21/chartex" xmlns:cx3="http://schemas.microsoft.com/office/drawing/2016/5/9/chartex" xmlns:cx4="http://schemas.microsoft.com/office/drawing/2016/5/10/chartex" xmlns:cx5="http://schemas.microsoft.com/office/drawing/2016/5/11/chartex" xmlns:cx6="http://schemas.microsoft.com/office/drawing/2016/5/12/chartex" xmlns:cx7="http://schemas.microsoft.com/office/drawing/2016/5/13/chartex" xmlns:cx8="http://schemas.microsoft.com/office/drawing/2016/5/14/chartex" xmlns:mc="http://schemas.openxmlformats.org/markup-compatibility/2006" xmlns:aink="http://schemas.microsoft.com/office/drawing/2016/ink" xmlns:am3d="http://schemas.microsoft.com/office/drawing/2017/model3d" xmlns:o="urn:schemas-microsoft-com:office:office" xmlns:r="http://schemas.openxmlformats.org/officeDocument/2006/relationships" xmlns:m="http://schemas.openxmlformats.org/officeDocument/2006/math" xmlns:v="urn:schemas-microsoft-com:vml" xmlns:wp14="http://schemas.microsoft.com/office/word/2010/wordprocessingDrawing" xmlns:wp="http://schemas.openxmlformats.org/drawingml/2006/wordprocessingDrawing" xmlns:w10="urn:schemas-microsoft-com:office:word" xmlns:w="http://schemas.openxmlformats.org/wordprocessingml/2006/main" xmlns:w14="http://schemas.microsoft.com/office/word/2010/wordml" xmlns:w15="http://schemas.microsoft.com/office/word/2012/wordml" xmlns:w16cid="http://schemas.microsoft.com/office/word/2016/wordml/cid" xmlns:w16se="http://schemas.microsoft.com/office/word/2015/wordml/symex" xmlns:wpg="http://schemas.microsoft.com/office/word/2010/wordprocessingGroup" xmlns:wpi="http://schemas.microsoft.com/office/word/2010/wordprocessingInk" xmlns:wne="http://schemas.microsoft.com/office/word/2006/wordml" xmlns:wps="http://schemas.microsoft.com/office/word/2010/wordprocessingShape" mc:Ignorable="w14 w15 w16se w16cid wp14">
+<w:document xmlns:wpc="http://schemas.microsoft.com/office/word/2010/wordprocessingCanvas" xmlns:mc="http://schemas.openxmlformats.org/markup-compatibility/2006" xmlns:o="urn:schemas-microsoft-com:office:office" xmlns:r="http://schemas.openxmlformats.org/officeDocument/2006/relationships" xmlns:m="http://schemas.openxmlformats.org/officeDocument/2006/math" xmlns:v="urn:schemas-microsoft-com:vml" xmlns:wp14="http://schemas.microsoft.com/office/word/2010/wordprocessingDrawing" xmlns:wp="http://schemas.openxmlformats.org/drawingml/2006/wordprocessingDrawing" xmlns:w10="urn:schemas-microsoft-com:office:word" xmlns:w="http://schemas.openxmlformats.org/wordprocessingml/2006/main" xmlns:w14="http://schemas.microsoft.com/office/word/2010/wordml" xmlns:w15="http://schemas.microsoft.com/office/word/2012/wordml" xmlns:wpg="http://schemas.microsoft.com/office/word/2010/wordprocessingGroup" xmlns:wpi="http://schemas.microsoft.com/office/word/2010/wordprocessingInk" xmlns:wne="http://schemas.microsoft.com/office/word/2006/wordml" xmlns:wps="http://schemas.microsoft.com/office/word/2010/wordprocessingShape" mc:Ignorable="w14 w15 wp14">
   <w:body>
     <w:p>
       <w:pPr>
@@ -1676,13 +1676,8 @@
         </w:numPr>
       </w:pPr>
       <w:r>
-        <w:t xml:space="preserve">Check whether the 82% result of genes being in the same cluster is due to the cluster being too big (having most of the genes) or if the result is </w:t>
-      </w:r>
-      <w:proofErr w:type="gramStart"/>
-      <w:r>
-        <w:t>actually good</w:t>
-      </w:r>
-      <w:proofErr w:type="gramEnd"/>
+        <w:t>Check whether the 82% result of genes being in the same cluster is due to the cluster being too big (having most of the genes) or if the result is actually good</w:t>
+      </w:r>
     </w:p>
     <w:p>
       <w:pPr>
@@ -1755,15 +1750,7 @@
         </w:numPr>
       </w:pPr>
       <w:r>
-        <w:t xml:space="preserve">After </w:t>
-      </w:r>
-      <w:proofErr w:type="gramStart"/>
-      <w:r>
-        <w:t>classifying:</w:t>
-      </w:r>
-      <w:proofErr w:type="gramEnd"/>
-      <w:r>
-        <w:t xml:space="preserve"> </w:t>
+        <w:t xml:space="preserve">After classifying: </w:t>
       </w:r>
       <w:r>
         <w:t>we’d like to see which genes we classified correctly and which we didn’t, see if they have something in common</w:t>
@@ -1772,15 +1759,7 @@
         <w:t xml:space="preserve"> etc.</w:t>
       </w:r>
       <w:r>
-        <w:t xml:space="preserve"> </w:t>
-      </w:r>
-      <w:proofErr w:type="gramStart"/>
-      <w:r>
-        <w:t>Also</w:t>
-      </w:r>
-      <w:proofErr w:type="gramEnd"/>
-      <w:r>
-        <w:t xml:space="preserve"> we can pick a few such genes and try to explain why possibly we succeeded or failed in classifying them.</w:t>
+        <w:t xml:space="preserve"> Also we can pick a few such genes and try to explain why possibly we succeeded or failed in classifying them.</w:t>
       </w:r>
     </w:p>
     <w:p>
@@ -2812,16 +2791,13 @@
         <w:bidi/>
         <w:ind w:left="1080"/>
       </w:pPr>
-      <w:r>
-        <w:t xml:space="preserve">after filtering, train size is:  </w:t>
-      </w:r>
       <w:proofErr w:type="gramStart"/>
       <w:r>
-        <w:t>8557  test</w:t>
+        <w:t>after</w:t>
       </w:r>
       <w:proofErr w:type="gramEnd"/>
       <w:r>
-        <w:t xml:space="preserve"> size is:  2412</w:t>
+        <w:t xml:space="preserve"> filtering, train size is:  8557  test size is:  2412</w:t>
       </w:r>
     </w:p>
     <w:p>
@@ -3757,7 +3733,6 @@
                 <w:color w:val="000000"/>
                 <w:sz w:val="48"/>
                 <w:szCs w:val="48"/>
-                <w:lang/>
               </w:rPr>
             </w:pPr>
             <w:r>
@@ -3766,7 +3741,6 @@
                 <w:color w:val="000000"/>
                 <w:sz w:val="48"/>
                 <w:szCs w:val="48"/>
-                <w:lang/>
               </w:rPr>
               <w:lastRenderedPageBreak/>
               <w:t>Conclusions</w:t>
@@ -3780,7 +3754,6 @@
                 <w:color w:val="000000"/>
                 <w:sz w:val="10"/>
                 <w:szCs w:val="10"/>
-                <w:lang/>
               </w:rPr>
             </w:pPr>
           </w:p>
@@ -3792,7 +3765,6 @@
                 <w:color w:val="000000"/>
                 <w:sz w:val="10"/>
                 <w:szCs w:val="10"/>
-                <w:lang/>
               </w:rPr>
             </w:pPr>
             <w:r>
@@ -3870,7 +3842,7 @@
                     </wp:anchor>
                   </w:drawing>
                 </mc:Choice>
-                <mc:Fallback>
+                <mc:Fallback xmlns:w16se="http://schemas.microsoft.com/office/word/2015/wordml/symex" xmlns:w16cid="http://schemas.microsoft.com/office/word/2016/wordml/cid" xmlns:am3d="http://schemas.microsoft.com/office/drawing/2017/model3d" xmlns:aink="http://schemas.microsoft.com/office/drawing/2016/ink" xmlns:cx8="http://schemas.microsoft.com/office/drawing/2016/5/14/chartex" xmlns:cx7="http://schemas.microsoft.com/office/drawing/2016/5/13/chartex" xmlns:cx6="http://schemas.microsoft.com/office/drawing/2016/5/12/chartex" xmlns:cx5="http://schemas.microsoft.com/office/drawing/2016/5/11/chartex" xmlns:cx4="http://schemas.microsoft.com/office/drawing/2016/5/10/chartex" xmlns:cx3="http://schemas.microsoft.com/office/drawing/2016/5/9/chartex" xmlns:cx2="http://schemas.microsoft.com/office/drawing/2015/10/21/chartex" xmlns:cx1="http://schemas.microsoft.com/office/drawing/2015/9/8/chartex" xmlns:cx="http://schemas.microsoft.com/office/drawing/2014/chartex">
                   <w:pict>
                     <v:rect w14:anchorId="4808A054" id="Rectangle 8" o:spid="_x0000_s1026" style="position:absolute;margin-left:218.05pt;margin-top:1.65pt;width:95.3pt;height:26.6pt;z-index:251661312;visibility:visible;mso-wrap-style:square;mso-width-percent:0;mso-height-percent:0;mso-wrap-distance-left:9pt;mso-wrap-distance-top:0;mso-wrap-distance-right:9pt;mso-wrap-distance-bottom:0;mso-position-horizontal:absolute;mso-position-horizontal-relative:text;mso-position-vertical:absolute;mso-position-vertical-relative:text;mso-width-percent:0;mso-height-percent:0;mso-width-relative:margin;mso-height-relative:margin;v-text-anchor:middle" o:gfxdata="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" filled="f" strokecolor="#5b9bd5 [3208]">
                       <v:stroke joinstyle="round"/>
@@ -3948,7 +3920,7 @@
                     </wp:anchor>
                   </w:drawing>
                 </mc:Choice>
-                <mc:Fallback>
+                <mc:Fallback xmlns:w16se="http://schemas.microsoft.com/office/word/2015/wordml/symex" xmlns:w16cid="http://schemas.microsoft.com/office/word/2016/wordml/cid" xmlns:am3d="http://schemas.microsoft.com/office/drawing/2017/model3d" xmlns:aink="http://schemas.microsoft.com/office/drawing/2016/ink" xmlns:cx8="http://schemas.microsoft.com/office/drawing/2016/5/14/chartex" xmlns:cx7="http://schemas.microsoft.com/office/drawing/2016/5/13/chartex" xmlns:cx6="http://schemas.microsoft.com/office/drawing/2016/5/12/chartex" xmlns:cx5="http://schemas.microsoft.com/office/drawing/2016/5/11/chartex" xmlns:cx4="http://schemas.microsoft.com/office/drawing/2016/5/10/chartex" xmlns:cx3="http://schemas.microsoft.com/office/drawing/2016/5/9/chartex" xmlns:cx2="http://schemas.microsoft.com/office/drawing/2015/10/21/chartex" xmlns:cx1="http://schemas.microsoft.com/office/drawing/2015/9/8/chartex" xmlns:cx="http://schemas.microsoft.com/office/drawing/2014/chartex">
                   <w:pict>
                     <v:rect w14:anchorId="0E29AE12" id="Rectangle 7" o:spid="_x0000_s1026" style="position:absolute;margin-left:311.3pt;margin-top:1.2pt;width:95.3pt;height:26.65pt;z-index:251659264;visibility:visible;mso-wrap-style:square;mso-wrap-distance-left:9pt;mso-wrap-distance-top:0;mso-wrap-distance-right:9pt;mso-wrap-distance-bottom:0;mso-position-horizontal:absolute;mso-position-horizontal-relative:text;mso-position-vertical:absolute;mso-position-vertical-relative:text;v-text-anchor:middle" o:gfxdata="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" filled="f" strokecolor="#ed7d31 [3205]">
                       <v:stroke joinstyle="round"/>
@@ -4006,7 +3978,6 @@
                 <w:color w:val="000000"/>
                 <w:sz w:val="10"/>
                 <w:szCs w:val="10"/>
-                <w:lang/>
               </w:rPr>
             </w:pPr>
             <w:r>
@@ -4073,7 +4044,6 @@
                 <w:color w:val="000000"/>
                 <w:sz w:val="10"/>
                 <w:szCs w:val="10"/>
-                <w:lang/>
               </w:rPr>
             </w:pPr>
           </w:p>
@@ -4100,7 +4070,6 @@
                 <w:color w:val="000000"/>
                 <w:sz w:val="10"/>
                 <w:szCs w:val="10"/>
-                <w:lang/>
               </w:rPr>
             </w:pPr>
           </w:p>
@@ -4127,7 +4096,6 @@
                 <w:color w:val="000000"/>
                 <w:sz w:val="10"/>
                 <w:szCs w:val="10"/>
-                <w:lang/>
               </w:rPr>
             </w:pPr>
           </w:p>
@@ -4154,7 +4122,6 @@
                 <w:color w:val="000000"/>
                 <w:sz w:val="10"/>
                 <w:szCs w:val="10"/>
-                <w:lang/>
               </w:rPr>
             </w:pPr>
           </w:p>
@@ -4181,7 +4148,6 @@
                 <w:color w:val="000000"/>
                 <w:sz w:val="10"/>
                 <w:szCs w:val="10"/>
-                <w:lang/>
               </w:rPr>
             </w:pPr>
           </w:p>
@@ -4208,7 +4174,6 @@
                 <w:color w:val="000000"/>
                 <w:sz w:val="10"/>
                 <w:szCs w:val="10"/>
-                <w:lang/>
               </w:rPr>
             </w:pPr>
           </w:p>
@@ -4235,7 +4200,6 @@
                 <w:color w:val="000000"/>
                 <w:sz w:val="10"/>
                 <w:szCs w:val="10"/>
-                <w:lang/>
               </w:rPr>
             </w:pPr>
           </w:p>
@@ -4262,7 +4226,6 @@
                 <w:color w:val="000000"/>
                 <w:sz w:val="10"/>
                 <w:szCs w:val="10"/>
-                <w:lang/>
               </w:rPr>
             </w:pPr>
           </w:p>
@@ -4289,7 +4252,6 @@
                 <w:color w:val="000000"/>
                 <w:sz w:val="10"/>
                 <w:szCs w:val="10"/>
-                <w:lang/>
               </w:rPr>
             </w:pPr>
           </w:p>
@@ -4316,7 +4278,6 @@
                 <w:color w:val="000000"/>
                 <w:sz w:val="10"/>
                 <w:szCs w:val="10"/>
-                <w:lang/>
               </w:rPr>
             </w:pPr>
           </w:p>
@@ -4343,7 +4304,6 @@
                 <w:color w:val="000000"/>
                 <w:sz w:val="10"/>
                 <w:szCs w:val="10"/>
-                <w:lang/>
               </w:rPr>
             </w:pPr>
           </w:p>
@@ -4370,7 +4330,6 @@
                 <w:color w:val="000000"/>
                 <w:sz w:val="10"/>
                 <w:szCs w:val="10"/>
-                <w:lang/>
               </w:rPr>
             </w:pPr>
           </w:p>
@@ -4395,7 +4354,6 @@
               <w:rPr>
                 <w:rFonts w:ascii="Calibri" w:eastAsia="Times New Roman" w:hAnsi="Calibri" w:cs="Calibri"/>
                 <w:color w:val="000000"/>
-                <w:lang/>
               </w:rPr>
             </w:pPr>
           </w:p>
@@ -4420,7 +4378,6 @@
               <w:rPr>
                 <w:rFonts w:ascii="Calibri" w:eastAsia="Times New Roman" w:hAnsi="Calibri" w:cs="Calibri"/>
                 <w:color w:val="000000"/>
-                <w:lang/>
               </w:rPr>
             </w:pPr>
           </w:p>
@@ -4473,21 +4430,7 @@
         <w:rPr>
           <w:rFonts w:eastAsiaTheme="minorEastAsia"/>
         </w:rPr>
-        <w:t xml:space="preserve">Another thing to note is that the classifier is not aware that some samples are </w:t>
-      </w:r>
-      <w:proofErr w:type="gramStart"/>
-      <w:r>
-        <w:rPr>
-          <w:rFonts w:eastAsiaTheme="minorEastAsia"/>
-        </w:rPr>
-        <w:t>controlled</w:t>
-      </w:r>
-      <w:proofErr w:type="gramEnd"/>
-      <w:r>
-        <w:rPr>
-          <w:rFonts w:eastAsiaTheme="minorEastAsia"/>
-        </w:rPr>
-        <w:t xml:space="preserve"> and some are treated so his </w:t>
+        <w:t xml:space="preserve">Another thing to note is that the classifier is not aware that some samples are controlled and some are treated so his </w:t>
       </w:r>
       <w:r>
         <w:rPr>
@@ -4903,7 +4846,6 @@
       <w:pPr>
         <w:bidi/>
         <w:rPr>
-          <w:rFonts w:hint="cs"/>
           <w:sz w:val="24"/>
           <w:szCs w:val="24"/>
         </w:rPr>
@@ -4949,8 +4891,167 @@
           </wp:inline>
         </w:drawing>
       </w:r>
+    </w:p>
+    <w:p>
+      <w:pPr>
+        <w:bidi/>
+        <w:rPr>
+          <w:sz w:val="24"/>
+          <w:szCs w:val="24"/>
+        </w:rPr>
+      </w:pPr>
+      <w:r>
+        <w:rPr>
+          <w:noProof/>
+        </w:rPr>
+        <w:lastRenderedPageBreak/>
+        <w:drawing>
+          <wp:inline distT="0" distB="0" distL="0" distR="0" wp14:anchorId="77D456CA" wp14:editId="5CC365C3">
+            <wp:extent cx="5943600" cy="4313555"/>
+            <wp:effectExtent l="0" t="0" r="0" b="0"/>
+            <wp:docPr id="14" name="Picture 14"/>
+            <wp:cNvGraphicFramePr>
+              <a:graphicFrameLocks xmlns:a="http://schemas.openxmlformats.org/drawingml/2006/main" noChangeAspect="1"/>
+            </wp:cNvGraphicFramePr>
+            <a:graphic xmlns:a="http://schemas.openxmlformats.org/drawingml/2006/main">
+              <a:graphicData uri="http://schemas.openxmlformats.org/drawingml/2006/picture">
+                <pic:pic xmlns:pic="http://schemas.openxmlformats.org/drawingml/2006/picture">
+                  <pic:nvPicPr>
+                    <pic:cNvPr id="1" name=""/>
+                    <pic:cNvPicPr/>
+                  </pic:nvPicPr>
+                  <pic:blipFill>
+                    <a:blip r:embed="rId23"/>
+                    <a:stretch>
+                      <a:fillRect/>
+                    </a:stretch>
+                  </pic:blipFill>
+                  <pic:spPr>
+                    <a:xfrm>
+                      <a:off x="0" y="0"/>
+                      <a:ext cx="5943600" cy="4313555"/>
+                    </a:xfrm>
+                    <a:prstGeom prst="rect">
+                      <a:avLst/>
+                    </a:prstGeom>
+                  </pic:spPr>
+                </pic:pic>
+              </a:graphicData>
+            </a:graphic>
+          </wp:inline>
+        </w:drawing>
+      </w:r>
+    </w:p>
+    <w:p>
+      <w:pPr>
+        <w:bidi/>
+        <w:rPr>
+          <w:sz w:val="24"/>
+          <w:szCs w:val="24"/>
+        </w:rPr>
+      </w:pPr>
+    </w:p>
+    <w:p>
+      <w:pPr>
+        <w:rPr>
+          <w:sz w:val="24"/>
+          <w:szCs w:val="24"/>
+        </w:rPr>
+      </w:pPr>
+      <w:r>
+        <w:rPr>
+          <w:sz w:val="24"/>
+          <w:szCs w:val="24"/>
+        </w:rPr>
+        <w:t>[(0, 2361), (1, 51)]</w:t>
+      </w:r>
+    </w:p>
+    <w:p>
+      <w:pPr>
+        <w:rPr>
+          <w:sz w:val="24"/>
+          <w:szCs w:val="24"/>
+        </w:rPr>
+      </w:pPr>
+      <w:r>
+        <w:rPr>
+          <w:sz w:val="24"/>
+          <w:szCs w:val="24"/>
+        </w:rPr>
+        <w:t>[(0, 963), (1, 42)]</w:t>
+      </w:r>
+    </w:p>
+    <w:p>
+      <w:pPr>
+        <w:rPr>
+          <w:sz w:val="24"/>
+          <w:szCs w:val="24"/>
+        </w:rPr>
+      </w:pPr>
+      <w:r>
+        <w:rPr>
+          <w:sz w:val="24"/>
+          <w:szCs w:val="24"/>
+        </w:rPr>
+        <w:t>Cluster:  0 true labels:  0.4</w:t>
+      </w:r>
       <w:bookmarkStart w:id="0" w:name="_GoBack"/>
       <w:bookmarkEnd w:id="0"/>
+      <w:r>
+        <w:rPr>
+          <w:sz w:val="24"/>
+          <w:szCs w:val="24"/>
+        </w:rPr>
+        <w:t>078780177890724</w:t>
+      </w:r>
+    </w:p>
+    <w:p>
+      <w:pPr>
+        <w:rPr>
+          <w:sz w:val="24"/>
+          <w:szCs w:val="24"/>
+        </w:rPr>
+      </w:pPr>
+      <w:r>
+        <w:rPr>
+          <w:sz w:val="24"/>
+          <w:szCs w:val="24"/>
+        </w:rPr>
+        <w:t>Cluster:  1 true labels:  0.8235294117647058</w:t>
+      </w:r>
+    </w:p>
+    <w:p>
+      <w:pPr>
+        <w:rPr>
+          <w:sz w:val="24"/>
+          <w:szCs w:val="24"/>
+        </w:rPr>
+      </w:pPr>
+      <w:proofErr w:type="spellStart"/>
+      <w:r>
+        <w:rPr>
+          <w:sz w:val="24"/>
+          <w:szCs w:val="24"/>
+        </w:rPr>
+        <w:t>KMeans</w:t>
+      </w:r>
+      <w:proofErr w:type="spellEnd"/>
+      <w:r>
+        <w:rPr>
+          <w:sz w:val="24"/>
+          <w:szCs w:val="24"/>
+        </w:rPr>
+        <w:t xml:space="preserve"> accuracy:  0.9582089552238806</w:t>
+      </w:r>
+    </w:p>
+    <w:p>
+      <w:pPr>
+        <w:bidi/>
+        <w:rPr>
+          <w:sz w:val="24"/>
+          <w:szCs w:val="24"/>
+        </w:rPr>
+      </w:pPr>
     </w:p>
     <w:sectPr>
       <w:pgSz w:w="12240" w:h="15840"/>
@@ -4963,7 +5064,7 @@
 </file>
 
 <file path=word/numbering.xml><?xml version="1.0" encoding="utf-8"?>
-<w:numbering xmlns:wpc="http://schemas.microsoft.com/office/word/2010/wordprocessingCanvas" xmlns:cx="http://schemas.microsoft.com/office/drawing/2014/chartex" xmlns:cx1="http://schemas.microsoft.com/office/drawing/2015/9/8/chartex" xmlns:cx2="http://schemas.microsoft.com/office/drawing/2015/10/21/chartex" xmlns:cx3="http://schemas.microsoft.com/office/drawing/2016/5/9/chartex" xmlns:cx4="http://schemas.microsoft.com/office/drawing/2016/5/10/chartex" xmlns:cx5="http://schemas.microsoft.com/office/drawing/2016/5/11/chartex" xmlns:cx6="http://schemas.microsoft.com/office/drawing/2016/5/12/chartex" xmlns:cx7="http://schemas.microsoft.com/office/drawing/2016/5/13/chartex" xmlns:cx8="http://schemas.microsoft.com/office/drawing/2016/5/14/chartex" xmlns:mc="http://schemas.openxmlformats.org/markup-compatibility/2006" xmlns:aink="http://schemas.microsoft.com/office/drawing/2016/ink" xmlns:am3d="http://schemas.microsoft.com/office/drawing/2017/model3d" xmlns:o="urn:schemas-microsoft-com:office:office" xmlns:r="http://schemas.openxmlformats.org/officeDocument/2006/relationships" xmlns:m="http://schemas.openxmlformats.org/officeDocument/2006/math" xmlns:v="urn:schemas-microsoft-com:vml" xmlns:wp14="http://schemas.microsoft.com/office/word/2010/wordprocessingDrawing" xmlns:wp="http://schemas.openxmlformats.org/drawingml/2006/wordprocessingDrawing" xmlns:w10="urn:schemas-microsoft-com:office:word" xmlns:w="http://schemas.openxmlformats.org/wordprocessingml/2006/main" xmlns:w14="http://schemas.microsoft.com/office/word/2010/wordml" xmlns:w15="http://schemas.microsoft.com/office/word/2012/wordml" xmlns:w16cid="http://schemas.microsoft.com/office/word/2016/wordml/cid" xmlns:w16se="http://schemas.microsoft.com/office/word/2015/wordml/symex" xmlns:wpg="http://schemas.microsoft.com/office/word/2010/wordprocessingGroup" xmlns:wpi="http://schemas.microsoft.com/office/word/2010/wordprocessingInk" xmlns:wne="http://schemas.microsoft.com/office/word/2006/wordml" xmlns:wps="http://schemas.microsoft.com/office/word/2010/wordprocessingShape" mc:Ignorable="w14 w15 w16se w16cid wp14">
+<w:numbering xmlns:wpc="http://schemas.microsoft.com/office/word/2010/wordprocessingCanvas" xmlns:mc="http://schemas.openxmlformats.org/markup-compatibility/2006" xmlns:o="urn:schemas-microsoft-com:office:office" xmlns:r="http://schemas.openxmlformats.org/officeDocument/2006/relationships" xmlns:m="http://schemas.openxmlformats.org/officeDocument/2006/math" xmlns:v="urn:schemas-microsoft-com:vml" xmlns:wp14="http://schemas.microsoft.com/office/word/2010/wordprocessingDrawing" xmlns:wp="http://schemas.openxmlformats.org/drawingml/2006/wordprocessingDrawing" xmlns:w10="urn:schemas-microsoft-com:office:word" xmlns:w="http://schemas.openxmlformats.org/wordprocessingml/2006/main" xmlns:w14="http://schemas.microsoft.com/office/word/2010/wordml" xmlns:w15="http://schemas.microsoft.com/office/word/2012/wordml" xmlns:wpg="http://schemas.microsoft.com/office/word/2010/wordprocessingGroup" xmlns:wpi="http://schemas.microsoft.com/office/word/2010/wordprocessingInk" xmlns:wne="http://schemas.microsoft.com/office/word/2006/wordml" xmlns:wps="http://schemas.microsoft.com/office/word/2010/wordprocessingShape" mc:Ignorable="w14 w15 wp14">
   <w:abstractNum w:abstractNumId="0" w15:restartNumberingAfterBreak="0">
     <w:nsid w:val="15B20048"/>
     <w:multiLevelType w:val="hybridMultilevel"/>
@@ -5682,7 +5783,7 @@
 </file>
 
 <file path=word/styles.xml><?xml version="1.0" encoding="utf-8"?>
-<w:styles xmlns:mc="http://schemas.openxmlformats.org/markup-compatibility/2006" xmlns:r="http://schemas.openxmlformats.org/officeDocument/2006/relationships" xmlns:w="http://schemas.openxmlformats.org/wordprocessingml/2006/main" xmlns:w14="http://schemas.microsoft.com/office/word/2010/wordml" xmlns:w15="http://schemas.microsoft.com/office/word/2012/wordml" xmlns:w16cid="http://schemas.microsoft.com/office/word/2016/wordml/cid" xmlns:w16se="http://schemas.microsoft.com/office/word/2015/wordml/symex" mc:Ignorable="w14 w15 w16se w16cid">
+<w:styles xmlns:mc="http://schemas.openxmlformats.org/markup-compatibility/2006" xmlns:r="http://schemas.openxmlformats.org/officeDocument/2006/relationships" xmlns:w="http://schemas.openxmlformats.org/wordprocessingml/2006/main" xmlns:w14="http://schemas.microsoft.com/office/word/2010/wordml" xmlns:w15="http://schemas.microsoft.com/office/word/2012/wordml" mc:Ignorable="w14 w15">
   <w:docDefaults>
     <w:rPrDefault>
       <w:rPr>
@@ -5698,7 +5799,7 @@
       </w:pPr>
     </w:pPrDefault>
   </w:docDefaults>
-  <w:latentStyles w:defLockedState="0" w:defUIPriority="99" w:defSemiHidden="0" w:defUnhideWhenUsed="0" w:defQFormat="0" w:count="375">
+  <w:latentStyles w:defLockedState="0" w:defUIPriority="99" w:defSemiHidden="0" w:defUnhideWhenUsed="0" w:defQFormat="0" w:count="371">
     <w:lsdException w:name="Normal" w:uiPriority="0" w:qFormat="1"/>
     <w:lsdException w:name="heading 1" w:uiPriority="9" w:qFormat="1"/>
     <w:lsdException w:name="heading 2" w:semiHidden="1" w:uiPriority="9" w:unhideWhenUsed="1" w:qFormat="1"/>
@@ -6070,10 +6171,6 @@
     <w:lsdException w:name="List Table 5 Dark Accent 6" w:uiPriority="50"/>
     <w:lsdException w:name="List Table 6 Colorful Accent 6" w:uiPriority="51"/>
     <w:lsdException w:name="List Table 7 Colorful Accent 6" w:uiPriority="52"/>
-    <w:lsdException w:name="Mention" w:semiHidden="1" w:unhideWhenUsed="1"/>
-    <w:lsdException w:name="Smart Hyperlink" w:semiHidden="1" w:unhideWhenUsed="1"/>
-    <w:lsdException w:name="Hashtag" w:semiHidden="1" w:unhideWhenUsed="1"/>
-    <w:lsdException w:name="Unresolved Mention" w:semiHidden="1" w:unhideWhenUsed="1"/>
   </w:latentStyles>
   <w:style w:type="paragraph" w:default="1" w:styleId="Normal">
     <w:name w:val="Normal"/>

</xml_diff>

<commit_message>
Fixed accuracy calc. in clustering
</commit_message>
<xml_diff>
--- a/Project/documentation.docx
+++ b/Project/documentation.docx
@@ -4993,65 +4993,138 @@
           <w:sz w:val="24"/>
           <w:szCs w:val="24"/>
         </w:rPr>
-        <w:t>Cluster:  0 true labels:  0.4</w:t>
-      </w:r>
+        <w:t>Cluster:  0 true labels:  0.4078780177890724</w:t>
+      </w:r>
+    </w:p>
+    <w:p>
+      <w:pPr>
+        <w:rPr>
+          <w:sz w:val="24"/>
+          <w:szCs w:val="24"/>
+        </w:rPr>
+      </w:pPr>
+      <w:r>
+        <w:rPr>
+          <w:sz w:val="24"/>
+          <w:szCs w:val="24"/>
+        </w:rPr>
+        <w:t>Cluster:  1 true labels:  0.8235294117647058</w:t>
+      </w:r>
+    </w:p>
+    <w:p>
+      <w:pPr>
+        <w:rPr>
+          <w:sz w:val="24"/>
+          <w:szCs w:val="24"/>
+        </w:rPr>
+      </w:pPr>
+      <w:proofErr w:type="spellStart"/>
+      <w:r>
+        <w:rPr>
+          <w:sz w:val="24"/>
+          <w:szCs w:val="24"/>
+        </w:rPr>
+        <w:t>KMeans</w:t>
+      </w:r>
+      <w:proofErr w:type="spellEnd"/>
+      <w:r>
+        <w:rPr>
+          <w:sz w:val="24"/>
+          <w:szCs w:val="24"/>
+        </w:rPr>
+        <w:t xml:space="preserve"> accuracy:  0.9582089552238806</w:t>
+      </w:r>
+    </w:p>
+    <w:p>
+      <w:pPr>
+        <w:bidi/>
+        <w:rPr>
+          <w:b/>
+          <w:bCs/>
+          <w:sz w:val="24"/>
+          <w:szCs w:val="24"/>
+        </w:rPr>
+      </w:pPr>
       <w:bookmarkStart w:id="0" w:name="_GoBack"/>
       <w:bookmarkEnd w:id="0"/>
-      <w:r>
-        <w:rPr>
+    </w:p>
+    <w:p>
+      <w:pPr>
+        <w:rPr>
+          <w:b/>
+          <w:bCs/>
           <w:sz w:val="24"/>
           <w:szCs w:val="24"/>
-        </w:rPr>
-        <w:t>078780177890724</w:t>
-      </w:r>
-    </w:p>
-    <w:p>
-      <w:pPr>
-        <w:rPr>
+          <w:u w:val="single"/>
+        </w:rPr>
+      </w:pPr>
+      <w:r>
+        <w:rPr>
+          <w:b/>
+          <w:bCs/>
           <w:sz w:val="24"/>
           <w:szCs w:val="24"/>
         </w:rPr>
-      </w:pPr>
-      <w:r>
-        <w:rPr>
+        <w:t xml:space="preserve">After fix to make calculations </w:t>
+      </w:r>
+      <w:r>
+        <w:rPr>
+          <w:b/>
+          <w:bCs/>
           <w:sz w:val="24"/>
           <w:szCs w:val="24"/>
-        </w:rPr>
-        <w:t>Cluster:  1 true labels:  0.8235294117647058</w:t>
-      </w:r>
-    </w:p>
-    <w:p>
-      <w:pPr>
-        <w:rPr>
+          <w:u w:val="single"/>
+        </w:rPr>
+        <w:t>on test true labels (instead of train)</w:t>
+      </w:r>
+      <w:r>
+        <w:rPr>
+          <w:b/>
+          <w:bCs/>
           <w:sz w:val="24"/>
           <w:szCs w:val="24"/>
-        </w:rPr>
-      </w:pPr>
-      <w:proofErr w:type="spellStart"/>
-      <w:r>
-        <w:rPr>
+          <w:u w:val="single"/>
+        </w:rPr>
+        <w:t>:</w:t>
+      </w:r>
+    </w:p>
+    <w:p>
+      <w:pPr>
+        <w:rPr>
+          <w:b/>
+          <w:bCs/>
           <w:sz w:val="24"/>
           <w:szCs w:val="24"/>
         </w:rPr>
-        <w:t>KMeans</w:t>
-      </w:r>
-      <w:proofErr w:type="spellEnd"/>
-      <w:r>
-        <w:rPr>
+      </w:pPr>
+      <w:r>
+        <w:rPr>
+          <w:b/>
+          <w:bCs/>
           <w:sz w:val="24"/>
           <w:szCs w:val="24"/>
         </w:rPr>
-        <w:t xml:space="preserve"> accuracy:  0.9582089552238806</w:t>
-      </w:r>
-    </w:p>
-    <w:p>
-      <w:pPr>
-        <w:bidi/>
-        <w:rPr>
+        <w:t>Cluster:  0 true labels:  0.1058873358746294</w:t>
+      </w:r>
+    </w:p>
+    <w:p>
+      <w:pPr>
+        <w:rPr>
+          <w:b/>
+          <w:bCs/>
           <w:sz w:val="24"/>
           <w:szCs w:val="24"/>
         </w:rPr>
       </w:pPr>
+      <w:r>
+        <w:rPr>
+          <w:b/>
+          <w:bCs/>
+          <w:sz w:val="24"/>
+          <w:szCs w:val="24"/>
+        </w:rPr>
+        <w:t>Cluster:  1 true labels:  0.17647058823529413</w:t>
+      </w:r>
     </w:p>
     <w:sectPr>
       <w:pgSz w:w="12240" w:h="15840"/>

</xml_diff>